<commit_message>
inserido algumas fontes no texto e corrigido links
</commit_message>
<xml_diff>
--- a/correcaoPim.docx
+++ b/correcaoPim.docx
@@ -1,6 +1,6 @@
 
 <file path=word/document.xml><?xml version="1.0" encoding="utf-8"?>
-<w:document xmlns:wpc="http://schemas.microsoft.com/office/word/2010/wordprocessingCanvas" xmlns:cx="http://schemas.microsoft.com/office/drawing/2014/chartex" xmlns:cx1="http://schemas.microsoft.com/office/drawing/2015/9/8/chartex" xmlns:cx2="http://schemas.microsoft.com/office/drawing/2015/10/21/chartex" xmlns:cx3="http://schemas.microsoft.com/office/drawing/2016/5/9/chartex" xmlns:cx4="http://schemas.microsoft.com/office/drawing/2016/5/10/chartex" xmlns:cx5="http://schemas.microsoft.com/office/drawing/2016/5/11/chartex" xmlns:cx6="http://schemas.microsoft.com/office/drawing/2016/5/12/chartex" xmlns:cx7="http://schemas.microsoft.com/office/drawing/2016/5/13/chartex" xmlns:cx8="http://schemas.microsoft.com/office/drawing/2016/5/14/chartex" xmlns:mc="http://schemas.openxmlformats.org/markup-compatibility/2006" xmlns:aink="http://schemas.microsoft.com/office/drawing/2016/ink" xmlns:am3d="http://schemas.microsoft.com/office/drawing/2017/model3d" xmlns:o="urn:schemas-microsoft-com:office:office" xmlns:oel="http://schemas.microsoft.com/office/2019/extlst" xmlns:r="http://schemas.openxmlformats.org/officeDocument/2006/relationships" xmlns:m="http://schemas.openxmlformats.org/officeDocument/2006/math" xmlns:v="urn:schemas-microsoft-com:vml" xmlns:wp14="http://schemas.microsoft.com/office/word/2010/wordprocessingDrawing" xmlns:wp="http://schemas.openxmlformats.org/drawingml/2006/wordprocessingDrawing" xmlns:w10="urn:schemas-microsoft-com:office:word" xmlns:w="http://schemas.openxmlformats.org/wordprocessingml/2006/main" xmlns:w14="http://schemas.microsoft.com/office/word/2010/wordml" xmlns:w15="http://schemas.microsoft.com/office/word/2012/wordml" xmlns:w16cex="http://schemas.microsoft.com/office/word/2018/wordml/cex" xmlns:w16cid="http://schemas.microsoft.com/office/word/2016/wordml/cid" xmlns:w16="http://schemas.microsoft.com/office/word/2018/wordml" xmlns:w16du="http://schemas.microsoft.com/office/word/2023/wordml/word16du" xmlns:w16sdtdh="http://schemas.microsoft.com/office/word/2020/wordml/sdtdatahash" xmlns:w16se="http://schemas.microsoft.com/office/word/2015/wordml/symex" xmlns:wpg="http://schemas.microsoft.com/office/word/2010/wordprocessingGroup" xmlns:wpi="http://schemas.microsoft.com/office/word/2010/wordprocessingInk" xmlns:wne="http://schemas.microsoft.com/office/word/2006/wordml" xmlns:wps="http://schemas.microsoft.com/office/word/2010/wordprocessingShape" mc:Ignorable="w14 w15 w16se w16cid w16 w16cex w16sdtdh w16du wp14">
+<w:document xmlns:wpc="http://schemas.microsoft.com/office/word/2010/wordprocessingCanvas" xmlns:cx="http://schemas.microsoft.com/office/drawing/2014/chartex" xmlns:cx1="http://schemas.microsoft.com/office/drawing/2015/9/8/chartex" xmlns:cx2="http://schemas.microsoft.com/office/drawing/2015/10/21/chartex" xmlns:cx3="http://schemas.microsoft.com/office/drawing/2016/5/9/chartex" xmlns:cx4="http://schemas.microsoft.com/office/drawing/2016/5/10/chartex" xmlns:cx5="http://schemas.microsoft.com/office/drawing/2016/5/11/chartex" xmlns:cx6="http://schemas.microsoft.com/office/drawing/2016/5/12/chartex" xmlns:cx7="http://schemas.microsoft.com/office/drawing/2016/5/13/chartex" xmlns:cx8="http://schemas.microsoft.com/office/drawing/2016/5/14/chartex" xmlns:mc="http://schemas.openxmlformats.org/markup-compatibility/2006" xmlns:aink="http://schemas.microsoft.com/office/drawing/2016/ink" xmlns:am3d="http://schemas.microsoft.com/office/drawing/2017/model3d" xmlns:o="urn:schemas-microsoft-com:office:office" xmlns:r="http://schemas.openxmlformats.org/officeDocument/2006/relationships" xmlns:m="http://schemas.openxmlformats.org/officeDocument/2006/math" xmlns:v="urn:schemas-microsoft-com:vml" xmlns:wp14="http://schemas.microsoft.com/office/word/2010/wordprocessingDrawing" xmlns:wp="http://schemas.openxmlformats.org/drawingml/2006/wordprocessingDrawing" xmlns:w10="urn:schemas-microsoft-com:office:word" xmlns:w="http://schemas.openxmlformats.org/wordprocessingml/2006/main" xmlns:w14="http://schemas.microsoft.com/office/word/2010/wordml" xmlns:w15="http://schemas.microsoft.com/office/word/2012/wordml" xmlns:w16cex="http://schemas.microsoft.com/office/word/2018/wordml/cex" xmlns:w16cid="http://schemas.microsoft.com/office/word/2016/wordml/cid" xmlns:w16="http://schemas.microsoft.com/office/word/2018/wordml" xmlns:w16sdtdh="http://schemas.microsoft.com/office/word/2020/wordml/sdtdatahash" xmlns:w16se="http://schemas.microsoft.com/office/word/2015/wordml/symex" xmlns:wpg="http://schemas.microsoft.com/office/word/2010/wordprocessingGroup" xmlns:wpi="http://schemas.microsoft.com/office/word/2010/wordprocessingInk" xmlns:wne="http://schemas.microsoft.com/office/word/2006/wordml" xmlns:wps="http://schemas.microsoft.com/office/word/2010/wordprocessingShape" mc:Ignorable="w14 w15 w16se w16cid w16 w16cex w16sdtdh wp14">
   <w:body>
     <w:p>
       <w:pPr>
@@ -1882,7 +1882,19 @@
         <w:rPr>
           <w:color w:val="000000"/>
         </w:rPr>
-        <w:t>Campos–SP,</w:t>
+        <w:t>Campos</w:t>
+      </w:r>
+      <w:r>
+        <w:rPr>
+          <w:color w:val="000000"/>
+        </w:rPr>
+        <w:t>-</w:t>
+      </w:r>
+      <w:r>
+        <w:rPr>
+          <w:color w:val="000000"/>
+        </w:rPr>
+        <w:t>SP,</w:t>
       </w:r>
       <w:r>
         <w:rPr>
@@ -5385,29 +5397,23 @@
         <w:rPr>
           <w:spacing w:val="-2"/>
         </w:rPr>
-        <w:t>eficiente.</w:t>
-      </w:r>
-    </w:p>
-    <w:p>
-      <w:pPr>
-        <w:pStyle w:val="Corpodetexto"/>
-        <w:tabs>
-          <w:tab w:val="left" w:pos="1649"/>
-          <w:tab w:val="left" w:pos="2128"/>
-          <w:tab w:val="left" w:pos="4072"/>
-          <w:tab w:val="left" w:pos="5001"/>
-          <w:tab w:val="left" w:pos="5485"/>
-          <w:tab w:val="left" w:pos="6459"/>
-          <w:tab w:val="left" w:pos="7004"/>
-          <w:tab w:val="left" w:pos="8168"/>
-          <w:tab w:val="left" w:pos="9777"/>
-        </w:tabs>
-        <w:spacing w:before="1" w:line="360" w:lineRule="auto"/>
-        <w:ind w:left="115" w:right="120"/>
-        <w:rPr>
-          <w:color w:val="000000"/>
-        </w:rPr>
-      </w:pPr>
+        <w:t>eficiente</w:t>
+      </w:r>
+      <w:r>
+        <w:rPr>
+          <w:spacing w:val="-2"/>
+        </w:rPr>
+        <w:t xml:space="preserve"> (</w:t>
+      </w:r>
+      <w:r>
+        <w:t>Senda Software</w:t>
+      </w:r>
+      <w:r>
+        <w:rPr>
+          <w:spacing w:val="-2"/>
+        </w:rPr>
+        <w:t>)</w:t>
+      </w:r>
     </w:p>
     <w:p>
       <w:pPr>
@@ -12428,7 +12434,7 @@
           </mc:Choice>
           <mc:Fallback>
             <w:pict>
-              <v:group w14:anchorId="7ADB24DD" id="Group 4" o:spid="_x0000_s1026" style="position:absolute;margin-left:185.65pt;margin-top:20pt;width:230.25pt;height:141.75pt;z-index:-15728128;mso-wrap-distance-left:0;mso-wrap-distance-right:0;mso-position-horizontal-relative:page" coordsize="29241,18002" o:gfxdata="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">
+              <v:group w14:anchorId="7ADB24DD" id="Group 4" o:spid="_x0000_s1026" style="position:absolute;margin-left:185.65pt;margin-top:20pt;width:230.25pt;height:141.75pt;z-index:-15728128;mso-wrap-distance-left:0;mso-wrap-distance-right:0;mso-position-horizontal-relative:page" coordsize="29241,18002" o:gfxdata="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">
                 <v:shape id="Graphic 5" o:spid="_x0000_s1027" style="position:absolute;left:3091;top:4758;width:24708;height:10255;visibility:visible;mso-wrap-style:square;v-text-anchor:top" coordsize="2470785,1025525" o:gfxdata="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" path="m,682751r2470531,em,343026r2470531,em,l2470531,em,1025016r2470531,e" filled="f" strokecolor="#d9d9d9">
                   <v:path arrowok="t"/>
                 </v:shape>
@@ -13880,7 +13886,9 @@
     </w:p>
     <w:p>
       <w:pPr>
+        <w:pStyle w:val="Corpodetexto"/>
         <w:spacing w:line="360" w:lineRule="auto"/>
+        <w:ind w:left="115" w:right="130" w:firstLine="850"/>
         <w:jc w:val="both"/>
         <w:sectPr>
           <w:pgSz w:w="11910" w:h="16840"/>
@@ -13888,6 +13896,9 @@
           <w:cols w:space="720"/>
         </w:sectPr>
       </w:pPr>
+      <w:r>
+        <w:t>(Disponível em:)</w:t>
+      </w:r>
     </w:p>
     <w:p>
       <w:pPr>
@@ -19608,6 +19619,7 @@
         </w:rPr>
         <w:t>&lt;</w:t>
       </w:r>
+      <w:bookmarkStart w:id="45" w:name="_Hlk175825834"/>
       <w:r>
         <w:rPr>
           <w:color w:val="0000FF"/>
@@ -19630,16 +19642,18 @@
         <w:rPr>
           <w:color w:val="0000FF"/>
           <w:sz w:val="24"/>
-        </w:rPr>
-        <w:t xml:space="preserve"> </w:t>
-      </w:r>
+          <w:u w:val="single" w:color="0000FF"/>
+        </w:rPr>
+        <w:t>para-a-empresa</w:t>
+      </w:r>
+      <w:bookmarkEnd w:id="45"/>
       <w:r>
         <w:rPr>
           <w:color w:val="0000FF"/>
           <w:sz w:val="24"/>
           <w:u w:val="single" w:color="0000FF"/>
         </w:rPr>
-        <w:t>para-a-empresa/&gt;</w:t>
+        <w:t>/&gt;</w:t>
       </w:r>
       <w:r>
         <w:rPr>
@@ -20705,10 +20719,10 @@
         <w:ind w:left="0" w:right="106" w:firstLine="0"/>
         <w:jc w:val="center"/>
       </w:pPr>
-      <w:bookmarkStart w:id="45" w:name="FICHA_DE_CONTROLE_DO_PIM_I"/>
-      <w:bookmarkStart w:id="46" w:name="_bookmark21"/>
-      <w:bookmarkEnd w:id="45"/>
+      <w:bookmarkStart w:id="46" w:name="FICHA_DE_CONTROLE_DO_PIM_I"/>
+      <w:bookmarkStart w:id="47" w:name="_bookmark21"/>
       <w:bookmarkEnd w:id="46"/>
+      <w:bookmarkEnd w:id="47"/>
       <w:r>
         <w:t>FICHA</w:t>
       </w:r>
@@ -20791,8 +20805,8 @@
         <w:ind w:right="96"/>
         <w:jc w:val="center"/>
       </w:pPr>
-      <w:bookmarkStart w:id="47" w:name="Ano:_2024_______Período:_1_/4____Coorden"/>
-      <w:bookmarkEnd w:id="47"/>
+      <w:bookmarkStart w:id="48" w:name="Ano:_2024_______Período:_1_/4____Coorden"/>
+      <w:bookmarkEnd w:id="48"/>
       <w:r>
         <w:t>Ano:</w:t>
       </w:r>
@@ -20893,8 +20907,8 @@
           <w:sz w:val="24"/>
         </w:rPr>
       </w:pPr>
-      <w:bookmarkStart w:id="48" w:name="Tema:_Projeto_de_Infraestrutura_Básica_d"/>
-      <w:bookmarkEnd w:id="48"/>
+      <w:bookmarkStart w:id="49" w:name="Tema:_Projeto_de_Infraestrutura_Básica_d"/>
+      <w:bookmarkEnd w:id="49"/>
       <w:r>
         <w:rPr>
           <w:sz w:val="24"/>
@@ -22042,8 +22056,8 @@
         <w:ind w:left="0" w:right="98" w:firstLine="0"/>
         <w:jc w:val="center"/>
       </w:pPr>
-      <w:bookmarkStart w:id="49" w:name="REGISTROS"/>
-      <w:bookmarkEnd w:id="49"/>
+      <w:bookmarkStart w:id="50" w:name="REGISTROS"/>
+      <w:bookmarkEnd w:id="50"/>
       <w:r>
         <w:rPr>
           <w:spacing w:val="-2"/>
@@ -23206,7 +23220,7 @@
 </file>
 
 <file path=word/endnotes.xml><?xml version="1.0" encoding="utf-8"?>
-<w:endnotes xmlns:wpc="http://schemas.microsoft.com/office/word/2010/wordprocessingCanvas" xmlns:cx="http://schemas.microsoft.com/office/drawing/2014/chartex" xmlns:cx1="http://schemas.microsoft.com/office/drawing/2015/9/8/chartex" xmlns:cx2="http://schemas.microsoft.com/office/drawing/2015/10/21/chartex" xmlns:cx3="http://schemas.microsoft.com/office/drawing/2016/5/9/chartex" xmlns:cx4="http://schemas.microsoft.com/office/drawing/2016/5/10/chartex" xmlns:cx5="http://schemas.microsoft.com/office/drawing/2016/5/11/chartex" xmlns:cx6="http://schemas.microsoft.com/office/drawing/2016/5/12/chartex" xmlns:cx7="http://schemas.microsoft.com/office/drawing/2016/5/13/chartex" xmlns:cx8="http://schemas.microsoft.com/office/drawing/2016/5/14/chartex" xmlns:mc="http://schemas.openxmlformats.org/markup-compatibility/2006" xmlns:aink="http://schemas.microsoft.com/office/drawing/2016/ink" xmlns:am3d="http://schemas.microsoft.com/office/drawing/2017/model3d" xmlns:o="urn:schemas-microsoft-com:office:office" xmlns:oel="http://schemas.microsoft.com/office/2019/extlst" xmlns:r="http://schemas.openxmlformats.org/officeDocument/2006/relationships" xmlns:m="http://schemas.openxmlformats.org/officeDocument/2006/math" xmlns:v="urn:schemas-microsoft-com:vml" xmlns:wp14="http://schemas.microsoft.com/office/word/2010/wordprocessingDrawing" xmlns:wp="http://schemas.openxmlformats.org/drawingml/2006/wordprocessingDrawing" xmlns:w10="urn:schemas-microsoft-com:office:word" xmlns:w="http://schemas.openxmlformats.org/wordprocessingml/2006/main" xmlns:w14="http://schemas.microsoft.com/office/word/2010/wordml" xmlns:w15="http://schemas.microsoft.com/office/word/2012/wordml" xmlns:w16cex="http://schemas.microsoft.com/office/word/2018/wordml/cex" xmlns:w16cid="http://schemas.microsoft.com/office/word/2016/wordml/cid" xmlns:w16="http://schemas.microsoft.com/office/word/2018/wordml" xmlns:w16du="http://schemas.microsoft.com/office/word/2023/wordml/word16du" xmlns:w16sdtdh="http://schemas.microsoft.com/office/word/2020/wordml/sdtdatahash" xmlns:w16se="http://schemas.microsoft.com/office/word/2015/wordml/symex" xmlns:wpg="http://schemas.microsoft.com/office/word/2010/wordprocessingGroup" xmlns:wpi="http://schemas.microsoft.com/office/word/2010/wordprocessingInk" xmlns:wne="http://schemas.microsoft.com/office/word/2006/wordml" xmlns:wps="http://schemas.microsoft.com/office/word/2010/wordprocessingShape" mc:Ignorable="w14 w15 w16se w16cid w16 w16cex w16sdtdh w16du wp14">
+<w:endnotes xmlns:wpc="http://schemas.microsoft.com/office/word/2010/wordprocessingCanvas" xmlns:cx="http://schemas.microsoft.com/office/drawing/2014/chartex" xmlns:cx1="http://schemas.microsoft.com/office/drawing/2015/9/8/chartex" xmlns:cx2="http://schemas.microsoft.com/office/drawing/2015/10/21/chartex" xmlns:cx3="http://schemas.microsoft.com/office/drawing/2016/5/9/chartex" xmlns:cx4="http://schemas.microsoft.com/office/drawing/2016/5/10/chartex" xmlns:cx5="http://schemas.microsoft.com/office/drawing/2016/5/11/chartex" xmlns:cx6="http://schemas.microsoft.com/office/drawing/2016/5/12/chartex" xmlns:cx7="http://schemas.microsoft.com/office/drawing/2016/5/13/chartex" xmlns:cx8="http://schemas.microsoft.com/office/drawing/2016/5/14/chartex" xmlns:mc="http://schemas.openxmlformats.org/markup-compatibility/2006" xmlns:aink="http://schemas.microsoft.com/office/drawing/2016/ink" xmlns:am3d="http://schemas.microsoft.com/office/drawing/2017/model3d" xmlns:o="urn:schemas-microsoft-com:office:office" xmlns:r="http://schemas.openxmlformats.org/officeDocument/2006/relationships" xmlns:m="http://schemas.openxmlformats.org/officeDocument/2006/math" xmlns:v="urn:schemas-microsoft-com:vml" xmlns:wp14="http://schemas.microsoft.com/office/word/2010/wordprocessingDrawing" xmlns:wp="http://schemas.openxmlformats.org/drawingml/2006/wordprocessingDrawing" xmlns:w10="urn:schemas-microsoft-com:office:word" xmlns:w="http://schemas.openxmlformats.org/wordprocessingml/2006/main" xmlns:w14="http://schemas.microsoft.com/office/word/2010/wordml" xmlns:w15="http://schemas.microsoft.com/office/word/2012/wordml" xmlns:w16cex="http://schemas.microsoft.com/office/word/2018/wordml/cex" xmlns:w16cid="http://schemas.microsoft.com/office/word/2016/wordml/cid" xmlns:w16="http://schemas.microsoft.com/office/word/2018/wordml" xmlns:w16sdtdh="http://schemas.microsoft.com/office/word/2020/wordml/sdtdatahash" xmlns:w16se="http://schemas.microsoft.com/office/word/2015/wordml/symex" xmlns:wpg="http://schemas.microsoft.com/office/word/2010/wordprocessingGroup" xmlns:wpi="http://schemas.microsoft.com/office/word/2010/wordprocessingInk" xmlns:wne="http://schemas.microsoft.com/office/word/2006/wordml" xmlns:wps="http://schemas.microsoft.com/office/word/2010/wordprocessingShape" mc:Ignorable="w14 w15 w16se w16cid w16 w16cex w16sdtdh wp14">
   <w:endnote w:type="separator" w:id="-1">
     <w:p>
       <w:r>
@@ -23225,7 +23239,7 @@
 </file>
 
 <file path=word/footnotes.xml><?xml version="1.0" encoding="utf-8"?>
-<w:footnotes xmlns:wpc="http://schemas.microsoft.com/office/word/2010/wordprocessingCanvas" xmlns:cx="http://schemas.microsoft.com/office/drawing/2014/chartex" xmlns:cx1="http://schemas.microsoft.com/office/drawing/2015/9/8/chartex" xmlns:cx2="http://schemas.microsoft.com/office/drawing/2015/10/21/chartex" xmlns:cx3="http://schemas.microsoft.com/office/drawing/2016/5/9/chartex" xmlns:cx4="http://schemas.microsoft.com/office/drawing/2016/5/10/chartex" xmlns:cx5="http://schemas.microsoft.com/office/drawing/2016/5/11/chartex" xmlns:cx6="http://schemas.microsoft.com/office/drawing/2016/5/12/chartex" xmlns:cx7="http://schemas.microsoft.com/office/drawing/2016/5/13/chartex" xmlns:cx8="http://schemas.microsoft.com/office/drawing/2016/5/14/chartex" xmlns:mc="http://schemas.openxmlformats.org/markup-compatibility/2006" xmlns:aink="http://schemas.microsoft.com/office/drawing/2016/ink" xmlns:am3d="http://schemas.microsoft.com/office/drawing/2017/model3d" xmlns:o="urn:schemas-microsoft-com:office:office" xmlns:oel="http://schemas.microsoft.com/office/2019/extlst" xmlns:r="http://schemas.openxmlformats.org/officeDocument/2006/relationships" xmlns:m="http://schemas.openxmlformats.org/officeDocument/2006/math" xmlns:v="urn:schemas-microsoft-com:vml" xmlns:wp14="http://schemas.microsoft.com/office/word/2010/wordprocessingDrawing" xmlns:wp="http://schemas.openxmlformats.org/drawingml/2006/wordprocessingDrawing" xmlns:w10="urn:schemas-microsoft-com:office:word" xmlns:w="http://schemas.openxmlformats.org/wordprocessingml/2006/main" xmlns:w14="http://schemas.microsoft.com/office/word/2010/wordml" xmlns:w15="http://schemas.microsoft.com/office/word/2012/wordml" xmlns:w16cex="http://schemas.microsoft.com/office/word/2018/wordml/cex" xmlns:w16cid="http://schemas.microsoft.com/office/word/2016/wordml/cid" xmlns:w16="http://schemas.microsoft.com/office/word/2018/wordml" xmlns:w16du="http://schemas.microsoft.com/office/word/2023/wordml/word16du" xmlns:w16sdtdh="http://schemas.microsoft.com/office/word/2020/wordml/sdtdatahash" xmlns:w16se="http://schemas.microsoft.com/office/word/2015/wordml/symex" xmlns:wpg="http://schemas.microsoft.com/office/word/2010/wordprocessingGroup" xmlns:wpi="http://schemas.microsoft.com/office/word/2010/wordprocessingInk" xmlns:wne="http://schemas.microsoft.com/office/word/2006/wordml" xmlns:wps="http://schemas.microsoft.com/office/word/2010/wordprocessingShape" mc:Ignorable="w14 w15 w16se w16cid w16 w16cex w16sdtdh w16du wp14">
+<w:footnotes xmlns:wpc="http://schemas.microsoft.com/office/word/2010/wordprocessingCanvas" xmlns:cx="http://schemas.microsoft.com/office/drawing/2014/chartex" xmlns:cx1="http://schemas.microsoft.com/office/drawing/2015/9/8/chartex" xmlns:cx2="http://schemas.microsoft.com/office/drawing/2015/10/21/chartex" xmlns:cx3="http://schemas.microsoft.com/office/drawing/2016/5/9/chartex" xmlns:cx4="http://schemas.microsoft.com/office/drawing/2016/5/10/chartex" xmlns:cx5="http://schemas.microsoft.com/office/drawing/2016/5/11/chartex" xmlns:cx6="http://schemas.microsoft.com/office/drawing/2016/5/12/chartex" xmlns:cx7="http://schemas.microsoft.com/office/drawing/2016/5/13/chartex" xmlns:cx8="http://schemas.microsoft.com/office/drawing/2016/5/14/chartex" xmlns:mc="http://schemas.openxmlformats.org/markup-compatibility/2006" xmlns:aink="http://schemas.microsoft.com/office/drawing/2016/ink" xmlns:am3d="http://schemas.microsoft.com/office/drawing/2017/model3d" xmlns:o="urn:schemas-microsoft-com:office:office" xmlns:r="http://schemas.openxmlformats.org/officeDocument/2006/relationships" xmlns:m="http://schemas.openxmlformats.org/officeDocument/2006/math" xmlns:v="urn:schemas-microsoft-com:vml" xmlns:wp14="http://schemas.microsoft.com/office/word/2010/wordprocessingDrawing" xmlns:wp="http://schemas.openxmlformats.org/drawingml/2006/wordprocessingDrawing" xmlns:w10="urn:schemas-microsoft-com:office:word" xmlns:w="http://schemas.openxmlformats.org/wordprocessingml/2006/main" xmlns:w14="http://schemas.microsoft.com/office/word/2010/wordml" xmlns:w15="http://schemas.microsoft.com/office/word/2012/wordml" xmlns:w16cex="http://schemas.microsoft.com/office/word/2018/wordml/cex" xmlns:w16cid="http://schemas.microsoft.com/office/word/2016/wordml/cid" xmlns:w16="http://schemas.microsoft.com/office/word/2018/wordml" xmlns:w16sdtdh="http://schemas.microsoft.com/office/word/2020/wordml/sdtdatahash" xmlns:w16se="http://schemas.microsoft.com/office/word/2015/wordml/symex" xmlns:wpg="http://schemas.microsoft.com/office/word/2010/wordprocessingGroup" xmlns:wpi="http://schemas.microsoft.com/office/word/2010/wordprocessingInk" xmlns:wne="http://schemas.microsoft.com/office/word/2006/wordml" xmlns:wps="http://schemas.microsoft.com/office/word/2010/wordprocessingShape" mc:Ignorable="w14 w15 w16se w16cid w16 w16cex w16sdtdh wp14">
   <w:footnote w:type="separator" w:id="-1">
     <w:p>
       <w:r>
@@ -23244,7 +23258,7 @@
 </file>
 
 <file path=word/header1.xml><?xml version="1.0" encoding="utf-8"?>
-<w:hdr xmlns:wpc="http://schemas.microsoft.com/office/word/2010/wordprocessingCanvas" xmlns:cx="http://schemas.microsoft.com/office/drawing/2014/chartex" xmlns:cx1="http://schemas.microsoft.com/office/drawing/2015/9/8/chartex" xmlns:cx2="http://schemas.microsoft.com/office/drawing/2015/10/21/chartex" xmlns:cx3="http://schemas.microsoft.com/office/drawing/2016/5/9/chartex" xmlns:cx4="http://schemas.microsoft.com/office/drawing/2016/5/10/chartex" xmlns:cx5="http://schemas.microsoft.com/office/drawing/2016/5/11/chartex" xmlns:cx6="http://schemas.microsoft.com/office/drawing/2016/5/12/chartex" xmlns:cx7="http://schemas.microsoft.com/office/drawing/2016/5/13/chartex" xmlns:cx8="http://schemas.microsoft.com/office/drawing/2016/5/14/chartex" xmlns:mc="http://schemas.openxmlformats.org/markup-compatibility/2006" xmlns:aink="http://schemas.microsoft.com/office/drawing/2016/ink" xmlns:am3d="http://schemas.microsoft.com/office/drawing/2017/model3d" xmlns:o="urn:schemas-microsoft-com:office:office" xmlns:oel="http://schemas.microsoft.com/office/2019/extlst" xmlns:r="http://schemas.openxmlformats.org/officeDocument/2006/relationships" xmlns:m="http://schemas.openxmlformats.org/officeDocument/2006/math" xmlns:v="urn:schemas-microsoft-com:vml" xmlns:wp14="http://schemas.microsoft.com/office/word/2010/wordprocessingDrawing" xmlns:wp="http://schemas.openxmlformats.org/drawingml/2006/wordprocessingDrawing" xmlns:w10="urn:schemas-microsoft-com:office:word" xmlns:w="http://schemas.openxmlformats.org/wordprocessingml/2006/main" xmlns:w14="http://schemas.microsoft.com/office/word/2010/wordml" xmlns:w15="http://schemas.microsoft.com/office/word/2012/wordml" xmlns:w16cex="http://schemas.microsoft.com/office/word/2018/wordml/cex" xmlns:w16cid="http://schemas.microsoft.com/office/word/2016/wordml/cid" xmlns:w16="http://schemas.microsoft.com/office/word/2018/wordml" xmlns:w16du="http://schemas.microsoft.com/office/word/2023/wordml/word16du" xmlns:w16sdtdh="http://schemas.microsoft.com/office/word/2020/wordml/sdtdatahash" xmlns:w16se="http://schemas.microsoft.com/office/word/2015/wordml/symex" xmlns:wpg="http://schemas.microsoft.com/office/word/2010/wordprocessingGroup" xmlns:wpi="http://schemas.microsoft.com/office/word/2010/wordprocessingInk" xmlns:wne="http://schemas.microsoft.com/office/word/2006/wordml" xmlns:wps="http://schemas.microsoft.com/office/word/2010/wordprocessingShape" mc:Ignorable="w14 w15 w16se w16cid w16 w16cex w16sdtdh w16du wp14">
+<w:hdr xmlns:wpc="http://schemas.microsoft.com/office/word/2010/wordprocessingCanvas" xmlns:cx="http://schemas.microsoft.com/office/drawing/2014/chartex" xmlns:cx1="http://schemas.microsoft.com/office/drawing/2015/9/8/chartex" xmlns:cx2="http://schemas.microsoft.com/office/drawing/2015/10/21/chartex" xmlns:cx3="http://schemas.microsoft.com/office/drawing/2016/5/9/chartex" xmlns:cx4="http://schemas.microsoft.com/office/drawing/2016/5/10/chartex" xmlns:cx5="http://schemas.microsoft.com/office/drawing/2016/5/11/chartex" xmlns:cx6="http://schemas.microsoft.com/office/drawing/2016/5/12/chartex" xmlns:cx7="http://schemas.microsoft.com/office/drawing/2016/5/13/chartex" xmlns:cx8="http://schemas.microsoft.com/office/drawing/2016/5/14/chartex" xmlns:mc="http://schemas.openxmlformats.org/markup-compatibility/2006" xmlns:aink="http://schemas.microsoft.com/office/drawing/2016/ink" xmlns:am3d="http://schemas.microsoft.com/office/drawing/2017/model3d" xmlns:o="urn:schemas-microsoft-com:office:office" xmlns:r="http://schemas.openxmlformats.org/officeDocument/2006/relationships" xmlns:m="http://schemas.openxmlformats.org/officeDocument/2006/math" xmlns:v="urn:schemas-microsoft-com:vml" xmlns:wp14="http://schemas.microsoft.com/office/word/2010/wordprocessingDrawing" xmlns:wp="http://schemas.openxmlformats.org/drawingml/2006/wordprocessingDrawing" xmlns:w10="urn:schemas-microsoft-com:office:word" xmlns:w="http://schemas.openxmlformats.org/wordprocessingml/2006/main" xmlns:w14="http://schemas.microsoft.com/office/word/2010/wordml" xmlns:w15="http://schemas.microsoft.com/office/word/2012/wordml" xmlns:w16cex="http://schemas.microsoft.com/office/word/2018/wordml/cex" xmlns:w16cid="http://schemas.microsoft.com/office/word/2016/wordml/cid" xmlns:w16="http://schemas.microsoft.com/office/word/2018/wordml" xmlns:w16sdtdh="http://schemas.microsoft.com/office/word/2020/wordml/sdtdatahash" xmlns:w16se="http://schemas.microsoft.com/office/word/2015/wordml/symex" xmlns:wpg="http://schemas.microsoft.com/office/word/2010/wordprocessingGroup" xmlns:wpi="http://schemas.microsoft.com/office/word/2010/wordprocessingInk" xmlns:wne="http://schemas.microsoft.com/office/word/2006/wordml" xmlns:wps="http://schemas.microsoft.com/office/word/2010/wordprocessingShape" mc:Ignorable="w14 w15 w16se w16cid w16 w16cex w16sdtdh wp14">
   <w:p>
     <w:pPr>
       <w:pStyle w:val="Corpodetexto"/>
@@ -23346,7 +23360,7 @@
               <v:stroke joinstyle="miter"/>
               <v:path gradientshapeok="t" o:connecttype="rect"/>
             </v:shapetype>
-            <v:shape id="Textbox 2" o:spid="_x0000_s1048" type="#_x0000_t202" style="position:absolute;margin-left:536.7pt;margin-top:34.9pt;width:20.5pt;height:15.45pt;z-index:-16183296;visibility:visible;mso-wrap-style:square;mso-wrap-distance-left:0;mso-wrap-distance-top:0;mso-wrap-distance-right:0;mso-wrap-distance-bottom:0;mso-position-horizontal:absolute;mso-position-horizontal-relative:page;mso-position-vertical:absolute;mso-position-vertical-relative:page;v-text-anchor:top" o:gfxdata="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" filled="f" stroked="f">
+            <v:shape id="Textbox 2" o:spid="_x0000_s1048" type="#_x0000_t202" style="position:absolute;margin-left:536.7pt;margin-top:34.9pt;width:20.5pt;height:15.45pt;z-index:-16183296;visibility:visible;mso-wrap-style:square;mso-wrap-distance-left:0;mso-wrap-distance-top:0;mso-wrap-distance-right:0;mso-wrap-distance-bottom:0;mso-position-horizontal:absolute;mso-position-horizontal-relative:page;mso-position-vertical:absolute;mso-position-vertical-relative:page;v-text-anchor:top" o:gfxdata="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" filled="f" stroked="f">
               <v:textbox inset="0,0,0,0">
                 <w:txbxContent>
                   <w:p>
@@ -23399,7 +23413,7 @@
 </file>
 
 <file path=word/header2.xml><?xml version="1.0" encoding="utf-8"?>
-<w:hdr xmlns:wpc="http://schemas.microsoft.com/office/word/2010/wordprocessingCanvas" xmlns:cx="http://schemas.microsoft.com/office/drawing/2014/chartex" xmlns:cx1="http://schemas.microsoft.com/office/drawing/2015/9/8/chartex" xmlns:cx2="http://schemas.microsoft.com/office/drawing/2015/10/21/chartex" xmlns:cx3="http://schemas.microsoft.com/office/drawing/2016/5/9/chartex" xmlns:cx4="http://schemas.microsoft.com/office/drawing/2016/5/10/chartex" xmlns:cx5="http://schemas.microsoft.com/office/drawing/2016/5/11/chartex" xmlns:cx6="http://schemas.microsoft.com/office/drawing/2016/5/12/chartex" xmlns:cx7="http://schemas.microsoft.com/office/drawing/2016/5/13/chartex" xmlns:cx8="http://schemas.microsoft.com/office/drawing/2016/5/14/chartex" xmlns:mc="http://schemas.openxmlformats.org/markup-compatibility/2006" xmlns:aink="http://schemas.microsoft.com/office/drawing/2016/ink" xmlns:am3d="http://schemas.microsoft.com/office/drawing/2017/model3d" xmlns:o="urn:schemas-microsoft-com:office:office" xmlns:oel="http://schemas.microsoft.com/office/2019/extlst" xmlns:r="http://schemas.openxmlformats.org/officeDocument/2006/relationships" xmlns:m="http://schemas.openxmlformats.org/officeDocument/2006/math" xmlns:v="urn:schemas-microsoft-com:vml" xmlns:wp14="http://schemas.microsoft.com/office/word/2010/wordprocessingDrawing" xmlns:wp="http://schemas.openxmlformats.org/drawingml/2006/wordprocessingDrawing" xmlns:w10="urn:schemas-microsoft-com:office:word" xmlns:w="http://schemas.openxmlformats.org/wordprocessingml/2006/main" xmlns:w14="http://schemas.microsoft.com/office/word/2010/wordml" xmlns:w15="http://schemas.microsoft.com/office/word/2012/wordml" xmlns:w16cex="http://schemas.microsoft.com/office/word/2018/wordml/cex" xmlns:w16cid="http://schemas.microsoft.com/office/word/2016/wordml/cid" xmlns:w16="http://schemas.microsoft.com/office/word/2018/wordml" xmlns:w16du="http://schemas.microsoft.com/office/word/2023/wordml/word16du" xmlns:w16sdtdh="http://schemas.microsoft.com/office/word/2020/wordml/sdtdatahash" xmlns:w16se="http://schemas.microsoft.com/office/word/2015/wordml/symex" xmlns:wpg="http://schemas.microsoft.com/office/word/2010/wordprocessingGroup" xmlns:wpi="http://schemas.microsoft.com/office/word/2010/wordprocessingInk" xmlns:wne="http://schemas.microsoft.com/office/word/2006/wordml" xmlns:wps="http://schemas.microsoft.com/office/word/2010/wordprocessingShape" mc:Ignorable="w14 w15 w16se w16cid w16 w16cex w16sdtdh w16du wp14">
+<w:hdr xmlns:wpc="http://schemas.microsoft.com/office/word/2010/wordprocessingCanvas" xmlns:cx="http://schemas.microsoft.com/office/drawing/2014/chartex" xmlns:cx1="http://schemas.microsoft.com/office/drawing/2015/9/8/chartex" xmlns:cx2="http://schemas.microsoft.com/office/drawing/2015/10/21/chartex" xmlns:cx3="http://schemas.microsoft.com/office/drawing/2016/5/9/chartex" xmlns:cx4="http://schemas.microsoft.com/office/drawing/2016/5/10/chartex" xmlns:cx5="http://schemas.microsoft.com/office/drawing/2016/5/11/chartex" xmlns:cx6="http://schemas.microsoft.com/office/drawing/2016/5/12/chartex" xmlns:cx7="http://schemas.microsoft.com/office/drawing/2016/5/13/chartex" xmlns:cx8="http://schemas.microsoft.com/office/drawing/2016/5/14/chartex" xmlns:mc="http://schemas.openxmlformats.org/markup-compatibility/2006" xmlns:aink="http://schemas.microsoft.com/office/drawing/2016/ink" xmlns:am3d="http://schemas.microsoft.com/office/drawing/2017/model3d" xmlns:o="urn:schemas-microsoft-com:office:office" xmlns:r="http://schemas.openxmlformats.org/officeDocument/2006/relationships" xmlns:m="http://schemas.openxmlformats.org/officeDocument/2006/math" xmlns:v="urn:schemas-microsoft-com:vml" xmlns:wp14="http://schemas.microsoft.com/office/word/2010/wordprocessingDrawing" xmlns:wp="http://schemas.openxmlformats.org/drawingml/2006/wordprocessingDrawing" xmlns:w10="urn:schemas-microsoft-com:office:word" xmlns:w="http://schemas.openxmlformats.org/wordprocessingml/2006/main" xmlns:w14="http://schemas.microsoft.com/office/word/2010/wordml" xmlns:w15="http://schemas.microsoft.com/office/word/2012/wordml" xmlns:w16cex="http://schemas.microsoft.com/office/word/2018/wordml/cex" xmlns:w16cid="http://schemas.microsoft.com/office/word/2016/wordml/cid" xmlns:w16="http://schemas.microsoft.com/office/word/2018/wordml" xmlns:w16sdtdh="http://schemas.microsoft.com/office/word/2020/wordml/sdtdatahash" xmlns:w16se="http://schemas.microsoft.com/office/word/2015/wordml/symex" xmlns:wpg="http://schemas.microsoft.com/office/word/2010/wordprocessingGroup" xmlns:wpi="http://schemas.microsoft.com/office/word/2010/wordprocessingInk" xmlns:wne="http://schemas.microsoft.com/office/word/2006/wordml" xmlns:wps="http://schemas.microsoft.com/office/word/2010/wordprocessingShape" mc:Ignorable="w14 w15 w16se w16cid w16 w16cex w16sdtdh wp14">
   <w:p>
     <w:pPr>
       <w:pStyle w:val="Corpodetexto"/>
@@ -23475,13 +23489,7 @@
                             <w:rPr>
                               <w:spacing w:val="-5"/>
                             </w:rPr>
-                            <w:t>1</w:t>
-                          </w:r>
-                          <w:r>
-                            <w:rPr>
-                              <w:spacing w:val="-5"/>
-                            </w:rPr>
-                            <w:t>8</w:t>
+                            <w:t>18</w:t>
                           </w:r>
                           <w:r>
                             <w:rPr>
@@ -23507,7 +23515,7 @@
               <v:stroke joinstyle="miter"/>
               <v:path gradientshapeok="t" o:connecttype="rect"/>
             </v:shapetype>
-            <v:shape id="Textbox 26" o:spid="_x0000_s1049" type="#_x0000_t202" style="position:absolute;margin-left:769.25pt;margin-top:34.9pt;width:20.5pt;height:15.45pt;z-index:-16182784;visibility:visible;mso-wrap-style:square;mso-wrap-distance-left:0;mso-wrap-distance-top:0;mso-wrap-distance-right:0;mso-wrap-distance-bottom:0;mso-position-horizontal:absolute;mso-position-horizontal-relative:page;mso-position-vertical:absolute;mso-position-vertical-relative:page;v-text-anchor:top" o:gfxdata="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" filled="f" stroked="f">
+            <v:shape id="Textbox 26" o:spid="_x0000_s1049" type="#_x0000_t202" style="position:absolute;margin-left:769.25pt;margin-top:34.9pt;width:20.5pt;height:15.45pt;z-index:-16182784;visibility:visible;mso-wrap-style:square;mso-wrap-distance-left:0;mso-wrap-distance-top:0;mso-wrap-distance-right:0;mso-wrap-distance-bottom:0;mso-position-horizontal:absolute;mso-position-horizontal-relative:page;mso-position-vertical:absolute;mso-position-vertical-relative:page;v-text-anchor:top" o:gfxdata="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" filled="f" stroked="f">
               <v:textbox inset="0,0,0,0">
                 <w:txbxContent>
                   <w:p>
@@ -23538,13 +23546,7 @@
                       <w:rPr>
                         <w:spacing w:val="-5"/>
                       </w:rPr>
-                      <w:t>1</w:t>
-                    </w:r>
-                    <w:r>
-                      <w:rPr>
-                        <w:spacing w:val="-5"/>
-                      </w:rPr>
-                      <w:t>8</w:t>
+                      <w:t>18</w:t>
                     </w:r>
                     <w:r>
                       <w:rPr>
@@ -23566,7 +23568,7 @@
 </file>
 
 <file path=word/numbering.xml><?xml version="1.0" encoding="utf-8"?>
-<w:numbering xmlns:wpc="http://schemas.microsoft.com/office/word/2010/wordprocessingCanvas" xmlns:cx="http://schemas.microsoft.com/office/drawing/2014/chartex" xmlns:cx1="http://schemas.microsoft.com/office/drawing/2015/9/8/chartex" xmlns:cx2="http://schemas.microsoft.com/office/drawing/2015/10/21/chartex" xmlns:cx3="http://schemas.microsoft.com/office/drawing/2016/5/9/chartex" xmlns:cx4="http://schemas.microsoft.com/office/drawing/2016/5/10/chartex" xmlns:cx5="http://schemas.microsoft.com/office/drawing/2016/5/11/chartex" xmlns:cx6="http://schemas.microsoft.com/office/drawing/2016/5/12/chartex" xmlns:cx7="http://schemas.microsoft.com/office/drawing/2016/5/13/chartex" xmlns:cx8="http://schemas.microsoft.com/office/drawing/2016/5/14/chartex" xmlns:mc="http://schemas.openxmlformats.org/markup-compatibility/2006" xmlns:aink="http://schemas.microsoft.com/office/drawing/2016/ink" xmlns:am3d="http://schemas.microsoft.com/office/drawing/2017/model3d" xmlns:o="urn:schemas-microsoft-com:office:office" xmlns:oel="http://schemas.microsoft.com/office/2019/extlst" xmlns:r="http://schemas.openxmlformats.org/officeDocument/2006/relationships" xmlns:m="http://schemas.openxmlformats.org/officeDocument/2006/math" xmlns:v="urn:schemas-microsoft-com:vml" xmlns:wp14="http://schemas.microsoft.com/office/word/2010/wordprocessingDrawing" xmlns:wp="http://schemas.openxmlformats.org/drawingml/2006/wordprocessingDrawing" xmlns:w10="urn:schemas-microsoft-com:office:word" xmlns:w="http://schemas.openxmlformats.org/wordprocessingml/2006/main" xmlns:w14="http://schemas.microsoft.com/office/word/2010/wordml" xmlns:w15="http://schemas.microsoft.com/office/word/2012/wordml" xmlns:w16cex="http://schemas.microsoft.com/office/word/2018/wordml/cex" xmlns:w16cid="http://schemas.microsoft.com/office/word/2016/wordml/cid" xmlns:w16="http://schemas.microsoft.com/office/word/2018/wordml" xmlns:w16du="http://schemas.microsoft.com/office/word/2023/wordml/word16du" xmlns:w16sdtdh="http://schemas.microsoft.com/office/word/2020/wordml/sdtdatahash" xmlns:w16se="http://schemas.microsoft.com/office/word/2015/wordml/symex" xmlns:wpg="http://schemas.microsoft.com/office/word/2010/wordprocessingGroup" xmlns:wpi="http://schemas.microsoft.com/office/word/2010/wordprocessingInk" xmlns:wne="http://schemas.microsoft.com/office/word/2006/wordml" xmlns:wps="http://schemas.microsoft.com/office/word/2010/wordprocessingShape" mc:Ignorable="w14 w15 w16se w16cid w16 w16cex w16sdtdh w16du wp14">
+<w:numbering xmlns:wpc="http://schemas.microsoft.com/office/word/2010/wordprocessingCanvas" xmlns:cx="http://schemas.microsoft.com/office/drawing/2014/chartex" xmlns:cx1="http://schemas.microsoft.com/office/drawing/2015/9/8/chartex" xmlns:cx2="http://schemas.microsoft.com/office/drawing/2015/10/21/chartex" xmlns:cx3="http://schemas.microsoft.com/office/drawing/2016/5/9/chartex" xmlns:cx4="http://schemas.microsoft.com/office/drawing/2016/5/10/chartex" xmlns:cx5="http://schemas.microsoft.com/office/drawing/2016/5/11/chartex" xmlns:cx6="http://schemas.microsoft.com/office/drawing/2016/5/12/chartex" xmlns:cx7="http://schemas.microsoft.com/office/drawing/2016/5/13/chartex" xmlns:cx8="http://schemas.microsoft.com/office/drawing/2016/5/14/chartex" xmlns:mc="http://schemas.openxmlformats.org/markup-compatibility/2006" xmlns:aink="http://schemas.microsoft.com/office/drawing/2016/ink" xmlns:am3d="http://schemas.microsoft.com/office/drawing/2017/model3d" xmlns:o="urn:schemas-microsoft-com:office:office" xmlns:r="http://schemas.openxmlformats.org/officeDocument/2006/relationships" xmlns:m="http://schemas.openxmlformats.org/officeDocument/2006/math" xmlns:v="urn:schemas-microsoft-com:vml" xmlns:wp14="http://schemas.microsoft.com/office/word/2010/wordprocessingDrawing" xmlns:wp="http://schemas.openxmlformats.org/drawingml/2006/wordprocessingDrawing" xmlns:w10="urn:schemas-microsoft-com:office:word" xmlns:w="http://schemas.openxmlformats.org/wordprocessingml/2006/main" xmlns:w14="http://schemas.microsoft.com/office/word/2010/wordml" xmlns:w15="http://schemas.microsoft.com/office/word/2012/wordml" xmlns:w16cex="http://schemas.microsoft.com/office/word/2018/wordml/cex" xmlns:w16cid="http://schemas.microsoft.com/office/word/2016/wordml/cid" xmlns:w16="http://schemas.microsoft.com/office/word/2018/wordml" xmlns:w16sdtdh="http://schemas.microsoft.com/office/word/2020/wordml/sdtdatahash" xmlns:w16se="http://schemas.microsoft.com/office/word/2015/wordml/symex" xmlns:wpg="http://schemas.microsoft.com/office/word/2010/wordprocessingGroup" xmlns:wpi="http://schemas.microsoft.com/office/word/2010/wordprocessingInk" xmlns:wne="http://schemas.microsoft.com/office/word/2006/wordml" xmlns:wps="http://schemas.microsoft.com/office/word/2010/wordprocessingShape" mc:Ignorable="w14 w15 w16se w16cid w16 w16cex w16sdtdh wp14">
   <w:abstractNum w:abstractNumId="0" w15:restartNumberingAfterBreak="0">
     <w:nsid w:val="12AE4F37"/>
     <w:multiLevelType w:val="hybridMultilevel"/>
@@ -24823,41 +24825,41 @@
       </w:rPr>
     </w:lvl>
   </w:abstractNum>
-  <w:num w:numId="1" w16cid:durableId="866793272">
+  <w:num w:numId="1">
     <w:abstractNumId w:val="6"/>
   </w:num>
-  <w:num w:numId="2" w16cid:durableId="592084181">
+  <w:num w:numId="2">
     <w:abstractNumId w:val="5"/>
   </w:num>
-  <w:num w:numId="3" w16cid:durableId="193884873">
+  <w:num w:numId="3">
     <w:abstractNumId w:val="1"/>
   </w:num>
-  <w:num w:numId="4" w16cid:durableId="1964772144">
+  <w:num w:numId="4">
     <w:abstractNumId w:val="9"/>
   </w:num>
-  <w:num w:numId="5" w16cid:durableId="1723212168">
+  <w:num w:numId="5">
     <w:abstractNumId w:val="8"/>
   </w:num>
-  <w:num w:numId="6" w16cid:durableId="665672733">
+  <w:num w:numId="6">
     <w:abstractNumId w:val="4"/>
   </w:num>
-  <w:num w:numId="7" w16cid:durableId="207957457">
+  <w:num w:numId="7">
     <w:abstractNumId w:val="2"/>
   </w:num>
-  <w:num w:numId="8" w16cid:durableId="992611454">
+  <w:num w:numId="8">
     <w:abstractNumId w:val="7"/>
   </w:num>
-  <w:num w:numId="9" w16cid:durableId="1755590789">
+  <w:num w:numId="9">
     <w:abstractNumId w:val="0"/>
   </w:num>
-  <w:num w:numId="10" w16cid:durableId="2139763172">
+  <w:num w:numId="10">
     <w:abstractNumId w:val="3"/>
   </w:num>
 </w:numbering>
 </file>
 
 <file path=word/styles.xml><?xml version="1.0" encoding="utf-8"?>
-<w:styles xmlns:mc="http://schemas.openxmlformats.org/markup-compatibility/2006" xmlns:r="http://schemas.openxmlformats.org/officeDocument/2006/relationships" xmlns:w="http://schemas.openxmlformats.org/wordprocessingml/2006/main" xmlns:w14="http://schemas.microsoft.com/office/word/2010/wordml" xmlns:w15="http://schemas.microsoft.com/office/word/2012/wordml" xmlns:w16cex="http://schemas.microsoft.com/office/word/2018/wordml/cex" xmlns:w16cid="http://schemas.microsoft.com/office/word/2016/wordml/cid" xmlns:w16="http://schemas.microsoft.com/office/word/2018/wordml" xmlns:w16du="http://schemas.microsoft.com/office/word/2023/wordml/word16du" xmlns:w16sdtdh="http://schemas.microsoft.com/office/word/2020/wordml/sdtdatahash" xmlns:w16se="http://schemas.microsoft.com/office/word/2015/wordml/symex" mc:Ignorable="w14 w15 w16se w16cid w16 w16cex w16sdtdh w16du">
+<w:styles xmlns:mc="http://schemas.openxmlformats.org/markup-compatibility/2006" xmlns:r="http://schemas.openxmlformats.org/officeDocument/2006/relationships" xmlns:w="http://schemas.openxmlformats.org/wordprocessingml/2006/main" xmlns:w14="http://schemas.microsoft.com/office/word/2010/wordml" xmlns:w15="http://schemas.microsoft.com/office/word/2012/wordml" xmlns:w16cex="http://schemas.microsoft.com/office/word/2018/wordml/cex" xmlns:w16cid="http://schemas.microsoft.com/office/word/2016/wordml/cid" xmlns:w16="http://schemas.microsoft.com/office/word/2018/wordml" xmlns:w16sdtdh="http://schemas.microsoft.com/office/word/2020/wordml/sdtdatahash" xmlns:w16se="http://schemas.microsoft.com/office/word/2015/wordml/symex" mc:Ignorable="w14 w15 w16se w16cid w16 w16cex w16sdtdh">
   <w:docDefaults>
     <w:rPrDefault>
       <w:rPr>
@@ -25319,7 +25321,6 @@
   <w:style w:type="character" w:default="1" w:styleId="Fontepargpadro">
     <w:name w:val="Default Paragraph Font"/>
     <w:uiPriority w:val="1"/>
-    <w:semiHidden/>
     <w:unhideWhenUsed/>
   </w:style>
   <w:style w:type="table" w:default="1" w:styleId="Tabelanormal">
@@ -25432,6 +25433,29 @@
     <w:qFormat/>
     <w:rPr>
       <w:rFonts w:ascii="Arial" w:eastAsia="Arial" w:hAnsi="Arial" w:cs="Arial"/>
+    </w:rPr>
+  </w:style>
+  <w:style w:type="character" w:styleId="Hyperlink">
+    <w:name w:val="Hyperlink"/>
+    <w:basedOn w:val="Fontepargpadro"/>
+    <w:uiPriority w:val="99"/>
+    <w:unhideWhenUsed/>
+    <w:rsid w:val="00F21E02"/>
+    <w:rPr>
+      <w:color w:val="0000FF" w:themeColor="hyperlink"/>
+      <w:u w:val="single"/>
+    </w:rPr>
+  </w:style>
+  <w:style w:type="character" w:styleId="MenoPendente">
+    <w:name w:val="Unresolved Mention"/>
+    <w:basedOn w:val="Fontepargpadro"/>
+    <w:uiPriority w:val="99"/>
+    <w:semiHidden/>
+    <w:unhideWhenUsed/>
+    <w:rsid w:val="00F21E02"/>
+    <w:rPr>
+      <w:color w:val="605E5C"/>
+      <w:shd w:val="clear" w:color="auto" w:fill="E1DFDD"/>
     </w:rPr>
   </w:style>
 </w:styles>

</xml_diff>

<commit_message>
Inserido exemplos e fonte em direitos humanos
</commit_message>
<xml_diff>
--- a/correcaoPim.docx
+++ b/correcaoPim.docx
@@ -17029,6 +17029,70 @@
     <w:p>
       <w:pPr>
         <w:pStyle w:val="Corpodetexto"/>
+        <w:ind w:left="115" w:right="126" w:firstLine="720"/>
+        <w:jc w:val="both"/>
+        <w:rPr>
+          <w:rFonts w:ascii="Arial" w:hAnsi="Arial"/>
+          <w:bCs/>
+        </w:rPr>
+      </w:pPr>
+      <w:r>
+        <w:rPr>
+          <w:rFonts w:ascii="Arial" w:hAnsi="Arial"/>
+          <w:bCs/>
+        </w:rPr>
+        <w:t>Buscando um ambiente mais inclusivo, o supermercado conta com est</w:t>
+      </w:r>
+      <w:r>
+        <w:rPr>
+          <w:rFonts w:ascii="Arial" w:hAnsi="Arial"/>
+          <w:bCs/>
+        </w:rPr>
+        <w:t>rutu</w:t>
+      </w:r>
+      <w:r>
+        <w:rPr>
+          <w:rFonts w:ascii="Arial" w:hAnsi="Arial"/>
+          <w:bCs/>
+        </w:rPr>
+        <w:t>ras de acessibilidade móvel</w:t>
+      </w:r>
+      <w:r>
+        <w:rPr>
+          <w:rFonts w:ascii="Arial" w:hAnsi="Arial"/>
+          <w:bCs/>
+        </w:rPr>
+        <w:t xml:space="preserve"> como rampas de acesso e estuturas de suporte para deficientes móveis nos banheiros e conta com uma equipe treinada para trazer maior inclusão e apoiarem os deficientes de forma correta.</w:t>
+      </w:r>
+    </w:p>
+    <w:p>
+      <w:pPr>
+        <w:pStyle w:val="Corpodetexto"/>
+        <w:ind w:left="115" w:right="126" w:firstLine="720"/>
+        <w:jc w:val="both"/>
+        <w:rPr>
+          <w:rFonts w:ascii="Arial" w:hAnsi="Arial" w:cs="Arial"/>
+          <w:bCs/>
+        </w:rPr>
+      </w:pPr>
+      <w:r>
+        <w:rPr>
+          <w:rFonts w:ascii="Arial" w:hAnsi="Arial" w:cs="Arial"/>
+          <w:bCs/>
+        </w:rPr>
+        <w:t>Ao promover a acessibilidade em um supermercado, estamos investindo em uma sociedade inclusiva e acolhedora para todos. Essas medidas não apenas beneficiam as pessoas com deficiência, mas também criam um ambiente mais eficiente e agradável para todos os clientes. A inclusão é um compromisso de todos nós, e um supermercado acessível é apenas um passo na direção certa para uma sociedade mais igualitária.</w:t>
+      </w:r>
+      <w:r>
+        <w:rPr>
+          <w:rFonts w:ascii="Arial" w:hAnsi="Arial" w:cs="Arial"/>
+          <w:bCs/>
+        </w:rPr>
+        <w:t xml:space="preserve"> (Linear Sistemas)</w:t>
+      </w:r>
+    </w:p>
+    <w:p>
+      <w:pPr>
+        <w:pStyle w:val="Corpodetexto"/>
         <w:spacing w:before="242" w:line="357" w:lineRule="auto"/>
         <w:ind w:left="115" w:firstLine="710"/>
       </w:pPr>
@@ -18922,7 +18986,6 @@
     </w:p>
     <w:p>
       <w:pPr>
-        <w:spacing w:before="1"/>
         <w:ind w:left="115" w:right="223"/>
       </w:pPr>
       <w:r>
@@ -18973,13 +19036,18 @@
         <w:t xml:space="preserve"> </w:t>
       </w:r>
       <w:r>
-        <w:t>Acesso em: 12 abril 2024.</w:t>
+        <w:t xml:space="preserve">Acesso em: 12 abril </w:t>
+      </w:r>
+      <w:r>
+        <w:t xml:space="preserve">de </w:t>
+      </w:r>
+      <w:r>
+        <w:t>2024.</w:t>
       </w:r>
     </w:p>
     <w:p>
       <w:pPr>
         <w:pStyle w:val="Corpodetexto"/>
-        <w:spacing w:before="137"/>
       </w:pPr>
     </w:p>
     <w:p>
@@ -19050,7 +19118,13 @@
         <w:t>/&gt;</w:t>
       </w:r>
       <w:r>
-        <w:t>. Acesso em: 12 abril 2024.</w:t>
+        <w:t xml:space="preserve">. Acesso em: 12 </w:t>
+      </w:r>
+      <w:r>
+        <w:t xml:space="preserve">de </w:t>
+      </w:r>
+      <w:r>
+        <w:t>abril 2024.</w:t>
       </w:r>
     </w:p>
     <w:p>
@@ -19174,7 +19248,13 @@
         <w:t xml:space="preserve"> </w:t>
       </w:r>
       <w:r>
-        <w:t>15 abril 2024.</w:t>
+        <w:t xml:space="preserve">15 </w:t>
+      </w:r>
+      <w:r>
+        <w:t xml:space="preserve">de </w:t>
+      </w:r>
+      <w:r>
+        <w:t>abril 2024.</w:t>
       </w:r>
     </w:p>
     <w:p>
@@ -19327,7 +19407,13 @@
         <w:t>de-alimentos/&gt;</w:t>
       </w:r>
       <w:r>
-        <w:t>. Acesso em 19 abril. 2024.</w:t>
+        <w:t>. Acesso em 19</w:t>
+      </w:r>
+      <w:r>
+        <w:t xml:space="preserve"> de</w:t>
+      </w:r>
+      <w:r>
+        <w:t xml:space="preserve"> abril. 2024.</w:t>
       </w:r>
     </w:p>
     <w:p>
@@ -19546,13 +19632,18 @@
         <w:t>realidade-no-setor-de-hf.aspx&gt;</w:t>
       </w:r>
       <w:r>
-        <w:t>. Acesso em 19 abril. 2024.</w:t>
+        <w:t xml:space="preserve">. Acesso em 19 </w:t>
+      </w:r>
+      <w:r>
+        <w:t xml:space="preserve">de </w:t>
+      </w:r>
+      <w:r>
+        <w:t>abril. 2024.</w:t>
       </w:r>
     </w:p>
     <w:p>
       <w:pPr>
         <w:pStyle w:val="Corpodetexto"/>
-        <w:spacing w:before="143"/>
       </w:pPr>
     </w:p>
     <w:p>
@@ -19889,6 +19980,12 @@
         </w:rPr>
         <w:t>humanos.pdf&gt;</w:t>
       </w:r>
+      <w:r>
+        <w:rPr>
+          <w:spacing w:val="-2"/>
+        </w:rPr>
+        <w:t>. Acesso em 29 de agosto de 2024</w:t>
+      </w:r>
     </w:p>
     <w:p>
       <w:pPr>
@@ -19904,7 +20001,7 @@
           <w:szCs w:val="24"/>
         </w:rPr>
         <w:lastRenderedPageBreak/>
-        <w:t xml:space="preserve">Lorena Scaglia . </w:t>
+        <w:t xml:space="preserve">Lorena Scaglia. </w:t>
       </w:r>
       <w:r>
         <w:rPr>
@@ -19959,6 +20056,50 @@
       </w:r>
     </w:p>
     <w:p/>
+    <w:p>
+      <w:pPr>
+        <w:rPr>
+          <w:lang w:val="pt-BR"/>
+        </w:rPr>
+      </w:pPr>
+      <w:r>
+        <w:t xml:space="preserve">Linear Sistemas. </w:t>
+      </w:r>
+      <w:r>
+        <w:rPr>
+          <w:b/>
+          <w:bCs/>
+          <w:lang w:val="pt-BR"/>
+        </w:rPr>
+        <w:t>Como promover a acessibilidade no supermercado</w:t>
+      </w:r>
+      <w:r>
+        <w:rPr>
+          <w:b/>
+          <w:bCs/>
+          <w:lang w:val="pt-BR"/>
+        </w:rPr>
+        <w:t xml:space="preserve">. </w:t>
+      </w:r>
+      <w:r>
+        <w:rPr>
+          <w:lang w:val="pt-BR"/>
+        </w:rPr>
+        <w:t>Disponível em: &lt;</w:t>
+      </w:r>
+      <w:r>
+        <w:rPr>
+          <w:lang w:val="pt-BR"/>
+        </w:rPr>
+        <w:t>https://www.linearsistemas.com.br/acessibilidade-no-supermercado/</w:t>
+      </w:r>
+      <w:r>
+        <w:rPr>
+          <w:lang w:val="pt-BR"/>
+        </w:rPr>
+        <w:t>&gt;. Acesso em 29 de agosto de 2024</w:t>
+      </w:r>
+    </w:p>
     <w:p/>
     <w:p>
       <w:r>
@@ -20062,12 +20203,16 @@
     </w:p>
     <w:p>
       <w:pPr>
+        <w:spacing w:line="240" w:lineRule="auto"/>
         <w:sectPr>
           <w:pgSz w:w="11910" w:h="16840"/>
           <w:pgMar w:top="1440" w:right="720" w:bottom="280" w:left="1020" w:header="718" w:footer="0" w:gutter="0"/>
           <w:cols w:space="720"/>
         </w:sectPr>
       </w:pPr>
+      <w:r>
+        <w:br w:type="page"/>
+      </w:r>
     </w:p>
     <w:p>
       <w:pPr>
@@ -20396,25 +20541,6 @@
     </w:p>
     <w:p>
       <w:pPr>
-        <w:pStyle w:val="Corpodetexto"/>
-        <w:rPr>
-          <w:rFonts w:ascii="Arial"/>
-          <w:b/>
-        </w:rPr>
-      </w:pPr>
-    </w:p>
-    <w:p>
-      <w:pPr>
-        <w:pStyle w:val="Corpodetexto"/>
-        <w:spacing w:before="65"/>
-        <w:rPr>
-          <w:rFonts w:ascii="Arial"/>
-          <w:b/>
-        </w:rPr>
-      </w:pPr>
-    </w:p>
-    <w:p>
-      <w:pPr>
         <w:pStyle w:val="Ttulo1"/>
         <w:ind w:left="852" w:right="106"/>
       </w:pPr>
@@ -20424,17 +20550,6 @@
         </w:rPr>
         <w:t>ALUNOS</w:t>
       </w:r>
-    </w:p>
-    <w:p>
-      <w:pPr>
-        <w:pStyle w:val="Corpodetexto"/>
-        <w:spacing w:before="140" w:after="1"/>
-        <w:rPr>
-          <w:rFonts w:ascii="Arial"/>
-          <w:b/>
-          <w:sz w:val="20"/>
-        </w:rPr>
-      </w:pPr>
     </w:p>
     <w:tbl>
       <w:tblPr>
@@ -21167,7 +21282,6 @@
                 <w:spacing w:val="-2"/>
                 <w:sz w:val="28"/>
               </w:rPr>
-              <w:lastRenderedPageBreak/>
               <w:t>G9884G2</w:t>
             </w:r>
           </w:p>

</xml_diff>

<commit_message>
Correcoes por Mariozan 31.08
</commit_message>
<xml_diff>
--- a/correcaoPim.docx
+++ b/correcaoPim.docx
@@ -1,6 +1,6 @@
 
 <file path=word/document.xml><?xml version="1.0" encoding="utf-8"?>
-<w:document xmlns:wpc="http://schemas.microsoft.com/office/word/2010/wordprocessingCanvas" xmlns:cx="http://schemas.microsoft.com/office/drawing/2014/chartex" xmlns:cx1="http://schemas.microsoft.com/office/drawing/2015/9/8/chartex" xmlns:cx2="http://schemas.microsoft.com/office/drawing/2015/10/21/chartex" xmlns:cx3="http://schemas.microsoft.com/office/drawing/2016/5/9/chartex" xmlns:cx4="http://schemas.microsoft.com/office/drawing/2016/5/10/chartex" xmlns:cx5="http://schemas.microsoft.com/office/drawing/2016/5/11/chartex" xmlns:cx6="http://schemas.microsoft.com/office/drawing/2016/5/12/chartex" xmlns:cx7="http://schemas.microsoft.com/office/drawing/2016/5/13/chartex" xmlns:cx8="http://schemas.microsoft.com/office/drawing/2016/5/14/chartex" xmlns:mc="http://schemas.openxmlformats.org/markup-compatibility/2006" xmlns:aink="http://schemas.microsoft.com/office/drawing/2016/ink" xmlns:am3d="http://schemas.microsoft.com/office/drawing/2017/model3d" xmlns:o="urn:schemas-microsoft-com:office:office" xmlns:r="http://schemas.openxmlformats.org/officeDocument/2006/relationships" xmlns:m="http://schemas.openxmlformats.org/officeDocument/2006/math" xmlns:v="urn:schemas-microsoft-com:vml" xmlns:wp14="http://schemas.microsoft.com/office/word/2010/wordprocessingDrawing" xmlns:wp="http://schemas.openxmlformats.org/drawingml/2006/wordprocessingDrawing" xmlns:w10="urn:schemas-microsoft-com:office:word" xmlns:w="http://schemas.openxmlformats.org/wordprocessingml/2006/main" xmlns:w14="http://schemas.microsoft.com/office/word/2010/wordml" xmlns:w15="http://schemas.microsoft.com/office/word/2012/wordml" xmlns:w16cex="http://schemas.microsoft.com/office/word/2018/wordml/cex" xmlns:w16cid="http://schemas.microsoft.com/office/word/2016/wordml/cid" xmlns:w16="http://schemas.microsoft.com/office/word/2018/wordml" xmlns:w16sdtdh="http://schemas.microsoft.com/office/word/2020/wordml/sdtdatahash" xmlns:w16se="http://schemas.microsoft.com/office/word/2015/wordml/symex" xmlns:wpg="http://schemas.microsoft.com/office/word/2010/wordprocessingGroup" xmlns:wpi="http://schemas.microsoft.com/office/word/2010/wordprocessingInk" xmlns:wne="http://schemas.microsoft.com/office/word/2006/wordml" xmlns:wps="http://schemas.microsoft.com/office/word/2010/wordprocessingShape" mc:Ignorable="w14 w15 w16se w16cid w16 w16cex w16sdtdh wp14">
+<w:document xmlns:wpc="http://schemas.microsoft.com/office/word/2010/wordprocessingCanvas" xmlns:cx="http://schemas.microsoft.com/office/drawing/2014/chartex" xmlns:cx1="http://schemas.microsoft.com/office/drawing/2015/9/8/chartex" xmlns:cx2="http://schemas.microsoft.com/office/drawing/2015/10/21/chartex" xmlns:cx3="http://schemas.microsoft.com/office/drawing/2016/5/9/chartex" xmlns:cx4="http://schemas.microsoft.com/office/drawing/2016/5/10/chartex" xmlns:cx5="http://schemas.microsoft.com/office/drawing/2016/5/11/chartex" xmlns:cx6="http://schemas.microsoft.com/office/drawing/2016/5/12/chartex" xmlns:cx7="http://schemas.microsoft.com/office/drawing/2016/5/13/chartex" xmlns:cx8="http://schemas.microsoft.com/office/drawing/2016/5/14/chartex" xmlns:mc="http://schemas.openxmlformats.org/markup-compatibility/2006" xmlns:aink="http://schemas.microsoft.com/office/drawing/2016/ink" xmlns:am3d="http://schemas.microsoft.com/office/drawing/2017/model3d" xmlns:o="urn:schemas-microsoft-com:office:office" xmlns:oel="http://schemas.microsoft.com/office/2019/extlst" xmlns:r="http://schemas.openxmlformats.org/officeDocument/2006/relationships" xmlns:m="http://schemas.openxmlformats.org/officeDocument/2006/math" xmlns:v="urn:schemas-microsoft-com:vml" xmlns:wp14="http://schemas.microsoft.com/office/word/2010/wordprocessingDrawing" xmlns:wp="http://schemas.openxmlformats.org/drawingml/2006/wordprocessingDrawing" xmlns:w10="urn:schemas-microsoft-com:office:word" xmlns:w="http://schemas.openxmlformats.org/wordprocessingml/2006/main" xmlns:w14="http://schemas.microsoft.com/office/word/2010/wordml" xmlns:w15="http://schemas.microsoft.com/office/word/2012/wordml" xmlns:w16cex="http://schemas.microsoft.com/office/word/2018/wordml/cex" xmlns:w16cid="http://schemas.microsoft.com/office/word/2016/wordml/cid" xmlns:w16="http://schemas.microsoft.com/office/word/2018/wordml" xmlns:w16du="http://schemas.microsoft.com/office/word/2023/wordml/word16du" xmlns:w16sdtdh="http://schemas.microsoft.com/office/word/2020/wordml/sdtdatahash" xmlns:w16se="http://schemas.microsoft.com/office/word/2015/wordml/symex" xmlns:wpg="http://schemas.microsoft.com/office/word/2010/wordprocessingGroup" xmlns:wpi="http://schemas.microsoft.com/office/word/2010/wordprocessingInk" xmlns:wne="http://schemas.microsoft.com/office/word/2006/wordml" xmlns:wps="http://schemas.microsoft.com/office/word/2010/wordprocessingShape" mc:Ignorable="w14 w15 w16se w16cid w16 w16cex w16sdtdh w16du wp14">
   <w:body>
     <w:p>
       <w:pPr>
@@ -677,7 +677,7 @@
     </w:p>
     <w:tbl>
       <w:tblPr>
-        <w:tblStyle w:val="TableNormal"/>
+        <w:tblStyle w:val="TableNormal1"/>
         <w:tblW w:w="0" w:type="auto"/>
         <w:tblInd w:w="690" w:type="dxa"/>
         <w:tblBorders>
@@ -7578,55 +7578,79 @@
           <w:tab w:val="left" w:pos="980"/>
         </w:tabs>
         <w:ind w:left="980" w:hanging="144"/>
-      </w:pPr>
-      <w:r>
+        <w:rPr>
+          <w:lang w:val="en-US"/>
+        </w:rPr>
+      </w:pPr>
+      <w:r>
+        <w:rPr>
+          <w:lang w:val="en-US"/>
+        </w:rPr>
         <w:t>CPU</w:t>
       </w:r>
       <w:r>
         <w:rPr>
           <w:spacing w:val="-4"/>
-        </w:rPr>
-        <w:t xml:space="preserve"> </w:t>
-      </w:r>
-      <w:r>
+          <w:lang w:val="en-US"/>
+        </w:rPr>
+        <w:t xml:space="preserve"> </w:t>
+      </w:r>
+      <w:r>
+        <w:rPr>
+          <w:lang w:val="en-US"/>
+        </w:rPr>
         <w:t>Intel</w:t>
       </w:r>
       <w:r>
         <w:rPr>
           <w:spacing w:val="-4"/>
-        </w:rPr>
-        <w:t xml:space="preserve"> </w:t>
-      </w:r>
-      <w:r>
+          <w:lang w:val="en-US"/>
+        </w:rPr>
+        <w:t xml:space="preserve"> </w:t>
+      </w:r>
+      <w:r>
+        <w:rPr>
+          <w:lang w:val="en-US"/>
+        </w:rPr>
         <w:t>Core</w:t>
       </w:r>
       <w:r>
         <w:rPr>
           <w:spacing w:val="-5"/>
-        </w:rPr>
-        <w:t xml:space="preserve"> </w:t>
-      </w:r>
-      <w:r>
+          <w:lang w:val="en-US"/>
+        </w:rPr>
+        <w:t xml:space="preserve"> </w:t>
+      </w:r>
+      <w:r>
+        <w:rPr>
+          <w:lang w:val="en-US"/>
+        </w:rPr>
         <w:t>I3-4130</w:t>
       </w:r>
       <w:r>
         <w:rPr>
           <w:spacing w:val="-3"/>
-        </w:rPr>
-        <w:t xml:space="preserve"> </w:t>
-      </w:r>
-      <w:r>
+          <w:lang w:val="en-US"/>
+        </w:rPr>
+        <w:t xml:space="preserve"> </w:t>
+      </w:r>
+      <w:r>
+        <w:rPr>
+          <w:lang w:val="en-US"/>
+        </w:rPr>
         <w:t>6th,</w:t>
       </w:r>
       <w:r>
         <w:rPr>
           <w:spacing w:val="-7"/>
+          <w:lang w:val="en-US"/>
         </w:rPr>
         <w:t xml:space="preserve"> </w:t>
       </w:r>
       <w:r>
         <w:rPr>
           <w:spacing w:val="-2"/>
+          <w:lang w:val="en-US"/>
         </w:rPr>
         <w:t>3.40GHz.</w:t>
       </w:r>
@@ -7801,7 +7825,73 @@
         <w:jc w:val="both"/>
       </w:pPr>
       <w:r>
-        <w:t>Os computadores precisam estar conectados entre si para que seja possível a troca de dados e para isso recomenda-se o uso de uma rede intranet entre os computadores terminais</w:t>
+        <w:t xml:space="preserve">O sistema da </w:t>
+      </w:r>
+      <w:r>
+        <w:t>informação</w:t>
+      </w:r>
+      <w:r>
+        <w:t xml:space="preserve"> tem o</w:t>
+      </w:r>
+      <w:r>
+        <w:t xml:space="preserve"> </w:t>
+      </w:r>
+      <w:r>
+        <w:t>nível de importância muito alto, pois com ele supermercadista irá ter controle para gestão de estoque, controle financeiro, melhoria na tomada de decisão, otimização de processos, atendimento ao cliente, análise de tendência, entre muitos outros benefícios.</w:t>
+      </w:r>
+    </w:p>
+    <w:p>
+      <w:pPr>
+        <w:pStyle w:val="Corpodetexto"/>
+        <w:ind w:left="115" w:right="120" w:firstLine="850"/>
+        <w:jc w:val="both"/>
+      </w:pPr>
+      <w:r>
+        <w:t xml:space="preserve">O sistema de informação, atualmente, não apenas facilita os processos de um negócio, mas é essencial para operação eficiente de uma empresa. Para garantir uma gestão integrada e eficaz, não é suficiente que o supermercadista implemente um sistema de TI em </w:t>
+      </w:r>
+      <w:r>
+        <w:t>apenas um setor, é crucial que todos os setores da empresa estejam interconectados e operem sob uma plataforma de TI unificada. Isso assegura uma visão abragente e coordenada, permitindo que a empresa se beneficie plenamente das vantagens que a tecnologia da informação oferece.</w:t>
+      </w:r>
+    </w:p>
+    <w:p>
+      <w:pPr>
+        <w:pStyle w:val="Corpodetexto"/>
+        <w:ind w:left="115" w:right="120" w:firstLine="850"/>
+        <w:jc w:val="both"/>
+      </w:pPr>
+      <w:r>
+        <w:t>Entre as principais tecnologias usadas no centro de operações de um supermercado, foram</w:t>
+      </w:r>
+      <w:r>
+        <w:t>: microcomputadores</w:t>
+      </w:r>
+      <w:r>
+        <w:t>, notebook, Handheld (Computador de mão)</w:t>
+      </w:r>
+      <w:r>
+        <w:t>, scanner</w:t>
+      </w:r>
+      <w:r>
+        <w:t xml:space="preserve"> ou leitor de códigos de barras, balança eletrônica, terminal de consulta de preço (TCP)</w:t>
+      </w:r>
+      <w:r>
+        <w:t>, software de frente de caixa, emissor de cupom fiscal e PDV (Ponto de Venda).</w:t>
+      </w:r>
+    </w:p>
+    <w:p>
+      <w:pPr>
+        <w:pStyle w:val="Corpodetexto"/>
+        <w:ind w:left="115" w:right="120" w:firstLine="850"/>
+        <w:jc w:val="both"/>
+      </w:pPr>
+      <w:r>
+        <w:t xml:space="preserve">Os computadores precisam estar conectados entre si </w:t>
+      </w:r>
+      <w:r>
+        <w:t>para ser</w:t>
+      </w:r>
+      <w:r>
+        <w:t xml:space="preserve"> possível a troca de dados e para isso recomenda-se o uso de uma rede intranet entre os computadores terminais</w:t>
       </w:r>
       <w:r>
         <w:rPr>
@@ -7936,7 +8026,13 @@
         <w:t xml:space="preserve"> </w:t>
       </w:r>
       <w:r>
-        <w:t>para atender todos os computadores da rede e que a conexão entre eles seja cabeada.</w:t>
+        <w:t xml:space="preserve">para atender todos os computadores da rede </w:t>
+      </w:r>
+      <w:r>
+        <w:t>e</w:t>
+      </w:r>
+      <w:r>
+        <w:t xml:space="preserve"> a conexão entre eles seja cabeada.</w:t>
       </w:r>
     </w:p>
     <w:p>
@@ -8265,6 +8361,16 @@
       </w:r>
       <w:r>
         <w:t>que irá processar os dados e torná-los em informações, possibilitando criar conhecimentos para melhorias no estabelecimento.</w:t>
+      </w:r>
+    </w:p>
+    <w:p>
+      <w:pPr>
+        <w:pStyle w:val="Corpodetexto"/>
+        <w:ind w:left="115" w:right="123" w:firstLine="850"/>
+        <w:jc w:val="both"/>
+      </w:pPr>
+      <w:r>
+        <w:t>https://simpep.feb.unesp.br/anais/anais_13/artigo/52.pdf</w:t>
       </w:r>
     </w:p>
     <w:p>
@@ -8994,7 +9100,7 @@
     </w:p>
     <w:tbl>
       <w:tblPr>
-        <w:tblStyle w:val="TableNormal"/>
+        <w:tblStyle w:val="TableNormal1"/>
         <w:tblW w:w="0" w:type="auto"/>
         <w:tblInd w:w="3322" w:type="dxa"/>
         <w:tblBorders>
@@ -9458,7 +9564,7 @@
     </w:p>
     <w:tbl>
       <w:tblPr>
-        <w:tblStyle w:val="TableNormal"/>
+        <w:tblStyle w:val="TableNormal1"/>
         <w:tblW w:w="0" w:type="auto"/>
         <w:tblInd w:w="2911" w:type="dxa"/>
         <w:tblBorders>
@@ -10216,7 +10322,7 @@
     </w:p>
     <w:tbl>
       <w:tblPr>
-        <w:tblStyle w:val="TableNormal"/>
+        <w:tblStyle w:val="TableNormal1"/>
         <w:tblW w:w="0" w:type="auto"/>
         <w:tblInd w:w="2661" w:type="dxa"/>
         <w:tblBorders>
@@ -12020,7 +12126,7 @@
           </mc:Choice>
           <mc:Fallback>
             <w:pict>
-              <v:group w14:anchorId="7ADB24DD" id="Group 4" o:spid="_x0000_s1026" style="position:absolute;margin-left:185.65pt;margin-top:20pt;width:230.25pt;height:141.75pt;z-index:-15728128;mso-wrap-distance-left:0;mso-wrap-distance-right:0;mso-position-horizontal-relative:page" coordsize="29241,18002" o:gfxdata="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">
+              <v:group w14:anchorId="7ADB24DD" id="Group 4" o:spid="_x0000_s1026" style="position:absolute;margin-left:185.65pt;margin-top:20pt;width:230.25pt;height:141.75pt;z-index:-15728128;mso-wrap-distance-left:0;mso-wrap-distance-right:0;mso-position-horizontal-relative:page" coordsize="29241,18002" o:gfxdata="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">
                 <v:shape id="Graphic 5" o:spid="_x0000_s1027" style="position:absolute;left:3091;top:4758;width:24708;height:10255;visibility:visible;mso-wrap-style:square;v-text-anchor:top" coordsize="2470785,1025525" o:gfxdata="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" path="m,682751r2470531,em,343026r2470531,em,l2470531,em,1025016r2470531,e" filled="f" strokecolor="#d9d9d9">
                   <v:path arrowok="t"/>
                 </v:shape>
@@ -14341,380 +14447,12 @@
     </w:p>
     <w:p>
       <w:pPr>
-        <w:pStyle w:val="Corpodetexto"/>
-        <w:spacing w:before="103"/>
-        <w:rPr>
-          <w:rFonts w:ascii="Arial"/>
-          <w:b/>
-        </w:rPr>
-      </w:pPr>
-    </w:p>
-    <w:p>
-      <w:pPr>
-        <w:pStyle w:val="Corpodetexto"/>
-        <w:ind w:left="115" w:right="122" w:firstLine="720"/>
-        <w:jc w:val="both"/>
-      </w:pPr>
-      <w:r>
-        <w:rPr>
-          <w:color w:val="000000"/>
-          <w:highlight w:val="yellow"/>
-        </w:rPr>
-        <w:t>Definir uma estratégia de comunicação para a</w:t>
-      </w:r>
-      <w:r>
-        <w:rPr>
-          <w:color w:val="000000"/>
-          <w:spacing w:val="-2"/>
-          <w:highlight w:val="yellow"/>
-        </w:rPr>
-        <w:t xml:space="preserve"> </w:t>
-      </w:r>
-      <w:r>
-        <w:rPr>
-          <w:color w:val="000000"/>
-          <w:highlight w:val="yellow"/>
-        </w:rPr>
-        <w:t>empresa</w:t>
-      </w:r>
-      <w:r>
-        <w:rPr>
-          <w:color w:val="000000"/>
-        </w:rPr>
-        <w:t xml:space="preserve">. </w:t>
-      </w:r>
-      <w:r>
-        <w:rPr>
-          <w:color w:val="000000"/>
-          <w:highlight w:val="yellow"/>
-        </w:rPr>
-        <w:t>(A frase está “solta” no texto)</w:t>
-      </w:r>
-      <w:r>
-        <w:rPr>
-          <w:color w:val="000000"/>
-        </w:rPr>
-        <w:t xml:space="preserve"> Nesta estratégia é necessário incluir: objetivos; definição de público-alvo; canal de comunicação; estrutura da mensagem; ferramenta de comunicação. É necessário também construir um </w:t>
-      </w:r>
-      <w:r>
-        <w:rPr>
-          <w:rFonts w:ascii="Arial" w:hAnsi="Arial"/>
-          <w:i/>
-          <w:color w:val="000000"/>
-        </w:rPr>
-        <w:t>press release</w:t>
-      </w:r>
-      <w:r>
-        <w:rPr>
-          <w:color w:val="000000"/>
-        </w:rPr>
-        <w:t>.</w:t>
-      </w:r>
-    </w:p>
-    <w:p>
-      <w:pPr>
-        <w:pStyle w:val="Corpodetexto"/>
-        <w:spacing w:line="362" w:lineRule="auto"/>
-        <w:ind w:left="115" w:right="131" w:firstLine="720"/>
-        <w:jc w:val="both"/>
-      </w:pPr>
-      <w:r>
-        <w:rPr>
-          <w:color w:val="000000"/>
-          <w:highlight w:val="yellow"/>
-        </w:rPr>
-        <w:t>A fundamentação teórica para os elementos estudados deve estar devidamente</w:t>
-      </w:r>
-      <w:r>
-        <w:rPr>
-          <w:color w:val="000000"/>
-        </w:rPr>
-        <w:t xml:space="preserve"> </w:t>
-      </w:r>
-      <w:r>
-        <w:rPr>
-          <w:color w:val="000000"/>
-          <w:highlight w:val="yellow"/>
-        </w:rPr>
-        <w:t>baseada em bibliografia, citada no texto e relacionada no último item do PIM.???????</w:t>
-      </w:r>
-    </w:p>
-    <w:p>
-      <w:pPr>
-        <w:pStyle w:val="Corpodetexto"/>
-        <w:ind w:left="115" w:right="119" w:firstLine="720"/>
-        <w:jc w:val="both"/>
-      </w:pPr>
-      <w:r>
-        <w:rPr>
-          <w:color w:val="000000"/>
-          <w:highlight w:val="yellow"/>
-        </w:rPr>
-        <w:t xml:space="preserve">Observação: </w:t>
-      </w:r>
-      <w:r>
-        <w:rPr>
-          <w:rFonts w:ascii="Arial" w:hAnsi="Arial"/>
-          <w:i/>
-          <w:color w:val="000000"/>
-          <w:highlight w:val="yellow"/>
-        </w:rPr>
-        <w:t xml:space="preserve">Press release </w:t>
-      </w:r>
-      <w:r>
-        <w:rPr>
-          <w:color w:val="000000"/>
-          <w:highlight w:val="yellow"/>
-        </w:rPr>
-        <w:t>é um material de divulgação produzido pela assessoria,</w:t>
-      </w:r>
-      <w:r>
-        <w:rPr>
-          <w:color w:val="000000"/>
-        </w:rPr>
-        <w:t xml:space="preserve"> </w:t>
-      </w:r>
-      <w:r>
-        <w:rPr>
-          <w:color w:val="000000"/>
-          <w:highlight w:val="yellow"/>
-        </w:rPr>
-        <w:t>escrito na forma jornalística, embora não tenha finalidade de ser utilizado como texto pronto</w:t>
-      </w:r>
-      <w:r>
-        <w:rPr>
-          <w:color w:val="000000"/>
-        </w:rPr>
-        <w:t xml:space="preserve"> </w:t>
-      </w:r>
-      <w:r>
-        <w:rPr>
-          <w:color w:val="000000"/>
-          <w:highlight w:val="yellow"/>
-        </w:rPr>
-        <w:t>pela</w:t>
-      </w:r>
-      <w:r>
-        <w:rPr>
-          <w:color w:val="000000"/>
-          <w:spacing w:val="-7"/>
-          <w:highlight w:val="yellow"/>
-        </w:rPr>
-        <w:t xml:space="preserve"> </w:t>
-      </w:r>
-      <w:r>
-        <w:rPr>
-          <w:color w:val="000000"/>
-          <w:highlight w:val="yellow"/>
-        </w:rPr>
-        <w:t>imprensa.</w:t>
-      </w:r>
-      <w:r>
-        <w:rPr>
-          <w:color w:val="000000"/>
-          <w:spacing w:val="-10"/>
-          <w:highlight w:val="yellow"/>
-        </w:rPr>
-        <w:t xml:space="preserve"> </w:t>
-      </w:r>
-      <w:r>
-        <w:rPr>
-          <w:color w:val="000000"/>
-          <w:highlight w:val="yellow"/>
-        </w:rPr>
-        <w:t>O</w:t>
-      </w:r>
-      <w:r>
-        <w:rPr>
-          <w:color w:val="000000"/>
-          <w:spacing w:val="-10"/>
-          <w:highlight w:val="yellow"/>
-        </w:rPr>
-        <w:t xml:space="preserve"> </w:t>
-      </w:r>
-      <w:r>
-        <w:rPr>
-          <w:color w:val="000000"/>
-          <w:highlight w:val="yellow"/>
-        </w:rPr>
-        <w:t>objetivo</w:t>
-      </w:r>
-      <w:r>
-        <w:rPr>
-          <w:color w:val="000000"/>
-          <w:spacing w:val="-7"/>
-          <w:highlight w:val="yellow"/>
-        </w:rPr>
-        <w:t xml:space="preserve"> </w:t>
-      </w:r>
-      <w:r>
-        <w:rPr>
-          <w:color w:val="000000"/>
-          <w:highlight w:val="yellow"/>
-        </w:rPr>
-        <w:t>do</w:t>
-      </w:r>
-      <w:r>
-        <w:rPr>
-          <w:color w:val="000000"/>
-          <w:spacing w:val="-7"/>
-          <w:highlight w:val="yellow"/>
-        </w:rPr>
-        <w:t xml:space="preserve"> </w:t>
-      </w:r>
-      <w:r>
-        <w:rPr>
-          <w:color w:val="000000"/>
-          <w:highlight w:val="yellow"/>
-        </w:rPr>
-        <w:t>release</w:t>
-      </w:r>
-      <w:r>
-        <w:rPr>
-          <w:color w:val="000000"/>
-          <w:spacing w:val="-7"/>
-          <w:highlight w:val="yellow"/>
-        </w:rPr>
-        <w:t xml:space="preserve"> </w:t>
-      </w:r>
-      <w:r>
-        <w:rPr>
-          <w:color w:val="000000"/>
-          <w:highlight w:val="yellow"/>
-        </w:rPr>
-        <w:t>é</w:t>
-      </w:r>
-      <w:r>
-        <w:rPr>
-          <w:color w:val="000000"/>
-          <w:spacing w:val="-7"/>
-          <w:highlight w:val="yellow"/>
-        </w:rPr>
-        <w:t xml:space="preserve"> </w:t>
-      </w:r>
-      <w:r>
-        <w:rPr>
-          <w:color w:val="000000"/>
-          <w:highlight w:val="yellow"/>
-        </w:rPr>
-        <w:t>sugerir</w:t>
-      </w:r>
-      <w:r>
-        <w:rPr>
-          <w:color w:val="000000"/>
-          <w:spacing w:val="-8"/>
-          <w:highlight w:val="yellow"/>
-        </w:rPr>
-        <w:t xml:space="preserve"> </w:t>
-      </w:r>
-      <w:r>
-        <w:rPr>
-          <w:color w:val="000000"/>
-          <w:highlight w:val="yellow"/>
-        </w:rPr>
-        <w:t>o</w:t>
-      </w:r>
-      <w:r>
-        <w:rPr>
-          <w:color w:val="000000"/>
-          <w:spacing w:val="-12"/>
-          <w:highlight w:val="yellow"/>
-        </w:rPr>
-        <w:t xml:space="preserve"> </w:t>
-      </w:r>
-      <w:r>
-        <w:rPr>
-          <w:color w:val="000000"/>
-          <w:highlight w:val="yellow"/>
-        </w:rPr>
-        <w:t>assunto,</w:t>
-      </w:r>
-      <w:r>
-        <w:rPr>
-          <w:color w:val="000000"/>
-          <w:spacing w:val="-10"/>
-          <w:highlight w:val="yellow"/>
-        </w:rPr>
-        <w:t xml:space="preserve"> </w:t>
-      </w:r>
-      <w:r>
-        <w:rPr>
-          <w:color w:val="000000"/>
-          <w:highlight w:val="yellow"/>
-        </w:rPr>
-        <w:t>estimular</w:t>
-      </w:r>
-      <w:r>
-        <w:rPr>
-          <w:color w:val="000000"/>
-          <w:spacing w:val="-8"/>
-          <w:highlight w:val="yellow"/>
-        </w:rPr>
-        <w:t xml:space="preserve"> </w:t>
-      </w:r>
-      <w:r>
-        <w:rPr>
-          <w:color w:val="000000"/>
-          <w:highlight w:val="yellow"/>
-        </w:rPr>
-        <w:t>a</w:t>
-      </w:r>
-      <w:r>
-        <w:rPr>
-          <w:color w:val="000000"/>
-          <w:spacing w:val="-7"/>
-          <w:highlight w:val="yellow"/>
-        </w:rPr>
-        <w:t xml:space="preserve"> </w:t>
-      </w:r>
-      <w:r>
-        <w:rPr>
-          <w:color w:val="000000"/>
-          <w:highlight w:val="yellow"/>
-        </w:rPr>
-        <w:t>investigação.</w:t>
-      </w:r>
-      <w:r>
-        <w:rPr>
-          <w:color w:val="000000"/>
-        </w:rPr>
-        <w:t xml:space="preserve"> </w:t>
-      </w:r>
-      <w:r>
-        <w:rPr>
-          <w:color w:val="000000"/>
-          <w:highlight w:val="yellow"/>
-        </w:rPr>
-        <w:t>(Texto</w:t>
-      </w:r>
-      <w:r>
-        <w:rPr>
-          <w:color w:val="000000"/>
-          <w:spacing w:val="-7"/>
-          <w:highlight w:val="yellow"/>
-        </w:rPr>
-        <w:t xml:space="preserve"> </w:t>
-      </w:r>
-      <w:r>
-        <w:rPr>
-          <w:color w:val="000000"/>
-          <w:highlight w:val="yellow"/>
-        </w:rPr>
-        <w:t>das</w:t>
-      </w:r>
-      <w:r>
-        <w:rPr>
-          <w:color w:val="000000"/>
-        </w:rPr>
-        <w:t xml:space="preserve"> </w:t>
-      </w:r>
-      <w:r>
-        <w:rPr>
-          <w:color w:val="000000"/>
-          <w:highlight w:val="yellow"/>
-        </w:rPr>
-        <w:t>instruções do PIM)</w:t>
-      </w:r>
+        <w:pStyle w:val="Ttulo2"/>
+        <w:tabs>
+          <w:tab w:val="left" w:pos="378"/>
+        </w:tabs>
+        <w:ind w:left="378" w:firstLine="0"/>
+      </w:pPr>
     </w:p>
     <w:p>
       <w:pPr>
@@ -14737,7 +14475,41 @@
         <w:rPr>
           <w:spacing w:val="-2"/>
         </w:rPr>
-        <w:t>Objetivos:</w:t>
+        <w:t>Objetivos</w:t>
+      </w:r>
+    </w:p>
+    <w:p>
+      <w:pPr>
+        <w:pStyle w:val="Ttulo3"/>
+        <w:tabs>
+          <w:tab w:val="left" w:pos="1224"/>
+        </w:tabs>
+        <w:spacing w:line="276" w:lineRule="exact"/>
+        <w:ind w:firstLine="0"/>
+        <w:jc w:val="right"/>
+        <w:rPr>
+          <w:spacing w:val="-2"/>
+        </w:rPr>
+      </w:pPr>
+    </w:p>
+    <w:p>
+      <w:pPr>
+        <w:jc w:val="both"/>
+        <w:rPr>
+          <w:rFonts w:ascii="Arial" w:hAnsi="Arial" w:cs="Arial"/>
+        </w:rPr>
+      </w:pPr>
+      <w:r>
+        <w:rPr>
+          <w:rFonts w:ascii="Arial" w:hAnsi="Arial" w:cs="Arial"/>
+        </w:rPr>
+        <w:t>De acordo com Kotler, P., &amp; Keller, K. L. (2012). Administração de Marketing (14ª ed.). São Paulo: Pearson</w:t>
+      </w:r>
+      <w:r>
+        <w:rPr>
+          <w:rFonts w:ascii="Arial" w:hAnsi="Arial" w:cs="Arial"/>
+        </w:rPr>
+        <w:t>.</w:t>
       </w:r>
     </w:p>
     <w:p>
@@ -14745,151 +14517,167 @@
         <w:pStyle w:val="PargrafodaLista"/>
         <w:numPr>
           <w:ilvl w:val="0"/>
-          <w:numId w:val="3"/>
+          <w:numId w:val="10"/>
         </w:numPr>
-        <w:tabs>
-          <w:tab w:val="left" w:pos="975"/>
-        </w:tabs>
-        <w:spacing w:before="136"/>
-        <w:ind w:left="975" w:hanging="139"/>
-      </w:pPr>
-      <w:r>
-        <w:rPr>
-          <w:spacing w:val="-2"/>
+        <w:jc w:val="both"/>
+        <w:rPr>
+          <w:rFonts w:ascii="Arial" w:hAnsi="Arial" w:cs="Arial"/>
+        </w:rPr>
+      </w:pPr>
+      <w:r>
+        <w:rPr>
+          <w:rFonts w:ascii="Arial" w:hAnsi="Arial" w:cs="Arial"/>
         </w:rPr>
         <w:t>Aumentar</w:t>
       </w:r>
       <w:r>
         <w:rPr>
+          <w:rFonts w:ascii="Arial" w:hAnsi="Arial" w:cs="Arial"/>
           <w:spacing w:val="-7"/>
         </w:rPr>
         <w:t xml:space="preserve"> </w:t>
       </w:r>
       <w:r>
         <w:rPr>
-          <w:spacing w:val="-2"/>
+          <w:rFonts w:ascii="Arial" w:hAnsi="Arial" w:cs="Arial"/>
         </w:rPr>
         <w:t>o</w:t>
       </w:r>
       <w:r>
         <w:rPr>
+          <w:rFonts w:ascii="Arial" w:hAnsi="Arial" w:cs="Arial"/>
           <w:spacing w:val="-6"/>
         </w:rPr>
         <w:t xml:space="preserve"> </w:t>
       </w:r>
       <w:r>
         <w:rPr>
-          <w:spacing w:val="-2"/>
+          <w:rFonts w:ascii="Arial" w:hAnsi="Arial" w:cs="Arial"/>
         </w:rPr>
         <w:t>reconhecimento</w:t>
       </w:r>
       <w:r>
         <w:rPr>
+          <w:rFonts w:ascii="Arial" w:hAnsi="Arial" w:cs="Arial"/>
           <w:spacing w:val="-5"/>
         </w:rPr>
         <w:t xml:space="preserve"> </w:t>
       </w:r>
       <w:r>
         <w:rPr>
-          <w:spacing w:val="-2"/>
+          <w:rFonts w:ascii="Arial" w:hAnsi="Arial" w:cs="Arial"/>
         </w:rPr>
         <w:t>e</w:t>
       </w:r>
       <w:r>
         <w:rPr>
+          <w:rFonts w:ascii="Arial" w:hAnsi="Arial" w:cs="Arial"/>
           <w:spacing w:val="-11"/>
         </w:rPr>
         <w:t xml:space="preserve"> </w:t>
       </w:r>
       <w:r>
         <w:rPr>
-          <w:spacing w:val="-2"/>
+          <w:rFonts w:ascii="Arial" w:hAnsi="Arial" w:cs="Arial"/>
         </w:rPr>
         <w:t>a</w:t>
       </w:r>
       <w:r>
         <w:rPr>
+          <w:rFonts w:ascii="Arial" w:hAnsi="Arial" w:cs="Arial"/>
           <w:spacing w:val="-6"/>
         </w:rPr>
         <w:t xml:space="preserve"> </w:t>
       </w:r>
       <w:r>
         <w:rPr>
-          <w:spacing w:val="-2"/>
+          <w:rFonts w:ascii="Arial" w:hAnsi="Arial" w:cs="Arial"/>
         </w:rPr>
         <w:t>visibilidade</w:t>
       </w:r>
       <w:r>
         <w:rPr>
+          <w:rFonts w:ascii="Arial" w:hAnsi="Arial" w:cs="Arial"/>
           <w:spacing w:val="-5"/>
         </w:rPr>
         <w:t xml:space="preserve"> </w:t>
       </w:r>
       <w:r>
         <w:rPr>
-          <w:spacing w:val="-2"/>
+          <w:rFonts w:ascii="Arial" w:hAnsi="Arial" w:cs="Arial"/>
         </w:rPr>
         <w:t>do</w:t>
       </w:r>
       <w:r>
         <w:rPr>
+          <w:rFonts w:ascii="Arial" w:hAnsi="Arial" w:cs="Arial"/>
           <w:spacing w:val="-11"/>
         </w:rPr>
         <w:t xml:space="preserve"> </w:t>
       </w:r>
       <w:r>
         <w:rPr>
-          <w:spacing w:val="-2"/>
+          <w:rFonts w:ascii="Arial" w:hAnsi="Arial" w:cs="Arial"/>
         </w:rPr>
         <w:t>Mercado</w:t>
       </w:r>
       <w:r>
         <w:rPr>
+          <w:rFonts w:ascii="Arial" w:hAnsi="Arial" w:cs="Arial"/>
           <w:spacing w:val="-5"/>
         </w:rPr>
         <w:t xml:space="preserve"> </w:t>
       </w:r>
       <w:r>
         <w:rPr>
-          <w:spacing w:val="-2"/>
+          <w:rFonts w:ascii="Arial" w:hAnsi="Arial" w:cs="Arial"/>
         </w:rPr>
         <w:t>Estrela</w:t>
       </w:r>
       <w:r>
         <w:rPr>
+          <w:rFonts w:ascii="Arial" w:hAnsi="Arial" w:cs="Arial"/>
           <w:spacing w:val="-6"/>
         </w:rPr>
         <w:t xml:space="preserve"> </w:t>
       </w:r>
       <w:r>
         <w:rPr>
-          <w:spacing w:val="-2"/>
+          <w:rFonts w:ascii="Arial" w:hAnsi="Arial" w:cs="Arial"/>
         </w:rPr>
         <w:t>na</w:t>
       </w:r>
       <w:r>
         <w:rPr>
+          <w:rFonts w:ascii="Arial" w:hAnsi="Arial" w:cs="Arial"/>
           <w:spacing w:val="-6"/>
         </w:rPr>
         <w:t xml:space="preserve"> </w:t>
       </w:r>
       <w:r>
         <w:rPr>
-          <w:spacing w:val="-2"/>
+          <w:rFonts w:ascii="Arial" w:hAnsi="Arial" w:cs="Arial"/>
         </w:rPr>
         <w:t>comunidade</w:t>
       </w:r>
       <w:r>
         <w:rPr>
+          <w:rFonts w:ascii="Arial" w:hAnsi="Arial" w:cs="Arial"/>
           <w:spacing w:val="-10"/>
         </w:rPr>
         <w:t xml:space="preserve"> </w:t>
       </w:r>
       <w:r>
         <w:rPr>
-          <w:spacing w:val="-2"/>
+          <w:rFonts w:ascii="Arial" w:hAnsi="Arial" w:cs="Arial"/>
         </w:rPr>
         <w:t>local.</w:t>
+      </w:r>
+      <w:r>
+        <w:rPr>
+          <w:rFonts w:ascii="Arial" w:hAnsi="Arial" w:cs="Arial"/>
+        </w:rPr>
+        <w:t xml:space="preserve"> </w:t>
       </w:r>
     </w:p>
     <w:p>
@@ -14897,102 +14685,96 @@
         <w:pStyle w:val="PargrafodaLista"/>
         <w:numPr>
           <w:ilvl w:val="0"/>
-          <w:numId w:val="3"/>
+          <w:numId w:val="10"/>
         </w:numPr>
-        <w:tabs>
-          <w:tab w:val="left" w:pos="980"/>
-        </w:tabs>
-        <w:ind w:left="980" w:hanging="144"/>
-      </w:pPr>
-      <w:r>
+        <w:jc w:val="both"/>
+        <w:rPr>
+          <w:rFonts w:ascii="Arial" w:hAnsi="Arial" w:cs="Arial"/>
+        </w:rPr>
+      </w:pPr>
+      <w:r>
+        <w:rPr>
+          <w:rFonts w:ascii="Arial" w:hAnsi="Arial" w:cs="Arial"/>
+        </w:rPr>
         <w:t>Destacar</w:t>
       </w:r>
       <w:r>
         <w:rPr>
+          <w:rFonts w:ascii="Arial" w:hAnsi="Arial" w:cs="Arial"/>
           <w:spacing w:val="-4"/>
         </w:rPr>
         <w:t xml:space="preserve"> </w:t>
       </w:r>
       <w:r>
-        <w:t>a</w:t>
-      </w:r>
-      <w:r>
-        <w:rPr>
-          <w:spacing w:val="-2"/>
-        </w:rPr>
-        <w:t xml:space="preserve"> </w:t>
-      </w:r>
-      <w:r>
-        <w:t>variedade</w:t>
-      </w:r>
-      <w:r>
-        <w:rPr>
+        <w:rPr>
+          <w:rFonts w:ascii="Arial" w:hAnsi="Arial" w:cs="Arial"/>
+        </w:rPr>
+        <w:t>a variedade</w:t>
+      </w:r>
+      <w:r>
+        <w:rPr>
+          <w:rFonts w:ascii="Arial" w:hAnsi="Arial" w:cs="Arial"/>
           <w:spacing w:val="-3"/>
         </w:rPr>
         <w:t xml:space="preserve"> </w:t>
       </w:r>
       <w:r>
-        <w:t>e</w:t>
-      </w:r>
-      <w:r>
-        <w:rPr>
-          <w:spacing w:val="-2"/>
-        </w:rPr>
-        <w:t xml:space="preserve"> </w:t>
-      </w:r>
-      <w:r>
-        <w:t>a</w:t>
-      </w:r>
-      <w:r>
-        <w:rPr>
+        <w:rPr>
+          <w:rFonts w:ascii="Arial" w:hAnsi="Arial" w:cs="Arial"/>
+        </w:rPr>
+        <w:t>e a</w:t>
+      </w:r>
+      <w:r>
+        <w:rPr>
+          <w:rFonts w:ascii="Arial" w:hAnsi="Arial" w:cs="Arial"/>
           <w:spacing w:val="-3"/>
         </w:rPr>
         <w:t xml:space="preserve"> </w:t>
       </w:r>
       <w:r>
-        <w:t>qualidade</w:t>
-      </w:r>
-      <w:r>
-        <w:rPr>
-          <w:spacing w:val="-2"/>
-        </w:rPr>
-        <w:t xml:space="preserve"> </w:t>
-      </w:r>
-      <w:r>
-        <w:t>dos</w:t>
-      </w:r>
-      <w:r>
-        <w:rPr>
+        <w:rPr>
+          <w:rFonts w:ascii="Arial" w:hAnsi="Arial" w:cs="Arial"/>
+        </w:rPr>
+        <w:t>qualidade dos</w:t>
+      </w:r>
+      <w:r>
+        <w:rPr>
+          <w:rFonts w:ascii="Arial" w:hAnsi="Arial" w:cs="Arial"/>
           <w:spacing w:val="-4"/>
         </w:rPr>
         <w:t xml:space="preserve"> </w:t>
       </w:r>
       <w:r>
+        <w:rPr>
+          <w:rFonts w:ascii="Arial" w:hAnsi="Arial" w:cs="Arial"/>
+        </w:rPr>
         <w:t>produtos</w:t>
       </w:r>
       <w:r>
         <w:rPr>
+          <w:rFonts w:ascii="Arial" w:hAnsi="Arial" w:cs="Arial"/>
           <w:spacing w:val="-3"/>
         </w:rPr>
         <w:t xml:space="preserve"> </w:t>
       </w:r>
       <w:r>
+        <w:rPr>
+          <w:rFonts w:ascii="Arial" w:hAnsi="Arial" w:cs="Arial"/>
+        </w:rPr>
         <w:t>oferecidos</w:t>
       </w:r>
       <w:r>
         <w:rPr>
+          <w:rFonts w:ascii="Arial" w:hAnsi="Arial" w:cs="Arial"/>
           <w:spacing w:val="-4"/>
         </w:rPr>
         <w:t xml:space="preserve"> </w:t>
       </w:r>
       <w:r>
-        <w:t>pelo</w:t>
-      </w:r>
-      <w:r>
-        <w:rPr>
-          <w:spacing w:val="-2"/>
-        </w:rPr>
-        <w:t xml:space="preserve"> mercado.</w:t>
+        <w:rPr>
+          <w:rFonts w:ascii="Arial" w:hAnsi="Arial" w:cs="Arial"/>
+        </w:rPr>
+        <w:t>pelo mercado.</w:t>
       </w:r>
     </w:p>
     <w:p>
@@ -15000,101 +14782,144 @@
         <w:pStyle w:val="PargrafodaLista"/>
         <w:numPr>
           <w:ilvl w:val="0"/>
-          <w:numId w:val="3"/>
+          <w:numId w:val="10"/>
         </w:numPr>
+        <w:jc w:val="both"/>
+        <w:rPr>
+          <w:rFonts w:ascii="Arial" w:hAnsi="Arial" w:cs="Arial"/>
+        </w:rPr>
+      </w:pPr>
+      <w:r>
+        <w:rPr>
+          <w:rFonts w:ascii="Arial" w:hAnsi="Arial" w:cs="Arial"/>
+        </w:rPr>
+        <w:t>Mostrar</w:t>
+      </w:r>
+      <w:r>
+        <w:rPr>
+          <w:rFonts w:ascii="Arial" w:hAnsi="Arial" w:cs="Arial"/>
+          <w:spacing w:val="-12"/>
+        </w:rPr>
+        <w:t xml:space="preserve"> </w:t>
+      </w:r>
+      <w:r>
+        <w:rPr>
+          <w:rFonts w:ascii="Arial" w:hAnsi="Arial" w:cs="Arial"/>
+        </w:rPr>
+        <w:t>o</w:t>
+      </w:r>
+      <w:r>
+        <w:rPr>
+          <w:rFonts w:ascii="Arial" w:hAnsi="Arial" w:cs="Arial"/>
+          <w:spacing w:val="-10"/>
+        </w:rPr>
+        <w:t xml:space="preserve"> </w:t>
+      </w:r>
+      <w:r>
+        <w:rPr>
+          <w:rFonts w:ascii="Arial" w:hAnsi="Arial" w:cs="Arial"/>
+        </w:rPr>
+        <w:t>mercado</w:t>
+      </w:r>
+      <w:r>
+        <w:rPr>
+          <w:rFonts w:ascii="Arial" w:hAnsi="Arial" w:cs="Arial"/>
+          <w:spacing w:val="-11"/>
+        </w:rPr>
+        <w:t xml:space="preserve"> </w:t>
+      </w:r>
+      <w:r>
+        <w:rPr>
+          <w:rFonts w:ascii="Arial" w:hAnsi="Arial" w:cs="Arial"/>
+        </w:rPr>
+        <w:t>como</w:t>
+      </w:r>
+      <w:r>
+        <w:rPr>
+          <w:rFonts w:ascii="Arial" w:hAnsi="Arial" w:cs="Arial"/>
+          <w:spacing w:val="-10"/>
+        </w:rPr>
+        <w:t xml:space="preserve"> </w:t>
+      </w:r>
+      <w:r>
+        <w:rPr>
+          <w:rFonts w:ascii="Arial" w:hAnsi="Arial" w:cs="Arial"/>
+        </w:rPr>
+        <w:t>uma</w:t>
+      </w:r>
+      <w:r>
+        <w:rPr>
+          <w:rFonts w:ascii="Arial" w:hAnsi="Arial" w:cs="Arial"/>
+          <w:spacing w:val="-11"/>
+        </w:rPr>
+        <w:t xml:space="preserve"> </w:t>
+      </w:r>
+      <w:r>
+        <w:rPr>
+          <w:rFonts w:ascii="Arial" w:hAnsi="Arial" w:cs="Arial"/>
+        </w:rPr>
+        <w:t>referência</w:t>
+      </w:r>
+      <w:r>
+        <w:rPr>
+          <w:rFonts w:ascii="Arial" w:hAnsi="Arial" w:cs="Arial"/>
+          <w:spacing w:val="-10"/>
+        </w:rPr>
+        <w:t xml:space="preserve"> </w:t>
+      </w:r>
+      <w:r>
+        <w:rPr>
+          <w:rFonts w:ascii="Arial" w:hAnsi="Arial" w:cs="Arial"/>
+        </w:rPr>
+        <w:t>local</w:t>
+      </w:r>
+      <w:r>
+        <w:rPr>
+          <w:rFonts w:ascii="Arial" w:hAnsi="Arial" w:cs="Arial"/>
+          <w:spacing w:val="-11"/>
+        </w:rPr>
+        <w:t xml:space="preserve"> </w:t>
+      </w:r>
+      <w:r>
+        <w:rPr>
+          <w:rFonts w:ascii="Arial" w:hAnsi="Arial" w:cs="Arial"/>
+        </w:rPr>
+        <w:t>para</w:t>
+      </w:r>
+      <w:r>
+        <w:rPr>
+          <w:rFonts w:ascii="Arial" w:hAnsi="Arial" w:cs="Arial"/>
+          <w:spacing w:val="-10"/>
+        </w:rPr>
+        <w:t xml:space="preserve"> </w:t>
+      </w:r>
+      <w:r>
+        <w:rPr>
+          <w:rFonts w:ascii="Arial" w:hAnsi="Arial" w:cs="Arial"/>
+        </w:rPr>
+        <w:t>compras</w:t>
+      </w:r>
+      <w:r>
+        <w:rPr>
+          <w:rFonts w:ascii="Arial" w:hAnsi="Arial" w:cs="Arial"/>
+          <w:spacing w:val="-11"/>
+        </w:rPr>
+        <w:t xml:space="preserve"> </w:t>
+      </w:r>
+      <w:r>
+        <w:rPr>
+          <w:rFonts w:ascii="Arial" w:hAnsi="Arial" w:cs="Arial"/>
+        </w:rPr>
+        <w:t>diárias.</w:t>
+      </w:r>
+    </w:p>
+    <w:p>
+      <w:pPr>
         <w:tabs>
           <w:tab w:val="left" w:pos="980"/>
         </w:tabs>
         <w:spacing w:before="134"/>
-        <w:ind w:left="980" w:hanging="144"/>
-      </w:pPr>
-      <w:r>
-        <w:t>Mostrar</w:t>
-      </w:r>
-      <w:r>
-        <w:rPr>
-          <w:spacing w:val="-12"/>
-        </w:rPr>
-        <w:t xml:space="preserve"> </w:t>
-      </w:r>
-      <w:r>
-        <w:t>o</w:t>
-      </w:r>
-      <w:r>
-        <w:rPr>
-          <w:spacing w:val="-10"/>
-        </w:rPr>
-        <w:t xml:space="preserve"> </w:t>
-      </w:r>
-      <w:r>
-        <w:t>mercado</w:t>
-      </w:r>
-      <w:r>
-        <w:rPr>
-          <w:spacing w:val="-11"/>
-        </w:rPr>
-        <w:t xml:space="preserve"> </w:t>
-      </w:r>
-      <w:r>
-        <w:t>como</w:t>
-      </w:r>
-      <w:r>
-        <w:rPr>
-          <w:spacing w:val="-10"/>
-        </w:rPr>
-        <w:t xml:space="preserve"> </w:t>
-      </w:r>
-      <w:r>
-        <w:t>uma</w:t>
-      </w:r>
-      <w:r>
-        <w:rPr>
-          <w:spacing w:val="-11"/>
-        </w:rPr>
-        <w:t xml:space="preserve"> </w:t>
-      </w:r>
-      <w:r>
-        <w:t>referência</w:t>
-      </w:r>
-      <w:r>
-        <w:rPr>
-          <w:spacing w:val="-10"/>
-        </w:rPr>
-        <w:t xml:space="preserve"> </w:t>
-      </w:r>
-      <w:r>
-        <w:t>local</w:t>
-      </w:r>
-      <w:r>
-        <w:rPr>
-          <w:spacing w:val="-11"/>
-        </w:rPr>
-        <w:t xml:space="preserve"> </w:t>
-      </w:r>
-      <w:r>
-        <w:t>para</w:t>
-      </w:r>
-      <w:r>
-        <w:rPr>
-          <w:spacing w:val="-10"/>
-        </w:rPr>
-        <w:t xml:space="preserve"> </w:t>
-      </w:r>
-      <w:r>
-        <w:t>compras</w:t>
-      </w:r>
-      <w:r>
-        <w:rPr>
-          <w:spacing w:val="-11"/>
-        </w:rPr>
-        <w:t xml:space="preserve"> </w:t>
-      </w:r>
-      <w:r>
-        <w:rPr>
-          <w:spacing w:val="-2"/>
-        </w:rPr>
-        <w:t>diárias.</w:t>
-      </w:r>
+      </w:pPr>
     </w:p>
     <w:p>
       <w:pPr>
@@ -15123,30 +14948,48 @@
         <w:rPr>
           <w:spacing w:val="-4"/>
         </w:rPr>
-        <w:t>Alvo:</w:t>
-      </w:r>
-    </w:p>
-    <w:p>
-      <w:pPr>
-        <w:pStyle w:val="Corpodetexto"/>
-        <w:spacing w:before="139"/>
-        <w:ind w:left="115" w:right="131" w:firstLine="850"/>
-        <w:jc w:val="both"/>
-      </w:pPr>
-      <w:r>
+        <w:t>Alvo</w:t>
+      </w:r>
+    </w:p>
+    <w:p>
+      <w:pPr>
+        <w:rPr>
+          <w:rFonts w:ascii="Arial" w:hAnsi="Arial" w:cs="Arial"/>
+        </w:rPr>
+      </w:pPr>
+    </w:p>
+    <w:p>
+      <w:pPr>
+        <w:rPr>
+          <w:rFonts w:ascii="Arial" w:hAnsi="Arial" w:cs="Arial"/>
+        </w:rPr>
+      </w:pPr>
+      <w:r>
+        <w:rPr>
+          <w:rFonts w:ascii="Arial" w:hAnsi="Arial" w:cs="Arial"/>
+        </w:rPr>
         <w:t>Moradores do bairro e regiões próximas de São José dos Campos, especialmente famílias em busca de alimentos frescos e de qualidade para o dia a dia.</w:t>
       </w:r>
     </w:p>
     <w:p>
       <w:pPr>
-        <w:pStyle w:val="Corpodetexto"/>
-        <w:spacing w:before="3" w:line="357" w:lineRule="auto"/>
-        <w:ind w:left="115" w:right="131" w:firstLine="850"/>
-        <w:jc w:val="both"/>
-      </w:pPr>
-      <w:r>
-        <w:t>Consumidores conscientes, interessados em apoiar negócios locais e promover a economia da região.</w:t>
-      </w:r>
+        <w:rPr>
+          <w:rFonts w:ascii="Arial" w:hAnsi="Arial" w:cs="Arial"/>
+        </w:rPr>
+      </w:pPr>
+      <w:r>
+        <w:rPr>
+          <w:rFonts w:ascii="Arial" w:hAnsi="Arial" w:cs="Arial"/>
+        </w:rPr>
+        <w:t>Consumidores interessados em apoiar negócios locais e promover a economia da região.</w:t>
+      </w:r>
+    </w:p>
+    <w:p>
+      <w:pPr>
+        <w:rPr>
+          <w:rFonts w:ascii="Arial" w:hAnsi="Arial" w:cs="Arial"/>
+        </w:rPr>
+      </w:pPr>
     </w:p>
     <w:p>
       <w:pPr>
@@ -15181,289 +15024,400 @@
         <w:rPr>
           <w:spacing w:val="-2"/>
         </w:rPr>
-        <w:t xml:space="preserve"> Comunicação:</w:t>
-      </w:r>
-    </w:p>
-    <w:p>
-      <w:pPr>
-        <w:pStyle w:val="PargrafodaLista"/>
-        <w:numPr>
-          <w:ilvl w:val="0"/>
-          <w:numId w:val="2"/>
-        </w:numPr>
+        <w:t xml:space="preserve"> Comunicação</w:t>
+      </w:r>
+    </w:p>
+    <w:p>
+      <w:pPr>
+        <w:pStyle w:val="Ttulo3"/>
         <w:tabs>
-          <w:tab w:val="left" w:pos="980"/>
-        </w:tabs>
-        <w:ind w:left="980" w:hanging="144"/>
-      </w:pPr>
-      <w:r>
-        <w:t xml:space="preserve">Redes </w:t>
-      </w:r>
-      <w:r>
-        <w:rPr>
-          <w:spacing w:val="-2"/>
-        </w:rPr>
-        <w:t>Sociais:</w:t>
-      </w:r>
-    </w:p>
-    <w:p>
-      <w:pPr>
-        <w:pStyle w:val="Corpodetexto"/>
-        <w:spacing w:before="139"/>
-        <w:ind w:left="115" w:firstLine="720"/>
-      </w:pPr>
-      <w:r>
-        <w:t>Instagram e Facebook: Compartilhar fotos dos produtos frescos, receitas, eventos e</w:t>
-      </w:r>
-      <w:r>
-        <w:rPr>
-          <w:spacing w:val="40"/>
-        </w:rPr>
-        <w:t xml:space="preserve"> </w:t>
-      </w:r>
-      <w:r>
-        <w:t>promoções especiais.</w:t>
-      </w:r>
-    </w:p>
-    <w:p>
-      <w:pPr>
-        <w:pStyle w:val="PargrafodaLista"/>
-        <w:numPr>
-          <w:ilvl w:val="0"/>
-          <w:numId w:val="2"/>
-        </w:numPr>
-        <w:tabs>
-          <w:tab w:val="left" w:pos="980"/>
-        </w:tabs>
-        <w:spacing w:before="0" w:line="273" w:lineRule="exact"/>
-        <w:ind w:left="980" w:hanging="144"/>
-      </w:pPr>
-      <w:r>
-        <w:rPr>
-          <w:spacing w:val="-2"/>
-        </w:rPr>
-        <w:t>Website:</w:t>
-      </w:r>
-    </w:p>
-    <w:p>
-      <w:pPr>
-        <w:pStyle w:val="Corpodetexto"/>
-        <w:spacing w:before="139"/>
-        <w:ind w:left="115" w:firstLine="720"/>
-      </w:pPr>
-      <w:r>
-        <w:t>Criar</w:t>
-      </w:r>
-      <w:r>
-        <w:rPr>
-          <w:spacing w:val="80"/>
-        </w:rPr>
-        <w:t xml:space="preserve"> </w:t>
-      </w:r>
-      <w:r>
-        <w:t>um</w:t>
-      </w:r>
-      <w:r>
-        <w:rPr>
-          <w:spacing w:val="80"/>
-        </w:rPr>
-        <w:t xml:space="preserve"> </w:t>
-      </w:r>
-      <w:r>
-        <w:t>site</w:t>
-      </w:r>
-      <w:r>
-        <w:rPr>
-          <w:spacing w:val="80"/>
-        </w:rPr>
-        <w:t xml:space="preserve"> </w:t>
-      </w:r>
-      <w:r>
-        <w:t>informativo</w:t>
-      </w:r>
-      <w:r>
-        <w:rPr>
-          <w:spacing w:val="80"/>
-        </w:rPr>
-        <w:t xml:space="preserve"> </w:t>
-      </w:r>
-      <w:r>
-        <w:t>destacando</w:t>
-      </w:r>
-      <w:r>
-        <w:rPr>
-          <w:spacing w:val="80"/>
-        </w:rPr>
-        <w:t xml:space="preserve"> </w:t>
-      </w:r>
-      <w:r>
-        <w:t>os</w:t>
-      </w:r>
-      <w:r>
-        <w:rPr>
-          <w:spacing w:val="80"/>
-        </w:rPr>
-        <w:t xml:space="preserve"> </w:t>
-      </w:r>
-      <w:r>
-        <w:t>produtos,</w:t>
-      </w:r>
-      <w:r>
-        <w:rPr>
-          <w:spacing w:val="80"/>
-        </w:rPr>
-        <w:t xml:space="preserve"> </w:t>
-      </w:r>
-      <w:r>
-        <w:t>fornecedores</w:t>
-      </w:r>
-      <w:r>
-        <w:rPr>
-          <w:spacing w:val="80"/>
-        </w:rPr>
-        <w:t xml:space="preserve"> </w:t>
-      </w:r>
-      <w:r>
-        <w:t>locais,</w:t>
-      </w:r>
-      <w:r>
-        <w:rPr>
-          <w:spacing w:val="80"/>
-        </w:rPr>
-        <w:t xml:space="preserve"> </w:t>
-      </w:r>
-      <w:r>
-        <w:t>receitas saudáveis e notícias sobre o mercado.</w:t>
-      </w:r>
-    </w:p>
-    <w:p>
-      <w:pPr>
-        <w:pStyle w:val="PargrafodaLista"/>
-        <w:numPr>
-          <w:ilvl w:val="0"/>
-          <w:numId w:val="2"/>
-        </w:numPr>
-        <w:tabs>
-          <w:tab w:val="left" w:pos="980"/>
+          <w:tab w:val="left" w:pos="1224"/>
         </w:tabs>
         <w:spacing w:before="3"/>
-        <w:ind w:left="980" w:hanging="144"/>
-      </w:pPr>
-      <w:r>
+        <w:ind w:firstLine="0"/>
+        <w:jc w:val="right"/>
+      </w:pPr>
+    </w:p>
+    <w:p>
+      <w:pPr>
+        <w:jc w:val="both"/>
+        <w:rPr>
+          <w:rFonts w:ascii="Arial" w:hAnsi="Arial" w:cs="Arial"/>
+          <w:i/>
+          <w:iCs/>
+        </w:rPr>
+      </w:pPr>
+      <w:r>
+        <w:rPr>
+          <w:rFonts w:ascii="Arial" w:hAnsi="Arial" w:cs="Arial"/>
+          <w:i/>
+          <w:iCs/>
+        </w:rPr>
+        <w:t>Redes Sociais:</w:t>
+      </w:r>
+    </w:p>
+    <w:p>
+      <w:pPr>
+        <w:jc w:val="both"/>
+        <w:rPr>
+          <w:rFonts w:ascii="Arial" w:hAnsi="Arial" w:cs="Arial"/>
+        </w:rPr>
+      </w:pPr>
+      <w:r>
+        <w:rPr>
+          <w:rFonts w:ascii="Arial" w:hAnsi="Arial" w:cs="Arial"/>
+        </w:rPr>
+        <w:t>Instagram e Facebook: Compartilhar fotos dos produtos frescos, receitas, eventos e</w:t>
+      </w:r>
+      <w:r>
+        <w:rPr>
+          <w:rFonts w:ascii="Arial" w:hAnsi="Arial" w:cs="Arial"/>
+          <w:spacing w:val="40"/>
+        </w:rPr>
+        <w:t xml:space="preserve"> </w:t>
+      </w:r>
+      <w:r>
+        <w:rPr>
+          <w:rFonts w:ascii="Arial" w:hAnsi="Arial" w:cs="Arial"/>
+        </w:rPr>
+        <w:t>promoções especiais.</w:t>
+      </w:r>
+    </w:p>
+    <w:p>
+      <w:pPr>
+        <w:jc w:val="both"/>
+        <w:rPr>
+          <w:rFonts w:ascii="Arial" w:hAnsi="Arial" w:cs="Arial"/>
+          <w:i/>
+          <w:iCs/>
+        </w:rPr>
+      </w:pPr>
+      <w:r>
+        <w:rPr>
+          <w:rFonts w:ascii="Arial" w:hAnsi="Arial" w:cs="Arial"/>
+          <w:i/>
+          <w:iCs/>
+        </w:rPr>
+        <w:t>Website:</w:t>
+      </w:r>
+    </w:p>
+    <w:p>
+      <w:pPr>
+        <w:jc w:val="both"/>
+        <w:rPr>
+          <w:rFonts w:ascii="Arial" w:hAnsi="Arial" w:cs="Arial"/>
+        </w:rPr>
+      </w:pPr>
+      <w:r>
+        <w:rPr>
+          <w:rFonts w:ascii="Arial" w:hAnsi="Arial" w:cs="Arial"/>
+        </w:rPr>
+        <w:t>Criar</w:t>
+      </w:r>
+      <w:r>
+        <w:rPr>
+          <w:rFonts w:ascii="Arial" w:hAnsi="Arial" w:cs="Arial"/>
+          <w:spacing w:val="80"/>
+        </w:rPr>
+        <w:t xml:space="preserve"> </w:t>
+      </w:r>
+      <w:r>
+        <w:rPr>
+          <w:rFonts w:ascii="Arial" w:hAnsi="Arial" w:cs="Arial"/>
+        </w:rPr>
+        <w:t>um</w:t>
+      </w:r>
+      <w:r>
+        <w:rPr>
+          <w:rFonts w:ascii="Arial" w:hAnsi="Arial" w:cs="Arial"/>
+          <w:spacing w:val="80"/>
+        </w:rPr>
+        <w:t xml:space="preserve"> </w:t>
+      </w:r>
+      <w:r>
+        <w:rPr>
+          <w:rFonts w:ascii="Arial" w:hAnsi="Arial" w:cs="Arial"/>
+        </w:rPr>
+        <w:t>site</w:t>
+      </w:r>
+      <w:r>
+        <w:rPr>
+          <w:rFonts w:ascii="Arial" w:hAnsi="Arial" w:cs="Arial"/>
+          <w:spacing w:val="80"/>
+        </w:rPr>
+        <w:t xml:space="preserve"> </w:t>
+      </w:r>
+      <w:r>
+        <w:rPr>
+          <w:rFonts w:ascii="Arial" w:hAnsi="Arial" w:cs="Arial"/>
+        </w:rPr>
+        <w:t>informativo</w:t>
+      </w:r>
+      <w:r>
+        <w:rPr>
+          <w:rFonts w:ascii="Arial" w:hAnsi="Arial" w:cs="Arial"/>
+          <w:spacing w:val="80"/>
+        </w:rPr>
+        <w:t xml:space="preserve"> </w:t>
+      </w:r>
+      <w:r>
+        <w:rPr>
+          <w:rFonts w:ascii="Arial" w:hAnsi="Arial" w:cs="Arial"/>
+        </w:rPr>
+        <w:t>destacando</w:t>
+      </w:r>
+      <w:r>
+        <w:rPr>
+          <w:rFonts w:ascii="Arial" w:hAnsi="Arial" w:cs="Arial"/>
+          <w:spacing w:val="80"/>
+        </w:rPr>
+        <w:t xml:space="preserve"> </w:t>
+      </w:r>
+      <w:r>
+        <w:rPr>
+          <w:rFonts w:ascii="Arial" w:hAnsi="Arial" w:cs="Arial"/>
+        </w:rPr>
+        <w:t>os</w:t>
+      </w:r>
+      <w:r>
+        <w:rPr>
+          <w:rFonts w:ascii="Arial" w:hAnsi="Arial" w:cs="Arial"/>
+          <w:spacing w:val="80"/>
+        </w:rPr>
+        <w:t xml:space="preserve"> </w:t>
+      </w:r>
+      <w:r>
+        <w:rPr>
+          <w:rFonts w:ascii="Arial" w:hAnsi="Arial" w:cs="Arial"/>
+        </w:rPr>
+        <w:t>produtos,</w:t>
+      </w:r>
+      <w:r>
+        <w:rPr>
+          <w:rFonts w:ascii="Arial" w:hAnsi="Arial" w:cs="Arial"/>
+          <w:spacing w:val="80"/>
+        </w:rPr>
+        <w:t xml:space="preserve"> </w:t>
+      </w:r>
+      <w:r>
+        <w:rPr>
+          <w:rFonts w:ascii="Arial" w:hAnsi="Arial" w:cs="Arial"/>
+        </w:rPr>
+        <w:t>fornecedores</w:t>
+      </w:r>
+      <w:r>
+        <w:rPr>
+          <w:rFonts w:ascii="Arial" w:hAnsi="Arial" w:cs="Arial"/>
+          <w:spacing w:val="80"/>
+        </w:rPr>
+        <w:t xml:space="preserve"> </w:t>
+      </w:r>
+      <w:r>
+        <w:rPr>
+          <w:rFonts w:ascii="Arial" w:hAnsi="Arial" w:cs="Arial"/>
+        </w:rPr>
+        <w:t>locais,</w:t>
+      </w:r>
+      <w:r>
+        <w:rPr>
+          <w:rFonts w:ascii="Arial" w:hAnsi="Arial" w:cs="Arial"/>
+          <w:spacing w:val="80"/>
+        </w:rPr>
+        <w:t xml:space="preserve"> </w:t>
+      </w:r>
+      <w:r>
+        <w:rPr>
+          <w:rFonts w:ascii="Arial" w:hAnsi="Arial" w:cs="Arial"/>
+        </w:rPr>
+        <w:t>receitas saudáveis e notícias sobre o mercado.</w:t>
+      </w:r>
+    </w:p>
+    <w:p>
+      <w:pPr>
+        <w:jc w:val="both"/>
+        <w:rPr>
+          <w:rFonts w:ascii="Arial" w:hAnsi="Arial" w:cs="Arial"/>
+          <w:i/>
+          <w:iCs/>
+        </w:rPr>
+      </w:pPr>
+      <w:r>
+        <w:rPr>
+          <w:rFonts w:ascii="Arial" w:hAnsi="Arial" w:cs="Arial"/>
+          <w:i/>
+          <w:iCs/>
+        </w:rPr>
         <w:t>Materiais</w:t>
       </w:r>
       <w:r>
         <w:rPr>
+          <w:rFonts w:ascii="Arial" w:hAnsi="Arial" w:cs="Arial"/>
+          <w:i/>
+          <w:iCs/>
           <w:spacing w:val="-12"/>
         </w:rPr>
         <w:t xml:space="preserve"> </w:t>
       </w:r>
       <w:r>
         <w:rPr>
-          <w:spacing w:val="-2"/>
+          <w:rFonts w:ascii="Arial" w:hAnsi="Arial" w:cs="Arial"/>
+          <w:i/>
+          <w:iCs/>
         </w:rPr>
         <w:t>Impressos:</w:t>
       </w:r>
     </w:p>
     <w:p>
       <w:pPr>
-        <w:pStyle w:val="Corpodetexto"/>
-        <w:spacing w:before="139" w:line="357" w:lineRule="auto"/>
-        <w:ind w:left="115" w:firstLine="720"/>
-      </w:pPr>
-      <w:r>
+        <w:jc w:val="both"/>
+      </w:pPr>
+      <w:r>
+        <w:rPr>
+          <w:rFonts w:ascii="Arial" w:hAnsi="Arial" w:cs="Arial"/>
+        </w:rPr>
         <w:t>Panfletos</w:t>
       </w:r>
       <w:r>
         <w:rPr>
+          <w:rFonts w:ascii="Arial" w:hAnsi="Arial" w:cs="Arial"/>
           <w:spacing w:val="40"/>
         </w:rPr>
         <w:t xml:space="preserve"> </w:t>
       </w:r>
       <w:r>
+        <w:rPr>
+          <w:rFonts w:ascii="Arial" w:hAnsi="Arial" w:cs="Arial"/>
+        </w:rPr>
         <w:t>e</w:t>
       </w:r>
       <w:r>
         <w:rPr>
+          <w:rFonts w:ascii="Arial" w:hAnsi="Arial" w:cs="Arial"/>
           <w:spacing w:val="40"/>
         </w:rPr>
         <w:t xml:space="preserve"> </w:t>
       </w:r>
       <w:r>
+        <w:rPr>
+          <w:rFonts w:ascii="Arial" w:hAnsi="Arial" w:cs="Arial"/>
+        </w:rPr>
         <w:t>Cartazes:</w:t>
       </w:r>
       <w:r>
         <w:rPr>
+          <w:rFonts w:ascii="Arial" w:hAnsi="Arial" w:cs="Arial"/>
           <w:spacing w:val="40"/>
         </w:rPr>
         <w:t xml:space="preserve"> </w:t>
       </w:r>
       <w:r>
+        <w:rPr>
+          <w:rFonts w:ascii="Arial" w:hAnsi="Arial" w:cs="Arial"/>
+        </w:rPr>
         <w:t>Distribuição</w:t>
       </w:r>
       <w:r>
         <w:rPr>
+          <w:rFonts w:ascii="Arial" w:hAnsi="Arial" w:cs="Arial"/>
           <w:spacing w:val="40"/>
         </w:rPr>
         <w:t xml:space="preserve"> </w:t>
       </w:r>
       <w:r>
+        <w:rPr>
+          <w:rFonts w:ascii="Arial" w:hAnsi="Arial" w:cs="Arial"/>
+        </w:rPr>
         <w:t>em</w:t>
       </w:r>
       <w:r>
         <w:rPr>
+          <w:rFonts w:ascii="Arial" w:hAnsi="Arial" w:cs="Arial"/>
           <w:spacing w:val="40"/>
         </w:rPr>
         <w:t xml:space="preserve"> </w:t>
       </w:r>
       <w:r>
+        <w:rPr>
+          <w:rFonts w:ascii="Arial" w:hAnsi="Arial" w:cs="Arial"/>
+        </w:rPr>
         <w:t>pontos</w:t>
       </w:r>
       <w:r>
         <w:rPr>
+          <w:rFonts w:ascii="Arial" w:hAnsi="Arial" w:cs="Arial"/>
           <w:spacing w:val="40"/>
         </w:rPr>
         <w:t xml:space="preserve"> </w:t>
       </w:r>
       <w:r>
+        <w:rPr>
+          <w:rFonts w:ascii="Arial" w:hAnsi="Arial" w:cs="Arial"/>
+        </w:rPr>
         <w:t>estratégicos</w:t>
       </w:r>
       <w:r>
         <w:rPr>
+          <w:rFonts w:ascii="Arial" w:hAnsi="Arial" w:cs="Arial"/>
           <w:spacing w:val="40"/>
         </w:rPr>
         <w:t xml:space="preserve"> </w:t>
       </w:r>
       <w:r>
+        <w:rPr>
+          <w:rFonts w:ascii="Arial" w:hAnsi="Arial" w:cs="Arial"/>
+        </w:rPr>
         <w:t>do</w:t>
       </w:r>
       <w:r>
         <w:rPr>
+          <w:rFonts w:ascii="Arial" w:hAnsi="Arial" w:cs="Arial"/>
           <w:spacing w:val="40"/>
         </w:rPr>
         <w:t xml:space="preserve"> </w:t>
       </w:r>
       <w:r>
+        <w:rPr>
+          <w:rFonts w:ascii="Arial" w:hAnsi="Arial" w:cs="Arial"/>
+        </w:rPr>
         <w:t>bairro</w:t>
       </w:r>
       <w:r>
         <w:rPr>
+          <w:rFonts w:ascii="Arial" w:hAnsi="Arial" w:cs="Arial"/>
           <w:spacing w:val="40"/>
         </w:rPr>
         <w:t xml:space="preserve"> </w:t>
       </w:r>
       <w:r>
+        <w:rPr>
+          <w:rFonts w:ascii="Arial" w:hAnsi="Arial" w:cs="Arial"/>
+        </w:rPr>
         <w:t>para</w:t>
       </w:r>
       <w:r>
         <w:rPr>
+          <w:rFonts w:ascii="Arial" w:hAnsi="Arial" w:cs="Arial"/>
           <w:spacing w:val="40"/>
         </w:rPr>
         <w:t xml:space="preserve"> </w:t>
       </w:r>
       <w:r>
-        <w:t>divulgar ofertas e eventos do mercado.</w:t>
-      </w:r>
+        <w:rPr>
+          <w:rFonts w:ascii="Arial" w:hAnsi="Arial" w:cs="Arial"/>
+        </w:rPr>
+        <w:t>divulgar ofertas e eventos do mercado</w:t>
+      </w:r>
+      <w:r>
+        <w:t>.</w:t>
+      </w:r>
+    </w:p>
+    <w:p>
+      <w:pPr>
+        <w:jc w:val="both"/>
+        <w:rPr>
+          <w:rFonts w:ascii="Arial" w:hAnsi="Arial" w:cs="Arial"/>
+        </w:rPr>
+      </w:pPr>
     </w:p>
     <w:p>
       <w:pPr>
@@ -15504,25 +15458,40 @@
         <w:rPr>
           <w:spacing w:val="-2"/>
         </w:rPr>
-        <w:t>Mensagem:</w:t>
-      </w:r>
-    </w:p>
-    <w:p>
-      <w:pPr>
-        <w:pStyle w:val="Corpodetexto"/>
-        <w:spacing w:before="140"/>
-        <w:ind w:left="115" w:firstLine="720"/>
-      </w:pPr>
-      <w:r>
-        <w:t xml:space="preserve">Destacar a importância de apoiar os negócios locais para fortalecer a comunidade e </w:t>
-      </w:r>
-      <w:r>
-        <w:lastRenderedPageBreak/>
-        <w:t>promover o desenvolvimento econômico.</w:t>
-      </w:r>
-    </w:p>
-    <w:p>
-      <w:pPr>
+        <w:t>Mensagem</w:t>
+      </w:r>
+    </w:p>
+    <w:p>
+      <w:pPr>
+        <w:pStyle w:val="Ttulo3"/>
+        <w:tabs>
+          <w:tab w:val="left" w:pos="1224"/>
+        </w:tabs>
+        <w:spacing w:before="2"/>
+        <w:ind w:firstLine="0"/>
+        <w:jc w:val="right"/>
+      </w:pPr>
+    </w:p>
+    <w:p>
+      <w:pPr>
+        <w:jc w:val="both"/>
+        <w:rPr>
+          <w:rFonts w:ascii="Arial" w:hAnsi="Arial" w:cs="Arial"/>
+        </w:rPr>
+      </w:pPr>
+      <w:r>
+        <w:rPr>
+          <w:rFonts w:ascii="Arial" w:hAnsi="Arial" w:cs="Arial"/>
+        </w:rPr>
+        <w:t>Destacar a importância de apoiar os negócios locais para fortalecer a comunidade e promover o desenvolvimento econômico.</w:t>
+      </w:r>
+    </w:p>
+    <w:p>
+      <w:pPr>
+        <w:jc w:val="both"/>
+        <w:rPr>
+          <w:rFonts w:ascii="Arial" w:hAnsi="Arial" w:cs="Arial"/>
+        </w:rPr>
         <w:sectPr>
           <w:pgSz w:w="11910" w:h="16840"/>
           <w:pgMar w:top="1440" w:right="720" w:bottom="280" w:left="1020" w:header="718" w:footer="0" w:gutter="0"/>
@@ -15532,125 +15501,175 @@
     </w:p>
     <w:p>
       <w:pPr>
-        <w:pStyle w:val="Corpodetexto"/>
-        <w:spacing w:before="91"/>
-        <w:ind w:left="115" w:right="129" w:firstLine="720"/>
         <w:jc w:val="both"/>
+        <w:rPr>
+          <w:rFonts w:ascii="Arial" w:hAnsi="Arial" w:cs="Arial"/>
+        </w:rPr>
       </w:pPr>
       <w:bookmarkStart w:id="32" w:name="_bookmark16"/>
       <w:bookmarkEnd w:id="32"/>
       <w:r>
+        <w:rPr>
+          <w:rFonts w:ascii="Arial" w:hAnsi="Arial" w:cs="Arial"/>
+        </w:rPr>
         <w:lastRenderedPageBreak/>
         <w:t>Mostrar</w:t>
       </w:r>
       <w:r>
         <w:rPr>
+          <w:rFonts w:ascii="Arial" w:hAnsi="Arial" w:cs="Arial"/>
           <w:spacing w:val="-17"/>
         </w:rPr>
         <w:t xml:space="preserve"> </w:t>
       </w:r>
       <w:r>
+        <w:rPr>
+          <w:rFonts w:ascii="Arial" w:hAnsi="Arial" w:cs="Arial"/>
+        </w:rPr>
         <w:t>a</w:t>
       </w:r>
       <w:r>
         <w:rPr>
+          <w:rFonts w:ascii="Arial" w:hAnsi="Arial" w:cs="Arial"/>
           <w:spacing w:val="-16"/>
         </w:rPr>
         <w:t xml:space="preserve"> </w:t>
       </w:r>
       <w:r>
+        <w:rPr>
+          <w:rFonts w:ascii="Arial" w:hAnsi="Arial" w:cs="Arial"/>
+        </w:rPr>
         <w:t>qualidade</w:t>
       </w:r>
       <w:r>
         <w:rPr>
+          <w:rFonts w:ascii="Arial" w:hAnsi="Arial" w:cs="Arial"/>
           <w:spacing w:val="-16"/>
         </w:rPr>
         <w:t xml:space="preserve"> </w:t>
       </w:r>
       <w:r>
+        <w:rPr>
+          <w:rFonts w:ascii="Arial" w:hAnsi="Arial" w:cs="Arial"/>
+        </w:rPr>
         <w:t>dos</w:t>
       </w:r>
       <w:r>
         <w:rPr>
+          <w:rFonts w:ascii="Arial" w:hAnsi="Arial" w:cs="Arial"/>
           <w:spacing w:val="-17"/>
         </w:rPr>
         <w:t xml:space="preserve"> </w:t>
       </w:r>
       <w:r>
+        <w:rPr>
+          <w:rFonts w:ascii="Arial" w:hAnsi="Arial" w:cs="Arial"/>
+        </w:rPr>
         <w:t>produtos</w:t>
       </w:r>
       <w:r>
         <w:rPr>
+          <w:rFonts w:ascii="Arial" w:hAnsi="Arial" w:cs="Arial"/>
           <w:spacing w:val="-16"/>
         </w:rPr>
         <w:t xml:space="preserve"> </w:t>
       </w:r>
       <w:r>
+        <w:rPr>
+          <w:rFonts w:ascii="Arial" w:hAnsi="Arial" w:cs="Arial"/>
+        </w:rPr>
         <w:t>oferecidos</w:t>
       </w:r>
       <w:r>
         <w:rPr>
+          <w:rFonts w:ascii="Arial" w:hAnsi="Arial" w:cs="Arial"/>
           <w:spacing w:val="-17"/>
         </w:rPr>
         <w:t xml:space="preserve"> </w:t>
       </w:r>
       <w:r>
+        <w:rPr>
+          <w:rFonts w:ascii="Arial" w:hAnsi="Arial" w:cs="Arial"/>
+        </w:rPr>
         <w:t>pelo</w:t>
       </w:r>
       <w:r>
         <w:rPr>
+          <w:rFonts w:ascii="Arial" w:hAnsi="Arial" w:cs="Arial"/>
           <w:spacing w:val="-15"/>
         </w:rPr>
         <w:t xml:space="preserve"> </w:t>
       </w:r>
       <w:r>
+        <w:rPr>
+          <w:rFonts w:ascii="Arial" w:hAnsi="Arial" w:cs="Arial"/>
+        </w:rPr>
         <w:t>Mercado</w:t>
       </w:r>
       <w:r>
         <w:rPr>
+          <w:rFonts w:ascii="Arial" w:hAnsi="Arial" w:cs="Arial"/>
           <w:spacing w:val="-16"/>
         </w:rPr>
         <w:t xml:space="preserve"> </w:t>
       </w:r>
       <w:r>
+        <w:rPr>
+          <w:rFonts w:ascii="Arial" w:hAnsi="Arial" w:cs="Arial"/>
+        </w:rPr>
         <w:t>Estrela,</w:t>
       </w:r>
       <w:r>
         <w:rPr>
+          <w:rFonts w:ascii="Arial" w:hAnsi="Arial" w:cs="Arial"/>
           <w:spacing w:val="-17"/>
         </w:rPr>
         <w:t xml:space="preserve"> </w:t>
       </w:r>
       <w:r>
+        <w:rPr>
+          <w:rFonts w:ascii="Arial" w:hAnsi="Arial" w:cs="Arial"/>
+        </w:rPr>
         <w:t>vindo</w:t>
       </w:r>
       <w:r>
         <w:rPr>
+          <w:rFonts w:ascii="Arial" w:hAnsi="Arial" w:cs="Arial"/>
           <w:spacing w:val="-15"/>
         </w:rPr>
         <w:t xml:space="preserve"> </w:t>
       </w:r>
       <w:r>
+        <w:rPr>
+          <w:rFonts w:ascii="Arial" w:hAnsi="Arial" w:cs="Arial"/>
+        </w:rPr>
         <w:t>de</w:t>
       </w:r>
       <w:r>
         <w:rPr>
+          <w:rFonts w:ascii="Arial" w:hAnsi="Arial" w:cs="Arial"/>
           <w:spacing w:val="-15"/>
         </w:rPr>
         <w:t xml:space="preserve"> </w:t>
       </w:r>
       <w:r>
+        <w:rPr>
+          <w:rFonts w:ascii="Arial" w:hAnsi="Arial" w:cs="Arial"/>
+        </w:rPr>
         <w:t>produtores e fornecedores locais.</w:t>
       </w:r>
     </w:p>
     <w:p>
       <w:pPr>
-        <w:pStyle w:val="Corpodetexto"/>
-        <w:spacing w:before="3"/>
-        <w:ind w:left="115" w:right="131" w:firstLine="720"/>
         <w:jc w:val="both"/>
-      </w:pPr>
-      <w:r>
+        <w:rPr>
+          <w:rFonts w:ascii="Arial" w:hAnsi="Arial" w:cs="Arial"/>
+        </w:rPr>
+      </w:pPr>
+      <w:r>
+        <w:rPr>
+          <w:rFonts w:ascii="Arial" w:hAnsi="Arial" w:cs="Arial"/>
+        </w:rPr>
         <w:t>Comunicar a variedade de produtos disponíveis, desde frutas e verduras frescas até produtos artesanais e itens de conveniência.</w:t>
       </w:r>
     </w:p>
@@ -15661,9 +15680,6 @@
         <w:ind w:left="115" w:right="132" w:firstLine="720"/>
         <w:jc w:val="both"/>
       </w:pPr>
-      <w:r>
-        <w:t>Mostrar que o mercado é mais do que um local de compras, mas sim um ponto de encontro para a comunidade, onde as pessoas podem se conectar e desfrutar de uma experiência de compra personalizada mesmo sendo perto da sua casa.</w:t>
-      </w:r>
     </w:p>
     <w:p>
       <w:pPr>
@@ -15695,175 +15711,343 @@
         <w:rPr>
           <w:spacing w:val="-2"/>
         </w:rPr>
+        <w:t>Release</w:t>
+      </w:r>
+    </w:p>
+    <w:p>
+      <w:pPr>
+        <w:pStyle w:val="Ttulo3"/>
+        <w:tabs>
+          <w:tab w:val="left" w:pos="1224"/>
+        </w:tabs>
+        <w:spacing w:line="275" w:lineRule="exact"/>
+        <w:ind w:firstLine="0"/>
+      </w:pPr>
+    </w:p>
+    <w:p>
+      <w:pPr>
+        <w:pStyle w:val="Ttulo3"/>
+        <w:tabs>
+          <w:tab w:val="left" w:pos="1224"/>
+        </w:tabs>
+        <w:spacing w:line="275" w:lineRule="exact"/>
+        <w:ind w:firstLine="0"/>
+        <w:jc w:val="both"/>
+        <w:rPr>
+          <w:b w:val="0"/>
+          <w:bCs w:val="0"/>
+          <w:spacing w:val="-2"/>
+        </w:rPr>
+      </w:pPr>
+    </w:p>
+    <w:p>
+      <w:pPr>
+        <w:rPr>
+          <w:rFonts w:ascii="Arial" w:hAnsi="Arial" w:cs="Arial"/>
+        </w:rPr>
+      </w:pPr>
+      <w:r>
+        <w:rPr>
+          <w:rFonts w:ascii="Arial" w:hAnsi="Arial" w:cs="Arial"/>
+        </w:rPr>
+        <w:t>Mercado Estrela: A Nova Opção para Suas Compras Locais em São José dos Campos-SP</w:t>
+      </w:r>
+    </w:p>
+    <w:p>
+      <w:pPr>
+        <w:rPr>
+          <w:rFonts w:ascii="Arial" w:hAnsi="Arial" w:cs="Arial"/>
+        </w:rPr>
+      </w:pPr>
+    </w:p>
+    <w:p>
+      <w:pPr>
+        <w:rPr>
+          <w:rFonts w:ascii="Arial" w:hAnsi="Arial" w:cs="Arial"/>
+        </w:rPr>
+      </w:pPr>
+      <w:r>
+        <w:rPr>
+          <w:rFonts w:ascii="Arial" w:hAnsi="Arial" w:cs="Arial"/>
+        </w:rPr>
+        <w:t>O Mercado Estrela está chegando para trazer variedade às suas compras diárias! Localizado bem no coração da nossa comunidade, estamos prontos para oferecer produtos frescos e um atendimento personalizado.</w:t>
+      </w:r>
+    </w:p>
+    <w:p/>
+    <w:p>
+      <w:pPr>
+        <w:rPr>
+          <w:rFonts w:ascii="Arial" w:hAnsi="Arial" w:cs="Arial"/>
+        </w:rPr>
+      </w:pPr>
+      <w:r>
+        <w:rPr>
+          <w:rFonts w:ascii="Arial" w:hAnsi="Arial" w:cs="Arial"/>
+        </w:rPr>
+        <w:t>O</w:t>
+      </w:r>
+      <w:r>
+        <w:rPr>
+          <w:rFonts w:ascii="Arial" w:hAnsi="Arial" w:cs="Arial"/>
+          <w:spacing w:val="-4"/>
+        </w:rPr>
+        <w:t xml:space="preserve"> </w:t>
+      </w:r>
+      <w:r>
+        <w:rPr>
+          <w:rFonts w:ascii="Arial" w:hAnsi="Arial" w:cs="Arial"/>
+        </w:rPr>
+        <w:t>que</w:t>
+      </w:r>
+      <w:r>
+        <w:rPr>
+          <w:rFonts w:ascii="Arial" w:hAnsi="Arial" w:cs="Arial"/>
+          <w:spacing w:val="2"/>
+        </w:rPr>
+        <w:t xml:space="preserve"> </w:t>
+      </w:r>
+      <w:r>
+        <w:rPr>
+          <w:rFonts w:ascii="Arial" w:hAnsi="Arial" w:cs="Arial"/>
+          <w:spacing w:val="-2"/>
+        </w:rPr>
+        <w:t>esperar?</w:t>
+      </w:r>
+    </w:p>
+    <w:p>
+      <w:pPr>
+        <w:rPr>
+          <w:rFonts w:ascii="Arial" w:hAnsi="Arial" w:cs="Arial"/>
+        </w:rPr>
+      </w:pPr>
+      <w:r>
+        <w:rPr>
+          <w:rFonts w:ascii="Arial" w:hAnsi="Arial" w:cs="Arial"/>
+        </w:rPr>
+        <w:t>O Mercado Estrela está preparando uma oferta diversificada para atender todas as suas necessidades diárias. Desde frutas e verduras frescas até produtos artesanais e itens de conveniência, cada detalhe foi pensado para proporcionar uma experiência única e loca</w:t>
+      </w:r>
+      <w:r>
+        <w:rPr>
+          <w:rFonts w:ascii="Arial" w:hAnsi="Arial" w:cs="Arial"/>
+        </w:rPr>
+        <w:t xml:space="preserve">l. </w:t>
+      </w:r>
+    </w:p>
+    <w:p>
+      <w:pPr>
+        <w:rPr>
+          <w:rFonts w:ascii="Arial" w:hAnsi="Arial" w:cs="Arial"/>
+        </w:rPr>
+      </w:pPr>
+    </w:p>
+    <w:p>
+      <w:pPr>
+        <w:pStyle w:val="Ttulo3"/>
+        <w:tabs>
+          <w:tab w:val="left" w:pos="1224"/>
+        </w:tabs>
+        <w:spacing w:line="275" w:lineRule="exact"/>
+        <w:ind w:firstLine="0"/>
+        <w:jc w:val="center"/>
+        <w:rPr>
+          <w:b w:val="0"/>
+          <w:bCs w:val="0"/>
+        </w:rPr>
+      </w:pPr>
+      <w:r>
+        <w:rPr>
+          <w:b w:val="0"/>
+          <w:bCs w:val="0"/>
+        </w:rPr>
+        <w:t>(NeilPatel.</w:t>
+      </w:r>
+      <w:r>
+        <w:rPr>
+          <w:b w:val="0"/>
+          <w:bCs w:val="0"/>
+          <w:spacing w:val="-3"/>
+        </w:rPr>
+        <w:t xml:space="preserve"> </w:t>
+      </w:r>
+      <w:r>
+        <w:rPr>
+          <w:b w:val="0"/>
+          <w:bCs w:val="0"/>
+        </w:rPr>
+        <w:t>Press</w:t>
+      </w:r>
+      <w:r>
+        <w:rPr>
+          <w:b w:val="0"/>
+          <w:bCs w:val="0"/>
+          <w:spacing w:val="-3"/>
+        </w:rPr>
+        <w:t xml:space="preserve"> </w:t>
+      </w:r>
+      <w:r>
+        <w:rPr>
+          <w:b w:val="0"/>
+          <w:bCs w:val="0"/>
+        </w:rPr>
         <w:t>Release:</w:t>
       </w:r>
-    </w:p>
-    <w:p>
-      <w:pPr>
-        <w:pStyle w:val="Corpodetexto"/>
-        <w:spacing w:before="139"/>
-        <w:ind w:left="836" w:right="2892"/>
-        <w:jc w:val="both"/>
-      </w:pPr>
-      <w:r>
-        <w:t>Mercado</w:t>
-      </w:r>
-      <w:r>
-        <w:rPr>
-          <w:spacing w:val="-4"/>
-        </w:rPr>
-        <w:t xml:space="preserve"> </w:t>
-      </w:r>
-      <w:r>
-        <w:t>Estrela:</w:t>
-      </w:r>
-      <w:r>
-        <w:rPr>
-          <w:spacing w:val="-6"/>
-        </w:rPr>
-        <w:t xml:space="preserve"> </w:t>
-      </w:r>
-      <w:r>
-        <w:t>A</w:t>
-      </w:r>
-      <w:r>
-        <w:rPr>
-          <w:spacing w:val="-4"/>
-        </w:rPr>
-        <w:t xml:space="preserve"> </w:t>
-      </w:r>
-      <w:r>
-        <w:t>Nova</w:t>
-      </w:r>
-      <w:r>
-        <w:rPr>
+      <w:r>
+        <w:rPr>
+          <w:b w:val="0"/>
+          <w:bCs w:val="0"/>
+          <w:spacing w:val="-5"/>
+        </w:rPr>
+        <w:t xml:space="preserve"> </w:t>
+      </w:r>
+      <w:r>
+        <w:rPr>
+          <w:b w:val="0"/>
+          <w:bCs w:val="0"/>
+        </w:rPr>
+        <w:t>O</w:t>
+      </w:r>
+      <w:r>
+        <w:rPr>
+          <w:b w:val="0"/>
+          <w:bCs w:val="0"/>
+          <w:spacing w:val="-5"/>
+        </w:rPr>
+        <w:t xml:space="preserve"> </w:t>
+      </w:r>
+      <w:r>
+        <w:rPr>
+          <w:b w:val="0"/>
+          <w:bCs w:val="0"/>
+        </w:rPr>
+        <w:t>Que</w:t>
+      </w:r>
+      <w:r>
+        <w:rPr>
+          <w:b w:val="0"/>
+          <w:bCs w:val="0"/>
+          <w:spacing w:val="-2"/>
+        </w:rPr>
+        <w:t xml:space="preserve"> </w:t>
+      </w:r>
+      <w:r>
+        <w:rPr>
+          <w:b w:val="0"/>
+          <w:bCs w:val="0"/>
+        </w:rPr>
+        <w:t>É</w:t>
+      </w:r>
+      <w:r>
+        <w:rPr>
+          <w:b w:val="0"/>
+          <w:bCs w:val="0"/>
           <w:spacing w:val="-3"/>
         </w:rPr>
         <w:t xml:space="preserve"> </w:t>
       </w:r>
       <w:r>
-        <w:t>Opção</w:t>
-      </w:r>
-      <w:r>
-        <w:rPr>
+        <w:rPr>
+          <w:b w:val="0"/>
+          <w:bCs w:val="0"/>
+        </w:rPr>
+        <w:t>e</w:t>
+      </w:r>
+      <w:r>
+        <w:rPr>
+          <w:b w:val="0"/>
+          <w:bCs w:val="0"/>
+          <w:spacing w:val="-2"/>
+        </w:rPr>
+        <w:t xml:space="preserve"> </w:t>
+      </w:r>
+      <w:r>
+        <w:rPr>
+          <w:b w:val="0"/>
+          <w:bCs w:val="0"/>
+        </w:rPr>
+        <w:t>Como</w:t>
+      </w:r>
+      <w:r>
+        <w:rPr>
+          <w:b w:val="0"/>
+          <w:bCs w:val="0"/>
+          <w:spacing w:val="-2"/>
+        </w:rPr>
+        <w:t xml:space="preserve"> </w:t>
+      </w:r>
+      <w:r>
+        <w:rPr>
+          <w:b w:val="0"/>
+          <w:bCs w:val="0"/>
+        </w:rPr>
+        <w:t>Fazer</w:t>
+      </w:r>
+      <w:r>
+        <w:rPr>
+          <w:b w:val="0"/>
+          <w:bCs w:val="0"/>
           <w:spacing w:val="-3"/>
         </w:rPr>
         <w:t xml:space="preserve"> </w:t>
       </w:r>
       <w:r>
-        <w:t>para</w:t>
-      </w:r>
-      <w:r>
-        <w:rPr>
+        <w:rPr>
+          <w:b w:val="0"/>
+          <w:bCs w:val="0"/>
+        </w:rPr>
+        <w:t>(Com</w:t>
+      </w:r>
+      <w:r>
+        <w:rPr>
+          <w:b w:val="0"/>
+          <w:bCs w:val="0"/>
           <w:spacing w:val="-3"/>
         </w:rPr>
         <w:t xml:space="preserve"> </w:t>
       </w:r>
       <w:r>
-        <w:t>suas</w:t>
-      </w:r>
-      <w:r>
-        <w:rPr>
-          <w:spacing w:val="-4"/>
-        </w:rPr>
-        <w:t xml:space="preserve"> </w:t>
-      </w:r>
-      <w:r>
-        <w:t>Compras</w:t>
-      </w:r>
-      <w:r>
-        <w:rPr>
-          <w:spacing w:val="-4"/>
-        </w:rPr>
-        <w:t xml:space="preserve"> </w:t>
-      </w:r>
-      <w:r>
-        <w:t>Locais! São José dos Campos- SP.</w:t>
-      </w:r>
-    </w:p>
-    <w:p>
-      <w:pPr>
-        <w:pStyle w:val="Corpodetexto"/>
-        <w:ind w:left="115" w:right="128" w:firstLine="720"/>
-        <w:jc w:val="both"/>
-      </w:pPr>
-      <w:r>
-        <w:t>O Mercado Estrela está chegando para trazer variedade às suas compras diárias! Localizado bem no coração da nossa comunidade, estamos prontos para oferecer produtos frescos e um atendimento personalizado.</w:t>
-      </w:r>
-    </w:p>
-    <w:p>
-      <w:pPr>
-        <w:pStyle w:val="Corpodetexto"/>
-        <w:ind w:left="836"/>
-        <w:jc w:val="both"/>
-      </w:pPr>
-      <w:r>
-        <w:t>O</w:t>
-      </w:r>
-      <w:r>
-        <w:rPr>
-          <w:spacing w:val="-4"/>
-        </w:rPr>
-        <w:t xml:space="preserve"> </w:t>
-      </w:r>
-      <w:r>
-        <w:t>que</w:t>
-      </w:r>
-      <w:r>
-        <w:rPr>
-          <w:spacing w:val="2"/>
-        </w:rPr>
-        <w:t xml:space="preserve"> </w:t>
-      </w:r>
-      <w:r>
-        <w:rPr>
+        <w:rPr>
+          <w:b w:val="0"/>
+          <w:bCs w:val="0"/>
+        </w:rPr>
+        <w:t>Modelos</w:t>
+      </w:r>
+      <w:r>
+        <w:rPr>
+          <w:b w:val="0"/>
+          <w:bCs w:val="0"/>
+          <w:spacing w:val="-3"/>
+        </w:rPr>
+        <w:t xml:space="preserve"> </w:t>
+      </w:r>
+      <w:r>
+        <w:rPr>
+          <w:b w:val="0"/>
+          <w:bCs w:val="0"/>
+        </w:rPr>
+        <w:t>e</w:t>
+      </w:r>
+      <w:r>
+        <w:rPr>
+          <w:b w:val="0"/>
+          <w:bCs w:val="0"/>
           <w:spacing w:val="-2"/>
         </w:rPr>
-        <w:t>esperar?</w:t>
-      </w:r>
-    </w:p>
-    <w:p>
-      <w:pPr>
-        <w:pStyle w:val="Corpodetexto"/>
-        <w:spacing w:before="134"/>
-        <w:ind w:left="115" w:right="133" w:firstLine="720"/>
-        <w:jc w:val="both"/>
-      </w:pPr>
-      <w:r>
-        <w:t>No Mercado Estrela, você encontrará tudo o que precisa para sua lista de compras, desde frutas e verduras fresquinhas até produtos artesanais e itens de conveniência. E o melhor de tudo: tudo isso com o toque especial da nossa comunidade local!</w:t>
-      </w:r>
-    </w:p>
-    <w:p>
-      <w:pPr>
-        <w:pStyle w:val="Corpodetexto"/>
-        <w:spacing w:before="4"/>
-        <w:ind w:left="836"/>
-        <w:jc w:val="both"/>
-      </w:pPr>
-      <w:r>
-        <w:t>Evento</w:t>
-      </w:r>
-      <w:r>
-        <w:rPr>
-          <w:spacing w:val="-2"/>
-        </w:rPr>
-        <w:t xml:space="preserve"> </w:t>
-      </w:r>
-      <w:r>
-        <w:t>de</w:t>
-      </w:r>
-      <w:r>
-        <w:rPr>
-          <w:spacing w:val="-1"/>
-        </w:rPr>
-        <w:t xml:space="preserve"> </w:t>
-      </w:r>
-      <w:r>
-        <w:rPr>
-          <w:spacing w:val="-2"/>
-        </w:rPr>
-        <w:t>Inauguração!</w:t>
-      </w:r>
+        <w:t xml:space="preserve"> </w:t>
+      </w:r>
+      <w:r>
+        <w:rPr>
+          <w:b w:val="0"/>
+          <w:bCs w:val="0"/>
+        </w:rPr>
+        <w:t>Exemplos)</w:t>
+      </w:r>
+    </w:p>
+    <w:p>
+      <w:pPr>
+        <w:rPr>
+          <w:rFonts w:ascii="Arial" w:hAnsi="Arial" w:cs="Arial"/>
+        </w:rPr>
+      </w:pPr>
     </w:p>
     <w:p>
       <w:pPr>
@@ -15872,801 +16056,6 @@
         <w:ind w:left="115" w:right="126" w:firstLine="720"/>
         <w:jc w:val="both"/>
       </w:pPr>
-      <w:r>
-        <w:t>Junte-se</w:t>
-      </w:r>
-      <w:r>
-        <w:rPr>
-          <w:spacing w:val="-17"/>
-        </w:rPr>
-        <w:t xml:space="preserve"> </w:t>
-      </w:r>
-      <w:r>
-        <w:t>a</w:t>
-      </w:r>
-      <w:r>
-        <w:rPr>
-          <w:spacing w:val="-17"/>
-        </w:rPr>
-        <w:t xml:space="preserve"> </w:t>
-      </w:r>
-      <w:r>
-        <w:t>nós</w:t>
-      </w:r>
-      <w:r>
-        <w:rPr>
-          <w:spacing w:val="-16"/>
-        </w:rPr>
-        <w:t xml:space="preserve"> </w:t>
-      </w:r>
-      <w:r>
-        <w:t>para</w:t>
-      </w:r>
-      <w:r>
-        <w:rPr>
-          <w:spacing w:val="-17"/>
-        </w:rPr>
-        <w:t xml:space="preserve"> </w:t>
-      </w:r>
-      <w:r>
-        <w:t>celebrar</w:t>
-      </w:r>
-      <w:r>
-        <w:rPr>
-          <w:spacing w:val="-17"/>
-        </w:rPr>
-        <w:t xml:space="preserve"> </w:t>
-      </w:r>
-      <w:r>
-        <w:t>a</w:t>
-      </w:r>
-      <w:r>
-        <w:rPr>
-          <w:spacing w:val="-17"/>
-        </w:rPr>
-        <w:t xml:space="preserve"> </w:t>
-      </w:r>
-      <w:r>
-        <w:t>inauguração</w:t>
-      </w:r>
-      <w:r>
-        <w:rPr>
-          <w:spacing w:val="-16"/>
-        </w:rPr>
-        <w:t xml:space="preserve"> </w:t>
-      </w:r>
-      <w:r>
-        <w:t>do</w:t>
-      </w:r>
-      <w:r>
-        <w:rPr>
-          <w:spacing w:val="-17"/>
-        </w:rPr>
-        <w:t xml:space="preserve"> </w:t>
-      </w:r>
-      <w:r>
-        <w:t>Mercado</w:t>
-      </w:r>
-      <w:r>
-        <w:rPr>
-          <w:spacing w:val="-17"/>
-        </w:rPr>
-        <w:t xml:space="preserve"> </w:t>
-      </w:r>
-      <w:r>
-        <w:t>Estrela!</w:t>
-      </w:r>
-      <w:r>
-        <w:rPr>
-          <w:spacing w:val="-16"/>
-        </w:rPr>
-        <w:t xml:space="preserve"> </w:t>
-      </w:r>
-      <w:r>
-        <w:t>Venha</w:t>
-      </w:r>
-      <w:r>
-        <w:rPr>
-          <w:spacing w:val="-17"/>
-        </w:rPr>
-        <w:t xml:space="preserve"> </w:t>
-      </w:r>
-      <w:r>
-        <w:t>conhecer</w:t>
-      </w:r>
-      <w:r>
-        <w:rPr>
-          <w:spacing w:val="-17"/>
-        </w:rPr>
-        <w:t xml:space="preserve"> </w:t>
-      </w:r>
-      <w:r>
-        <w:t>nosso espaço,</w:t>
-      </w:r>
-      <w:r>
-        <w:rPr>
-          <w:spacing w:val="-17"/>
-        </w:rPr>
-        <w:t xml:space="preserve"> </w:t>
-      </w:r>
-      <w:r>
-        <w:t>provar</w:t>
-      </w:r>
-      <w:r>
-        <w:rPr>
-          <w:spacing w:val="-17"/>
-        </w:rPr>
-        <w:t xml:space="preserve"> </w:t>
-      </w:r>
-      <w:r>
-        <w:t>delícias</w:t>
-      </w:r>
-      <w:r>
-        <w:rPr>
-          <w:spacing w:val="-16"/>
-        </w:rPr>
-        <w:t xml:space="preserve"> </w:t>
-      </w:r>
-      <w:r>
-        <w:t>locais</w:t>
-      </w:r>
-      <w:r>
-        <w:rPr>
-          <w:spacing w:val="-17"/>
-        </w:rPr>
-        <w:t xml:space="preserve"> </w:t>
-      </w:r>
-      <w:r>
-        <w:t>e</w:t>
-      </w:r>
-      <w:r>
-        <w:rPr>
-          <w:spacing w:val="-17"/>
-        </w:rPr>
-        <w:t xml:space="preserve"> </w:t>
-      </w:r>
-      <w:r>
-        <w:t>se</w:t>
-      </w:r>
-      <w:r>
-        <w:rPr>
-          <w:spacing w:val="-17"/>
-        </w:rPr>
-        <w:t xml:space="preserve"> </w:t>
-      </w:r>
-      <w:r>
-        <w:t>juntar</w:t>
-      </w:r>
-      <w:r>
-        <w:rPr>
-          <w:spacing w:val="-16"/>
-        </w:rPr>
-        <w:t xml:space="preserve"> </w:t>
-      </w:r>
-      <w:r>
-        <w:rPr>
-          <w:color w:val="000000"/>
-          <w:highlight w:val="yellow"/>
-        </w:rPr>
-        <w:t>à</w:t>
-      </w:r>
-      <w:r>
-        <w:rPr>
-          <w:color w:val="000000"/>
-          <w:spacing w:val="-17"/>
-          <w:highlight w:val="yellow"/>
-        </w:rPr>
-        <w:t xml:space="preserve"> </w:t>
-      </w:r>
-      <w:r>
-        <w:rPr>
-          <w:color w:val="000000"/>
-          <w:highlight w:val="yellow"/>
-        </w:rPr>
-        <w:t>diversão???</w:t>
-      </w:r>
-      <w:r>
-        <w:rPr>
-          <w:color w:val="000000"/>
-          <w:spacing w:val="-17"/>
-        </w:rPr>
-        <w:t xml:space="preserve"> </w:t>
-      </w:r>
-      <w:r>
-        <w:rPr>
-          <w:color w:val="000000"/>
-        </w:rPr>
-        <w:t>no</w:t>
-      </w:r>
-      <w:r>
-        <w:rPr>
-          <w:color w:val="000000"/>
-          <w:spacing w:val="-16"/>
-        </w:rPr>
-        <w:t xml:space="preserve"> </w:t>
-      </w:r>
-      <w:r>
-        <w:rPr>
-          <w:color w:val="000000"/>
-        </w:rPr>
-        <w:t>dia</w:t>
-      </w:r>
-      <w:r>
-        <w:rPr>
-          <w:color w:val="000000"/>
-          <w:spacing w:val="-17"/>
-        </w:rPr>
-        <w:t xml:space="preserve"> </w:t>
-      </w:r>
-      <w:r>
-        <w:rPr>
-          <w:color w:val="000000"/>
-        </w:rPr>
-        <w:t>[Data],</w:t>
-      </w:r>
-      <w:r>
-        <w:rPr>
-          <w:color w:val="000000"/>
-          <w:spacing w:val="-17"/>
-        </w:rPr>
-        <w:t xml:space="preserve"> </w:t>
-      </w:r>
-      <w:r>
-        <w:rPr>
-          <w:color w:val="000000"/>
-        </w:rPr>
-        <w:t>às</w:t>
-      </w:r>
-      <w:r>
-        <w:rPr>
-          <w:color w:val="000000"/>
-          <w:spacing w:val="-16"/>
-        </w:rPr>
-        <w:t xml:space="preserve"> </w:t>
-      </w:r>
-      <w:r>
-        <w:rPr>
-          <w:color w:val="000000"/>
-        </w:rPr>
-        <w:t>[Hora],</w:t>
-      </w:r>
-      <w:r>
-        <w:rPr>
-          <w:color w:val="000000"/>
-          <w:spacing w:val="-17"/>
-        </w:rPr>
-        <w:t xml:space="preserve"> </w:t>
-      </w:r>
-      <w:r>
-        <w:rPr>
-          <w:color w:val="000000"/>
-        </w:rPr>
-        <w:t>no</w:t>
-      </w:r>
-      <w:r>
-        <w:rPr>
-          <w:color w:val="000000"/>
-          <w:spacing w:val="-17"/>
-        </w:rPr>
-        <w:t xml:space="preserve"> </w:t>
-      </w:r>
-      <w:r>
-        <w:rPr>
-          <w:color w:val="000000"/>
-        </w:rPr>
-        <w:t>[Endereço]. Estamos ansiosos para recebê-lo!</w:t>
-      </w:r>
-    </w:p>
-    <w:p>
-      <w:pPr>
-        <w:pStyle w:val="Corpodetexto"/>
-        <w:ind w:left="836" w:right="935"/>
-      </w:pPr>
-      <w:r>
-        <w:t>Local:</w:t>
-      </w:r>
-      <w:r>
-        <w:rPr>
-          <w:spacing w:val="-5"/>
-        </w:rPr>
-        <w:t xml:space="preserve"> </w:t>
-      </w:r>
-      <w:r>
-        <w:t>[Rua</w:t>
-      </w:r>
-      <w:r>
-        <w:rPr>
-          <w:spacing w:val="-2"/>
-        </w:rPr>
-        <w:t xml:space="preserve"> </w:t>
-      </w:r>
-      <w:r>
-        <w:t>Arlinda</w:t>
-      </w:r>
-      <w:r>
-        <w:rPr>
-          <w:spacing w:val="-3"/>
-        </w:rPr>
-        <w:t xml:space="preserve"> </w:t>
-      </w:r>
-      <w:r>
-        <w:t>Pereira</w:t>
-      </w:r>
-      <w:r>
-        <w:rPr>
-          <w:spacing w:val="-3"/>
-        </w:rPr>
-        <w:t xml:space="preserve"> </w:t>
-      </w:r>
-      <w:r>
-        <w:t>Dias,</w:t>
-      </w:r>
-      <w:r>
-        <w:rPr>
-          <w:spacing w:val="-5"/>
-        </w:rPr>
-        <w:t xml:space="preserve"> </w:t>
-      </w:r>
-      <w:r>
-        <w:t>363</w:t>
-      </w:r>
-      <w:r>
-        <w:rPr>
-          <w:spacing w:val="-1"/>
-        </w:rPr>
-        <w:t xml:space="preserve"> </w:t>
-      </w:r>
-      <w:r>
-        <w:t>–</w:t>
-      </w:r>
-      <w:r>
-        <w:rPr>
-          <w:spacing w:val="-2"/>
-        </w:rPr>
-        <w:t xml:space="preserve"> </w:t>
-      </w:r>
-      <w:r>
-        <w:t>CAMPO</w:t>
-      </w:r>
-      <w:r>
-        <w:rPr>
-          <w:spacing w:val="-10"/>
-        </w:rPr>
-        <w:t xml:space="preserve"> </w:t>
-      </w:r>
-      <w:r>
-        <w:t>DOS</w:t>
-      </w:r>
-      <w:r>
-        <w:rPr>
-          <w:spacing w:val="-3"/>
-        </w:rPr>
-        <w:t xml:space="preserve"> </w:t>
-      </w:r>
-      <w:r>
-        <w:t>ALEMÃES</w:t>
-      </w:r>
-      <w:r>
-        <w:rPr>
-          <w:spacing w:val="-1"/>
-        </w:rPr>
-        <w:t xml:space="preserve"> </w:t>
-      </w:r>
-      <w:r>
-        <w:t>-</w:t>
-      </w:r>
-      <w:r>
-        <w:rPr>
-          <w:spacing w:val="-3"/>
-        </w:rPr>
-        <w:t xml:space="preserve"> </w:t>
-      </w:r>
-      <w:r>
-        <w:t>SJC] Contato para mais Informações: (12) 3923-6526</w:t>
-      </w:r>
-    </w:p>
-    <w:p>
-      <w:pPr>
-        <w:pStyle w:val="Corpodetexto"/>
-        <w:spacing w:before="1"/>
-        <w:ind w:left="836"/>
-      </w:pPr>
-      <w:r>
-        <w:t>E-mail:</w:t>
-      </w:r>
-      <w:r>
-        <w:rPr>
-          <w:spacing w:val="-2"/>
-        </w:rPr>
-        <w:t xml:space="preserve"> </w:t>
-      </w:r>
-      <w:hyperlink r:id="rId12">
-        <w:r>
-          <w:rPr>
-            <w:color w:val="0000FF"/>
-            <w:spacing w:val="-2"/>
-            <w:u w:val="single" w:color="0000FF"/>
-          </w:rPr>
-          <w:t>smdia9110@yahaoo.com.br</w:t>
-        </w:r>
-      </w:hyperlink>
-    </w:p>
-    <w:p>
-      <w:pPr>
-        <w:pStyle w:val="Corpodetexto"/>
-        <w:spacing w:before="134"/>
-        <w:ind w:left="115" w:firstLine="720"/>
-      </w:pPr>
-      <w:r>
-        <w:t>Venha</w:t>
-      </w:r>
-      <w:r>
-        <w:rPr>
-          <w:spacing w:val="-13"/>
-        </w:rPr>
-        <w:t xml:space="preserve"> </w:t>
-      </w:r>
-      <w:r>
-        <w:t>fazer</w:t>
-      </w:r>
-      <w:r>
-        <w:rPr>
-          <w:spacing w:val="-14"/>
-        </w:rPr>
-        <w:t xml:space="preserve"> </w:t>
-      </w:r>
-      <w:r>
-        <w:t>parte</w:t>
-      </w:r>
-      <w:r>
-        <w:rPr>
-          <w:spacing w:val="-13"/>
-        </w:rPr>
-        <w:t xml:space="preserve"> </w:t>
-      </w:r>
-      <w:r>
-        <w:t>dessa</w:t>
-      </w:r>
-      <w:r>
-        <w:rPr>
-          <w:spacing w:val="-13"/>
-        </w:rPr>
-        <w:t xml:space="preserve"> </w:t>
-      </w:r>
-      <w:r>
-        <w:t>nova</w:t>
-      </w:r>
-      <w:r>
-        <w:rPr>
-          <w:spacing w:val="-13"/>
-        </w:rPr>
-        <w:t xml:space="preserve"> </w:t>
-      </w:r>
-      <w:r>
-        <w:t>experiência</w:t>
-      </w:r>
-      <w:r>
-        <w:rPr>
-          <w:spacing w:val="-13"/>
-        </w:rPr>
-        <w:t xml:space="preserve"> </w:t>
-      </w:r>
-      <w:r>
-        <w:t>de</w:t>
-      </w:r>
-      <w:r>
-        <w:rPr>
-          <w:spacing w:val="-13"/>
-        </w:rPr>
-        <w:t xml:space="preserve"> </w:t>
-      </w:r>
-      <w:r>
-        <w:t>compras</w:t>
-      </w:r>
-      <w:r>
-        <w:rPr>
-          <w:spacing w:val="-14"/>
-        </w:rPr>
-        <w:t xml:space="preserve"> </w:t>
-      </w:r>
-      <w:r>
-        <w:t>no</w:t>
-      </w:r>
-      <w:r>
-        <w:rPr>
-          <w:spacing w:val="-13"/>
-        </w:rPr>
-        <w:t xml:space="preserve"> </w:t>
-      </w:r>
-      <w:r>
-        <w:t>Mercado</w:t>
-      </w:r>
-      <w:r>
-        <w:rPr>
-          <w:spacing w:val="-13"/>
-        </w:rPr>
-        <w:t xml:space="preserve"> </w:t>
-      </w:r>
-      <w:r>
-        <w:t>Estrela.</w:t>
-      </w:r>
-      <w:r>
-        <w:rPr>
-          <w:spacing w:val="-16"/>
-        </w:rPr>
-        <w:t xml:space="preserve"> </w:t>
-      </w:r>
-      <w:r>
-        <w:t>Esperamos por você!</w:t>
-      </w:r>
-    </w:p>
-    <w:p>
-      <w:pPr>
-        <w:pStyle w:val="Corpodetexto"/>
-        <w:spacing w:before="2"/>
-        <w:ind w:left="836"/>
-      </w:pPr>
-      <w:r>
-        <w:t>Fim</w:t>
-      </w:r>
-      <w:r>
-        <w:rPr>
-          <w:spacing w:val="-2"/>
-        </w:rPr>
-        <w:t xml:space="preserve"> </w:t>
-      </w:r>
-      <w:r>
-        <w:t>do</w:t>
-      </w:r>
-      <w:r>
-        <w:rPr>
-          <w:spacing w:val="-1"/>
-        </w:rPr>
-        <w:t xml:space="preserve"> </w:t>
-      </w:r>
-      <w:r>
-        <w:rPr>
-          <w:spacing w:val="-2"/>
-        </w:rPr>
-        <w:t>Comunicado.</w:t>
-      </w:r>
-    </w:p>
-    <w:p>
-      <w:pPr>
-        <w:pStyle w:val="Corpodetexto"/>
-        <w:spacing w:before="140"/>
-        <w:ind w:left="115" w:firstLine="720"/>
-      </w:pPr>
-      <w:r>
-        <w:rPr>
-          <w:color w:val="000000"/>
-          <w:highlight w:val="yellow"/>
-        </w:rPr>
-        <w:t>Press</w:t>
-      </w:r>
-      <w:r>
-        <w:rPr>
-          <w:color w:val="000000"/>
-          <w:spacing w:val="-17"/>
-          <w:highlight w:val="yellow"/>
-        </w:rPr>
-        <w:t xml:space="preserve"> </w:t>
-      </w:r>
-      <w:r>
-        <w:rPr>
-          <w:color w:val="000000"/>
-          <w:highlight w:val="yellow"/>
-        </w:rPr>
-        <w:t>Release</w:t>
-      </w:r>
-      <w:r>
-        <w:rPr>
-          <w:color w:val="000000"/>
-          <w:spacing w:val="-17"/>
-          <w:highlight w:val="yellow"/>
-        </w:rPr>
-        <w:t xml:space="preserve"> </w:t>
-      </w:r>
-      <w:r>
-        <w:rPr>
-          <w:color w:val="000000"/>
-          <w:highlight w:val="yellow"/>
-        </w:rPr>
-        <w:t>é</w:t>
-      </w:r>
-      <w:r>
-        <w:rPr>
-          <w:color w:val="000000"/>
-          <w:spacing w:val="-16"/>
-          <w:highlight w:val="yellow"/>
-        </w:rPr>
-        <w:t xml:space="preserve"> </w:t>
-      </w:r>
-      <w:r>
-        <w:rPr>
-          <w:color w:val="000000"/>
-          <w:highlight w:val="yellow"/>
-        </w:rPr>
-        <w:t>um</w:t>
-      </w:r>
-      <w:r>
-        <w:rPr>
-          <w:color w:val="000000"/>
-          <w:spacing w:val="-17"/>
-          <w:highlight w:val="yellow"/>
-        </w:rPr>
-        <w:t xml:space="preserve"> </w:t>
-      </w:r>
-      <w:r>
-        <w:rPr>
-          <w:color w:val="000000"/>
-          <w:highlight w:val="yellow"/>
-        </w:rPr>
-        <w:t>recurso</w:t>
-      </w:r>
-      <w:r>
-        <w:rPr>
-          <w:color w:val="000000"/>
-          <w:spacing w:val="-17"/>
-          <w:highlight w:val="yellow"/>
-        </w:rPr>
-        <w:t xml:space="preserve"> </w:t>
-      </w:r>
-      <w:r>
-        <w:rPr>
-          <w:color w:val="000000"/>
-          <w:highlight w:val="yellow"/>
-        </w:rPr>
-        <w:t>de</w:t>
-      </w:r>
-      <w:r>
-        <w:rPr>
-          <w:color w:val="000000"/>
-          <w:spacing w:val="-16"/>
-          <w:highlight w:val="yellow"/>
-        </w:rPr>
-        <w:t xml:space="preserve"> </w:t>
-      </w:r>
-      <w:r>
-        <w:rPr>
-          <w:color w:val="000000"/>
-          <w:highlight w:val="yellow"/>
-        </w:rPr>
-        <w:t>comunicação,</w:t>
-      </w:r>
-      <w:r>
-        <w:rPr>
-          <w:color w:val="000000"/>
-          <w:spacing w:val="-19"/>
-          <w:highlight w:val="yellow"/>
-        </w:rPr>
-        <w:t xml:space="preserve"> </w:t>
-      </w:r>
-      <w:r>
-        <w:rPr>
-          <w:color w:val="000000"/>
-          <w:highlight w:val="yellow"/>
-        </w:rPr>
-        <w:t>que</w:t>
-      </w:r>
-      <w:r>
-        <w:rPr>
-          <w:color w:val="000000"/>
-          <w:spacing w:val="-17"/>
-          <w:highlight w:val="yellow"/>
-        </w:rPr>
-        <w:t xml:space="preserve"> </w:t>
-      </w:r>
-      <w:r>
-        <w:rPr>
-          <w:color w:val="000000"/>
-          <w:highlight w:val="yellow"/>
-        </w:rPr>
-        <w:t>deve</w:t>
-      </w:r>
-      <w:r>
-        <w:rPr>
-          <w:color w:val="000000"/>
-          <w:spacing w:val="-16"/>
-          <w:highlight w:val="yellow"/>
-        </w:rPr>
-        <w:t xml:space="preserve"> </w:t>
-      </w:r>
-      <w:r>
-        <w:rPr>
-          <w:color w:val="000000"/>
-          <w:highlight w:val="yellow"/>
-        </w:rPr>
-        <w:t>ser</w:t>
-      </w:r>
-      <w:r>
-        <w:rPr>
-          <w:color w:val="000000"/>
-          <w:spacing w:val="-17"/>
-          <w:highlight w:val="yellow"/>
-        </w:rPr>
-        <w:t xml:space="preserve"> </w:t>
-      </w:r>
-      <w:r>
-        <w:rPr>
-          <w:color w:val="000000"/>
-          <w:highlight w:val="yellow"/>
-        </w:rPr>
-        <w:t>formatado</w:t>
-      </w:r>
-      <w:r>
-        <w:rPr>
-          <w:color w:val="000000"/>
-          <w:spacing w:val="-17"/>
-          <w:highlight w:val="yellow"/>
-        </w:rPr>
-        <w:t xml:space="preserve"> </w:t>
-      </w:r>
-      <w:r>
-        <w:rPr>
-          <w:color w:val="000000"/>
-          <w:highlight w:val="yellow"/>
-        </w:rPr>
-        <w:t>como</w:t>
-      </w:r>
-      <w:r>
-        <w:rPr>
-          <w:color w:val="000000"/>
-          <w:spacing w:val="-16"/>
-          <w:highlight w:val="yellow"/>
-        </w:rPr>
-        <w:t xml:space="preserve"> </w:t>
-      </w:r>
-      <w:r>
-        <w:rPr>
-          <w:color w:val="000000"/>
-          <w:highlight w:val="yellow"/>
-        </w:rPr>
-        <w:t>tal.</w:t>
-      </w:r>
-      <w:r>
-        <w:rPr>
-          <w:color w:val="000000"/>
-          <w:spacing w:val="-19"/>
-          <w:highlight w:val="yellow"/>
-        </w:rPr>
-        <w:t xml:space="preserve"> </w:t>
-      </w:r>
-      <w:r>
-        <w:rPr>
-          <w:color w:val="000000"/>
-          <w:highlight w:val="yellow"/>
-        </w:rPr>
-        <w:t>O</w:t>
-      </w:r>
-      <w:r>
-        <w:rPr>
-          <w:color w:val="000000"/>
-          <w:spacing w:val="-15"/>
-          <w:highlight w:val="yellow"/>
-        </w:rPr>
-        <w:t xml:space="preserve"> </w:t>
-      </w:r>
-      <w:r>
-        <w:rPr>
-          <w:color w:val="000000"/>
-          <w:highlight w:val="yellow"/>
-        </w:rPr>
-        <w:t>texto</w:t>
-      </w:r>
-      <w:r>
-        <w:rPr>
-          <w:color w:val="000000"/>
-        </w:rPr>
-        <w:t xml:space="preserve"> </w:t>
-      </w:r>
-      <w:r>
-        <w:rPr>
-          <w:color w:val="000000"/>
-          <w:highlight w:val="yellow"/>
-        </w:rPr>
-        <w:t>proposto está inserido como parte do texto normal do PIM.</w:t>
-      </w:r>
     </w:p>
     <w:p>
       <w:pPr>
@@ -19093,7 +18482,7 @@
         </w:rPr>
         <w:t>https://</w:t>
       </w:r>
-      <w:hyperlink r:id="rId13">
+      <w:hyperlink r:id="rId12">
         <w:r>
           <w:rPr>
             <w:color w:val="0000FF"/>
@@ -19206,7 +18595,7 @@
         </w:rPr>
         <w:t>https://</w:t>
       </w:r>
-      <w:hyperlink r:id="rId14">
+      <w:hyperlink r:id="rId13">
         <w:r>
           <w:rPr>
             <w:color w:val="0000FF"/>
@@ -19609,7 +18998,7 @@
         </w:rPr>
         <w:t>https://</w:t>
       </w:r>
-      <w:hyperlink r:id="rId15">
+      <w:hyperlink r:id="rId14">
         <w:r>
           <w:rPr>
             <w:color w:val="0000FF"/>
@@ -19642,6 +19031,148 @@
       </w:r>
     </w:p>
     <w:p>
+      <w:r>
+        <w:rPr>
+          <w:color w:val="000000"/>
+          <w:highlight w:val="yellow"/>
+        </w:rPr>
+        <w:t>Nenhuma</w:t>
+      </w:r>
+      <w:r>
+        <w:rPr>
+          <w:color w:val="000000"/>
+          <w:spacing w:val="-3"/>
+          <w:highlight w:val="yellow"/>
+        </w:rPr>
+        <w:t xml:space="preserve"> </w:t>
+      </w:r>
+      <w:r>
+        <w:rPr>
+          <w:color w:val="000000"/>
+          <w:highlight w:val="yellow"/>
+        </w:rPr>
+        <w:t>das</w:t>
+      </w:r>
+      <w:r>
+        <w:rPr>
+          <w:color w:val="000000"/>
+          <w:spacing w:val="-4"/>
+          <w:highlight w:val="yellow"/>
+        </w:rPr>
+        <w:t xml:space="preserve"> </w:t>
+      </w:r>
+      <w:r>
+        <w:rPr>
+          <w:color w:val="000000"/>
+          <w:highlight w:val="yellow"/>
+        </w:rPr>
+        <w:t>referências</w:t>
+      </w:r>
+      <w:r>
+        <w:rPr>
+          <w:color w:val="000000"/>
+          <w:spacing w:val="-4"/>
+          <w:highlight w:val="yellow"/>
+        </w:rPr>
+        <w:t xml:space="preserve"> </w:t>
+      </w:r>
+      <w:r>
+        <w:rPr>
+          <w:color w:val="000000"/>
+          <w:highlight w:val="yellow"/>
+        </w:rPr>
+        <w:t>foi</w:t>
+      </w:r>
+      <w:r>
+        <w:rPr>
+          <w:color w:val="000000"/>
+          <w:spacing w:val="-3"/>
+          <w:highlight w:val="yellow"/>
+        </w:rPr>
+        <w:t xml:space="preserve"> </w:t>
+      </w:r>
+      <w:r>
+        <w:rPr>
+          <w:color w:val="000000"/>
+          <w:highlight w:val="yellow"/>
+        </w:rPr>
+        <w:t>inserida</w:t>
+      </w:r>
+      <w:r>
+        <w:rPr>
+          <w:color w:val="000000"/>
+          <w:spacing w:val="-3"/>
+          <w:highlight w:val="yellow"/>
+        </w:rPr>
+        <w:t xml:space="preserve"> </w:t>
+      </w:r>
+      <w:r>
+        <w:rPr>
+          <w:color w:val="000000"/>
+          <w:highlight w:val="yellow"/>
+        </w:rPr>
+        <w:t>no</w:t>
+      </w:r>
+      <w:r>
+        <w:rPr>
+          <w:color w:val="000000"/>
+          <w:spacing w:val="-3"/>
+          <w:highlight w:val="yellow"/>
+        </w:rPr>
+        <w:t xml:space="preserve"> </w:t>
+      </w:r>
+      <w:r>
+        <w:rPr>
+          <w:color w:val="000000"/>
+          <w:spacing w:val="-2"/>
+          <w:highlight w:val="yellow"/>
+        </w:rPr>
+        <w:t>texto!</w:t>
+      </w:r>
+    </w:p>
+    <w:p>
+      <w:pPr>
+        <w:ind w:left="115" w:right="388"/>
+        <w:jc w:val="both"/>
+      </w:pPr>
+    </w:p>
+    <w:p>
+      <w:pPr>
+        <w:ind w:left="115" w:right="388"/>
+        <w:jc w:val="both"/>
+      </w:pPr>
+    </w:p>
+    <w:p>
+      <w:pPr>
+        <w:ind w:left="115" w:right="388"/>
+        <w:jc w:val="both"/>
+      </w:pPr>
+    </w:p>
+    <w:p>
+      <w:pPr>
+        <w:ind w:left="115" w:right="388"/>
+        <w:jc w:val="both"/>
+      </w:pPr>
+    </w:p>
+    <w:p>
+      <w:pPr>
+        <w:ind w:left="115" w:right="388"/>
+        <w:jc w:val="both"/>
+      </w:pPr>
+    </w:p>
+    <w:p>
+      <w:pPr>
+        <w:ind w:left="115" w:right="388"/>
+        <w:jc w:val="both"/>
+      </w:pPr>
+    </w:p>
+    <w:p>
+      <w:pPr>
+        <w:ind w:left="115" w:right="388"/>
+        <w:jc w:val="both"/>
+      </w:pPr>
+    </w:p>
+    <w:p>
       <w:pPr>
         <w:pStyle w:val="Corpodetexto"/>
       </w:pPr>
@@ -19844,7 +19375,19 @@
         <w:t>https://neilpatel.com/br/blog/press-release/&gt;</w:t>
       </w:r>
       <w:r>
-        <w:t>. Acesso em 22 de abril de 2024.</w:t>
+        <w:t xml:space="preserve">. Acesso em </w:t>
+      </w:r>
+      <w:r>
+        <w:t>31</w:t>
+      </w:r>
+      <w:r>
+        <w:t xml:space="preserve"> de </w:t>
+      </w:r>
+      <w:r>
+        <w:t>agosto</w:t>
+      </w:r>
+      <w:r>
+        <w:t xml:space="preserve"> de 2024.</w:t>
       </w:r>
     </w:p>
     <w:p>
@@ -19854,6 +19397,9 @@
         <w:ind w:left="115" w:right="223"/>
         <w:jc w:val="both"/>
       </w:pPr>
+      <w:r>
+        <w:t xml:space="preserve"> </w:t>
+      </w:r>
     </w:p>
     <w:p>
       <w:r>
@@ -20000,7 +19546,6 @@
         <w:rPr>
           <w:szCs w:val="24"/>
         </w:rPr>
-        <w:lastRenderedPageBreak/>
         <w:t xml:space="preserve">Lorena Scaglia. </w:t>
       </w:r>
       <w:r>
@@ -20036,7 +19581,7 @@
         </w:rPr>
         <w:t xml:space="preserve">Disponível em: &lt; </w:t>
       </w:r>
-      <w:hyperlink r:id="rId16" w:history="1">
+      <w:hyperlink r:id="rId15" w:history="1">
         <w:r>
           <w:rPr>
             <w:rStyle w:val="Hyperlink"/>
@@ -20100,105 +19645,68 @@
         <w:t>&gt;. Acesso em 29 de agosto de 2024</w:t>
       </w:r>
     </w:p>
-    <w:p/>
-    <w:p>
-      <w:r>
-        <w:rPr>
-          <w:color w:val="000000"/>
-          <w:highlight w:val="yellow"/>
-        </w:rPr>
-        <w:t>Nenhuma</w:t>
-      </w:r>
-      <w:r>
-        <w:rPr>
-          <w:color w:val="000000"/>
-          <w:spacing w:val="-3"/>
-          <w:highlight w:val="yellow"/>
-        </w:rPr>
-        <w:t xml:space="preserve"> </w:t>
-      </w:r>
-      <w:r>
-        <w:rPr>
-          <w:color w:val="000000"/>
-          <w:highlight w:val="yellow"/>
-        </w:rPr>
-        <w:t>das</w:t>
-      </w:r>
-      <w:r>
-        <w:rPr>
-          <w:color w:val="000000"/>
-          <w:spacing w:val="-4"/>
-          <w:highlight w:val="yellow"/>
-        </w:rPr>
-        <w:t xml:space="preserve"> </w:t>
-      </w:r>
-      <w:r>
-        <w:rPr>
-          <w:color w:val="000000"/>
-          <w:highlight w:val="yellow"/>
-        </w:rPr>
-        <w:t>referências</w:t>
-      </w:r>
-      <w:r>
-        <w:rPr>
-          <w:color w:val="000000"/>
-          <w:spacing w:val="-4"/>
-          <w:highlight w:val="yellow"/>
-        </w:rPr>
-        <w:t xml:space="preserve"> </w:t>
-      </w:r>
-      <w:r>
-        <w:rPr>
-          <w:color w:val="000000"/>
-          <w:highlight w:val="yellow"/>
-        </w:rPr>
-        <w:t>foi</w:t>
-      </w:r>
-      <w:r>
-        <w:rPr>
-          <w:color w:val="000000"/>
-          <w:spacing w:val="-3"/>
-          <w:highlight w:val="yellow"/>
-        </w:rPr>
-        <w:t xml:space="preserve"> </w:t>
-      </w:r>
-      <w:r>
-        <w:rPr>
-          <w:color w:val="000000"/>
-          <w:highlight w:val="yellow"/>
-        </w:rPr>
-        <w:t>inserida</w:t>
-      </w:r>
-      <w:r>
-        <w:rPr>
-          <w:color w:val="000000"/>
-          <w:spacing w:val="-3"/>
-          <w:highlight w:val="yellow"/>
-        </w:rPr>
-        <w:t xml:space="preserve"> </w:t>
-      </w:r>
-      <w:r>
-        <w:rPr>
-          <w:color w:val="000000"/>
-          <w:highlight w:val="yellow"/>
-        </w:rPr>
-        <w:t>no</w:t>
-      </w:r>
-      <w:r>
-        <w:rPr>
-          <w:color w:val="000000"/>
-          <w:spacing w:val="-3"/>
-          <w:highlight w:val="yellow"/>
-        </w:rPr>
-        <w:t xml:space="preserve"> </w:t>
-      </w:r>
-      <w:r>
-        <w:rPr>
-          <w:color w:val="000000"/>
-          <w:spacing w:val="-2"/>
-          <w:highlight w:val="yellow"/>
-        </w:rPr>
-        <w:t>texto!</w:t>
+    <w:p>
+      <w:pPr>
+        <w:rPr>
+          <w:lang w:val="pt-BR"/>
+        </w:rPr>
+      </w:pPr>
+    </w:p>
+    <w:p>
+      <w:r>
+        <w:t xml:space="preserve">KOTLER, P.; KELLER, K. L. </w:t>
+      </w:r>
+      <w:r>
+        <w:rPr>
+          <w:i/>
+          <w:iCs/>
+        </w:rPr>
+        <w:t>Administração de Marketing</w:t>
+      </w:r>
+      <w:r>
+        <w:t>. 14. ed. São Paulo: Pearson, 2012.</w:t>
+      </w:r>
+    </w:p>
+    <w:p>
+      <w:pPr>
+        <w:rPr>
+          <w:lang w:val="pt-BR"/>
+        </w:rPr>
+      </w:pPr>
+      <w:r>
+        <w:t xml:space="preserve">Disponível em: &lt; </w:t>
+      </w:r>
+      <w:hyperlink r:id="rId16" w:history="1">
+        <w:r>
+          <w:rPr>
+            <w:rStyle w:val="Hyperlink"/>
+          </w:rPr>
+          <w:t>BOOK</w:t>
+        </w:r>
+        <w:r>
+          <w:rPr>
+            <w:rStyle w:val="Hyperlink"/>
+          </w:rPr>
+          <w:t>_KOTLER_OK.ind</w:t>
+        </w:r>
+        <w:r>
+          <w:rPr>
+            <w:rStyle w:val="Hyperlink"/>
+          </w:rPr>
+          <w:t>b (usp.br)</w:t>
+        </w:r>
+      </w:hyperlink>
+      <w:r>
+        <w:rPr>
+          <w:lang w:val="pt-BR"/>
+        </w:rPr>
+        <w:t>/&gt; Acesso em 31 Agosto de 2024</w:t>
+      </w:r>
+      <w:r>
+        <w:rPr>
+          <w:lang w:val="pt-BR"/>
+        </w:rPr>
+        <w:t xml:space="preserve">. </w:t>
       </w:r>
     </w:p>
     <w:p>
@@ -20553,7 +20061,7 @@
     </w:p>
     <w:tbl>
       <w:tblPr>
-        <w:tblStyle w:val="TableNormal"/>
+        <w:tblStyle w:val="TableNormal1"/>
         <w:tblW w:w="0" w:type="auto"/>
         <w:tblInd w:w="120" w:type="dxa"/>
         <w:tblBorders>
@@ -20840,14 +20348,13 @@
                 <w:sz w:val="28"/>
               </w:rPr>
             </w:pPr>
-            <w:hyperlink r:id="rId17">
+            <w:hyperlink r:id="rId17" w:history="1">
               <w:r>
                 <w:rPr>
+                  <w:rStyle w:val="Hyperlink"/>
                   <w:b/>
-                  <w:color w:val="0000FF"/>
                   <w:spacing w:val="-2"/>
                   <w:sz w:val="28"/>
-                  <w:u w:val="single" w:color="0000FF"/>
                 </w:rPr>
                 <w:t>mateus.silva329@aluno.unip.br</w:t>
               </w:r>
@@ -21541,7 +21048,7 @@
     </w:p>
     <w:tbl>
       <w:tblPr>
-        <w:tblStyle w:val="TableNormal"/>
+        <w:tblStyle w:val="TableNormal1"/>
         <w:tblW w:w="0" w:type="auto"/>
         <w:tblInd w:w="120" w:type="dxa"/>
         <w:tblBorders>
@@ -22510,6 +22017,10 @@
         <w:pStyle w:val="Corpodetexto"/>
         <w:spacing w:before="1"/>
         <w:ind w:left="960"/>
+        <w:rPr>
+          <w:color w:val="000000"/>
+          <w:spacing w:val="-2"/>
+        </w:rPr>
       </w:pPr>
       <w:r>
         <w:rPr>
@@ -22541,6 +22052,20 @@
           <w:highlight w:val="yellow"/>
         </w:rPr>
         <w:t>datas.</w:t>
+      </w:r>
+    </w:p>
+    <w:p>
+      <w:pPr>
+        <w:pStyle w:val="Corpodetexto"/>
+        <w:spacing w:before="1"/>
+        <w:ind w:left="960"/>
+      </w:pPr>
+      <w:r>
+        <w:rPr>
+          <w:color w:val="000000"/>
+          <w:spacing w:val="-2"/>
+        </w:rPr>
+        <w:t xml:space="preserve">31/08/2024 – comunicação aplicada </w:t>
       </w:r>
     </w:p>
     <w:sectPr>
@@ -22553,7 +22078,7 @@
 </file>
 
 <file path=word/endnotes.xml><?xml version="1.0" encoding="utf-8"?>
-<w:endnotes xmlns:wpc="http://schemas.microsoft.com/office/word/2010/wordprocessingCanvas" xmlns:cx="http://schemas.microsoft.com/office/drawing/2014/chartex" xmlns:cx1="http://schemas.microsoft.com/office/drawing/2015/9/8/chartex" xmlns:cx2="http://schemas.microsoft.com/office/drawing/2015/10/21/chartex" xmlns:cx3="http://schemas.microsoft.com/office/drawing/2016/5/9/chartex" xmlns:cx4="http://schemas.microsoft.com/office/drawing/2016/5/10/chartex" xmlns:cx5="http://schemas.microsoft.com/office/drawing/2016/5/11/chartex" xmlns:cx6="http://schemas.microsoft.com/office/drawing/2016/5/12/chartex" xmlns:cx7="http://schemas.microsoft.com/office/drawing/2016/5/13/chartex" xmlns:cx8="http://schemas.microsoft.com/office/drawing/2016/5/14/chartex" xmlns:mc="http://schemas.openxmlformats.org/markup-compatibility/2006" xmlns:aink="http://schemas.microsoft.com/office/drawing/2016/ink" xmlns:am3d="http://schemas.microsoft.com/office/drawing/2017/model3d" xmlns:o="urn:schemas-microsoft-com:office:office" xmlns:r="http://schemas.openxmlformats.org/officeDocument/2006/relationships" xmlns:m="http://schemas.openxmlformats.org/officeDocument/2006/math" xmlns:v="urn:schemas-microsoft-com:vml" xmlns:wp14="http://schemas.microsoft.com/office/word/2010/wordprocessingDrawing" xmlns:wp="http://schemas.openxmlformats.org/drawingml/2006/wordprocessingDrawing" xmlns:w10="urn:schemas-microsoft-com:office:word" xmlns:w="http://schemas.openxmlformats.org/wordprocessingml/2006/main" xmlns:w14="http://schemas.microsoft.com/office/word/2010/wordml" xmlns:w15="http://schemas.microsoft.com/office/word/2012/wordml" xmlns:w16cex="http://schemas.microsoft.com/office/word/2018/wordml/cex" xmlns:w16cid="http://schemas.microsoft.com/office/word/2016/wordml/cid" xmlns:w16="http://schemas.microsoft.com/office/word/2018/wordml" xmlns:w16sdtdh="http://schemas.microsoft.com/office/word/2020/wordml/sdtdatahash" xmlns:w16se="http://schemas.microsoft.com/office/word/2015/wordml/symex" xmlns:wpg="http://schemas.microsoft.com/office/word/2010/wordprocessingGroup" xmlns:wpi="http://schemas.microsoft.com/office/word/2010/wordprocessingInk" xmlns:wne="http://schemas.microsoft.com/office/word/2006/wordml" xmlns:wps="http://schemas.microsoft.com/office/word/2010/wordprocessingShape" mc:Ignorable="w14 w15 w16se w16cid w16 w16cex w16sdtdh wp14">
+<w:endnotes xmlns:wpc="http://schemas.microsoft.com/office/word/2010/wordprocessingCanvas" xmlns:cx="http://schemas.microsoft.com/office/drawing/2014/chartex" xmlns:cx1="http://schemas.microsoft.com/office/drawing/2015/9/8/chartex" xmlns:cx2="http://schemas.microsoft.com/office/drawing/2015/10/21/chartex" xmlns:cx3="http://schemas.microsoft.com/office/drawing/2016/5/9/chartex" xmlns:cx4="http://schemas.microsoft.com/office/drawing/2016/5/10/chartex" xmlns:cx5="http://schemas.microsoft.com/office/drawing/2016/5/11/chartex" xmlns:cx6="http://schemas.microsoft.com/office/drawing/2016/5/12/chartex" xmlns:cx7="http://schemas.microsoft.com/office/drawing/2016/5/13/chartex" xmlns:cx8="http://schemas.microsoft.com/office/drawing/2016/5/14/chartex" xmlns:mc="http://schemas.openxmlformats.org/markup-compatibility/2006" xmlns:aink="http://schemas.microsoft.com/office/drawing/2016/ink" xmlns:am3d="http://schemas.microsoft.com/office/drawing/2017/model3d" xmlns:o="urn:schemas-microsoft-com:office:office" xmlns:oel="http://schemas.microsoft.com/office/2019/extlst" xmlns:r="http://schemas.openxmlformats.org/officeDocument/2006/relationships" xmlns:m="http://schemas.openxmlformats.org/officeDocument/2006/math" xmlns:v="urn:schemas-microsoft-com:vml" xmlns:wp14="http://schemas.microsoft.com/office/word/2010/wordprocessingDrawing" xmlns:wp="http://schemas.openxmlformats.org/drawingml/2006/wordprocessingDrawing" xmlns:w10="urn:schemas-microsoft-com:office:word" xmlns:w="http://schemas.openxmlformats.org/wordprocessingml/2006/main" xmlns:w14="http://schemas.microsoft.com/office/word/2010/wordml" xmlns:w15="http://schemas.microsoft.com/office/word/2012/wordml" xmlns:w16cex="http://schemas.microsoft.com/office/word/2018/wordml/cex" xmlns:w16cid="http://schemas.microsoft.com/office/word/2016/wordml/cid" xmlns:w16="http://schemas.microsoft.com/office/word/2018/wordml" xmlns:w16du="http://schemas.microsoft.com/office/word/2023/wordml/word16du" xmlns:w16sdtdh="http://schemas.microsoft.com/office/word/2020/wordml/sdtdatahash" xmlns:w16se="http://schemas.microsoft.com/office/word/2015/wordml/symex" xmlns:wpg="http://schemas.microsoft.com/office/word/2010/wordprocessingGroup" xmlns:wpi="http://schemas.microsoft.com/office/word/2010/wordprocessingInk" xmlns:wne="http://schemas.microsoft.com/office/word/2006/wordml" xmlns:wps="http://schemas.microsoft.com/office/word/2010/wordprocessingShape" mc:Ignorable="w14 w15 w16se w16cid w16 w16cex w16sdtdh w16du wp14">
   <w:endnote w:type="separator" w:id="-1">
     <w:p>
       <w:r>
@@ -22572,7 +22097,7 @@
 </file>
 
 <file path=word/footnotes.xml><?xml version="1.0" encoding="utf-8"?>
-<w:footnotes xmlns:wpc="http://schemas.microsoft.com/office/word/2010/wordprocessingCanvas" xmlns:cx="http://schemas.microsoft.com/office/drawing/2014/chartex" xmlns:cx1="http://schemas.microsoft.com/office/drawing/2015/9/8/chartex" xmlns:cx2="http://schemas.microsoft.com/office/drawing/2015/10/21/chartex" xmlns:cx3="http://schemas.microsoft.com/office/drawing/2016/5/9/chartex" xmlns:cx4="http://schemas.microsoft.com/office/drawing/2016/5/10/chartex" xmlns:cx5="http://schemas.microsoft.com/office/drawing/2016/5/11/chartex" xmlns:cx6="http://schemas.microsoft.com/office/drawing/2016/5/12/chartex" xmlns:cx7="http://schemas.microsoft.com/office/drawing/2016/5/13/chartex" xmlns:cx8="http://schemas.microsoft.com/office/drawing/2016/5/14/chartex" xmlns:mc="http://schemas.openxmlformats.org/markup-compatibility/2006" xmlns:aink="http://schemas.microsoft.com/office/drawing/2016/ink" xmlns:am3d="http://schemas.microsoft.com/office/drawing/2017/model3d" xmlns:o="urn:schemas-microsoft-com:office:office" xmlns:r="http://schemas.openxmlformats.org/officeDocument/2006/relationships" xmlns:m="http://schemas.openxmlformats.org/officeDocument/2006/math" xmlns:v="urn:schemas-microsoft-com:vml" xmlns:wp14="http://schemas.microsoft.com/office/word/2010/wordprocessingDrawing" xmlns:wp="http://schemas.openxmlformats.org/drawingml/2006/wordprocessingDrawing" xmlns:w10="urn:schemas-microsoft-com:office:word" xmlns:w="http://schemas.openxmlformats.org/wordprocessingml/2006/main" xmlns:w14="http://schemas.microsoft.com/office/word/2010/wordml" xmlns:w15="http://schemas.microsoft.com/office/word/2012/wordml" xmlns:w16cex="http://schemas.microsoft.com/office/word/2018/wordml/cex" xmlns:w16cid="http://schemas.microsoft.com/office/word/2016/wordml/cid" xmlns:w16="http://schemas.microsoft.com/office/word/2018/wordml" xmlns:w16sdtdh="http://schemas.microsoft.com/office/word/2020/wordml/sdtdatahash" xmlns:w16se="http://schemas.microsoft.com/office/word/2015/wordml/symex" xmlns:wpg="http://schemas.microsoft.com/office/word/2010/wordprocessingGroup" xmlns:wpi="http://schemas.microsoft.com/office/word/2010/wordprocessingInk" xmlns:wne="http://schemas.microsoft.com/office/word/2006/wordml" xmlns:wps="http://schemas.microsoft.com/office/word/2010/wordprocessingShape" mc:Ignorable="w14 w15 w16se w16cid w16 w16cex w16sdtdh wp14">
+<w:footnotes xmlns:wpc="http://schemas.microsoft.com/office/word/2010/wordprocessingCanvas" xmlns:cx="http://schemas.microsoft.com/office/drawing/2014/chartex" xmlns:cx1="http://schemas.microsoft.com/office/drawing/2015/9/8/chartex" xmlns:cx2="http://schemas.microsoft.com/office/drawing/2015/10/21/chartex" xmlns:cx3="http://schemas.microsoft.com/office/drawing/2016/5/9/chartex" xmlns:cx4="http://schemas.microsoft.com/office/drawing/2016/5/10/chartex" xmlns:cx5="http://schemas.microsoft.com/office/drawing/2016/5/11/chartex" xmlns:cx6="http://schemas.microsoft.com/office/drawing/2016/5/12/chartex" xmlns:cx7="http://schemas.microsoft.com/office/drawing/2016/5/13/chartex" xmlns:cx8="http://schemas.microsoft.com/office/drawing/2016/5/14/chartex" xmlns:mc="http://schemas.openxmlformats.org/markup-compatibility/2006" xmlns:aink="http://schemas.microsoft.com/office/drawing/2016/ink" xmlns:am3d="http://schemas.microsoft.com/office/drawing/2017/model3d" xmlns:o="urn:schemas-microsoft-com:office:office" xmlns:oel="http://schemas.microsoft.com/office/2019/extlst" xmlns:r="http://schemas.openxmlformats.org/officeDocument/2006/relationships" xmlns:m="http://schemas.openxmlformats.org/officeDocument/2006/math" xmlns:v="urn:schemas-microsoft-com:vml" xmlns:wp14="http://schemas.microsoft.com/office/word/2010/wordprocessingDrawing" xmlns:wp="http://schemas.openxmlformats.org/drawingml/2006/wordprocessingDrawing" xmlns:w10="urn:schemas-microsoft-com:office:word" xmlns:w="http://schemas.openxmlformats.org/wordprocessingml/2006/main" xmlns:w14="http://schemas.microsoft.com/office/word/2010/wordml" xmlns:w15="http://schemas.microsoft.com/office/word/2012/wordml" xmlns:w16cex="http://schemas.microsoft.com/office/word/2018/wordml/cex" xmlns:w16cid="http://schemas.microsoft.com/office/word/2016/wordml/cid" xmlns:w16="http://schemas.microsoft.com/office/word/2018/wordml" xmlns:w16du="http://schemas.microsoft.com/office/word/2023/wordml/word16du" xmlns:w16sdtdh="http://schemas.microsoft.com/office/word/2020/wordml/sdtdatahash" xmlns:w16se="http://schemas.microsoft.com/office/word/2015/wordml/symex" xmlns:wpg="http://schemas.microsoft.com/office/word/2010/wordprocessingGroup" xmlns:wpi="http://schemas.microsoft.com/office/word/2010/wordprocessingInk" xmlns:wne="http://schemas.microsoft.com/office/word/2006/wordml" xmlns:wps="http://schemas.microsoft.com/office/word/2010/wordprocessingShape" mc:Ignorable="w14 w15 w16se w16cid w16 w16cex w16sdtdh w16du wp14">
   <w:footnote w:type="separator" w:id="-1">
     <w:p>
       <w:r>
@@ -22591,7 +22116,7 @@
 </file>
 
 <file path=word/header1.xml><?xml version="1.0" encoding="utf-8"?>
-<w:hdr xmlns:wpc="http://schemas.microsoft.com/office/word/2010/wordprocessingCanvas" xmlns:cx="http://schemas.microsoft.com/office/drawing/2014/chartex" xmlns:cx1="http://schemas.microsoft.com/office/drawing/2015/9/8/chartex" xmlns:cx2="http://schemas.microsoft.com/office/drawing/2015/10/21/chartex" xmlns:cx3="http://schemas.microsoft.com/office/drawing/2016/5/9/chartex" xmlns:cx4="http://schemas.microsoft.com/office/drawing/2016/5/10/chartex" xmlns:cx5="http://schemas.microsoft.com/office/drawing/2016/5/11/chartex" xmlns:cx6="http://schemas.microsoft.com/office/drawing/2016/5/12/chartex" xmlns:cx7="http://schemas.microsoft.com/office/drawing/2016/5/13/chartex" xmlns:cx8="http://schemas.microsoft.com/office/drawing/2016/5/14/chartex" xmlns:mc="http://schemas.openxmlformats.org/markup-compatibility/2006" xmlns:aink="http://schemas.microsoft.com/office/drawing/2016/ink" xmlns:am3d="http://schemas.microsoft.com/office/drawing/2017/model3d" xmlns:o="urn:schemas-microsoft-com:office:office" xmlns:r="http://schemas.openxmlformats.org/officeDocument/2006/relationships" xmlns:m="http://schemas.openxmlformats.org/officeDocument/2006/math" xmlns:v="urn:schemas-microsoft-com:vml" xmlns:wp14="http://schemas.microsoft.com/office/word/2010/wordprocessingDrawing" xmlns:wp="http://schemas.openxmlformats.org/drawingml/2006/wordprocessingDrawing" xmlns:w10="urn:schemas-microsoft-com:office:word" xmlns:w="http://schemas.openxmlformats.org/wordprocessingml/2006/main" xmlns:w14="http://schemas.microsoft.com/office/word/2010/wordml" xmlns:w15="http://schemas.microsoft.com/office/word/2012/wordml" xmlns:w16cex="http://schemas.microsoft.com/office/word/2018/wordml/cex" xmlns:w16cid="http://schemas.microsoft.com/office/word/2016/wordml/cid" xmlns:w16="http://schemas.microsoft.com/office/word/2018/wordml" xmlns:w16sdtdh="http://schemas.microsoft.com/office/word/2020/wordml/sdtdatahash" xmlns:w16se="http://schemas.microsoft.com/office/word/2015/wordml/symex" xmlns:wpg="http://schemas.microsoft.com/office/word/2010/wordprocessingGroup" xmlns:wpi="http://schemas.microsoft.com/office/word/2010/wordprocessingInk" xmlns:wne="http://schemas.microsoft.com/office/word/2006/wordml" xmlns:wps="http://schemas.microsoft.com/office/word/2010/wordprocessingShape" mc:Ignorable="w14 w15 w16se w16cid w16 w16cex w16sdtdh wp14">
+<w:hdr xmlns:wpc="http://schemas.microsoft.com/office/word/2010/wordprocessingCanvas" xmlns:cx="http://schemas.microsoft.com/office/drawing/2014/chartex" xmlns:cx1="http://schemas.microsoft.com/office/drawing/2015/9/8/chartex" xmlns:cx2="http://schemas.microsoft.com/office/drawing/2015/10/21/chartex" xmlns:cx3="http://schemas.microsoft.com/office/drawing/2016/5/9/chartex" xmlns:cx4="http://schemas.microsoft.com/office/drawing/2016/5/10/chartex" xmlns:cx5="http://schemas.microsoft.com/office/drawing/2016/5/11/chartex" xmlns:cx6="http://schemas.microsoft.com/office/drawing/2016/5/12/chartex" xmlns:cx7="http://schemas.microsoft.com/office/drawing/2016/5/13/chartex" xmlns:cx8="http://schemas.microsoft.com/office/drawing/2016/5/14/chartex" xmlns:mc="http://schemas.openxmlformats.org/markup-compatibility/2006" xmlns:aink="http://schemas.microsoft.com/office/drawing/2016/ink" xmlns:am3d="http://schemas.microsoft.com/office/drawing/2017/model3d" xmlns:o="urn:schemas-microsoft-com:office:office" xmlns:oel="http://schemas.microsoft.com/office/2019/extlst" xmlns:r="http://schemas.openxmlformats.org/officeDocument/2006/relationships" xmlns:m="http://schemas.openxmlformats.org/officeDocument/2006/math" xmlns:v="urn:schemas-microsoft-com:vml" xmlns:wp14="http://schemas.microsoft.com/office/word/2010/wordprocessingDrawing" xmlns:wp="http://schemas.openxmlformats.org/drawingml/2006/wordprocessingDrawing" xmlns:w10="urn:schemas-microsoft-com:office:word" xmlns:w="http://schemas.openxmlformats.org/wordprocessingml/2006/main" xmlns:w14="http://schemas.microsoft.com/office/word/2010/wordml" xmlns:w15="http://schemas.microsoft.com/office/word/2012/wordml" xmlns:w16cex="http://schemas.microsoft.com/office/word/2018/wordml/cex" xmlns:w16cid="http://schemas.microsoft.com/office/word/2016/wordml/cid" xmlns:w16="http://schemas.microsoft.com/office/word/2018/wordml" xmlns:w16du="http://schemas.microsoft.com/office/word/2023/wordml/word16du" xmlns:w16sdtdh="http://schemas.microsoft.com/office/word/2020/wordml/sdtdatahash" xmlns:w16se="http://schemas.microsoft.com/office/word/2015/wordml/symex" xmlns:wpg="http://schemas.microsoft.com/office/word/2010/wordprocessingGroup" xmlns:wpi="http://schemas.microsoft.com/office/word/2010/wordprocessingInk" xmlns:wne="http://schemas.microsoft.com/office/word/2006/wordml" xmlns:wps="http://schemas.microsoft.com/office/word/2010/wordprocessingShape" mc:Ignorable="w14 w15 w16se w16cid w16 w16cex w16sdtdh w16du wp14">
   <w:p>
     <w:pPr>
       <w:pStyle w:val="Corpodetexto"/>
@@ -22693,7 +22218,7 @@
               <v:stroke joinstyle="miter"/>
               <v:path gradientshapeok="t" o:connecttype="rect"/>
             </v:shapetype>
-            <v:shape id="Textbox 2" o:spid="_x0000_s1048" type="#_x0000_t202" style="position:absolute;margin-left:536.7pt;margin-top:34.9pt;width:20.5pt;height:15.45pt;z-index:-16183296;visibility:visible;mso-wrap-style:square;mso-wrap-distance-left:0;mso-wrap-distance-top:0;mso-wrap-distance-right:0;mso-wrap-distance-bottom:0;mso-position-horizontal:absolute;mso-position-horizontal-relative:page;mso-position-vertical:absolute;mso-position-vertical-relative:page;v-text-anchor:top" o:gfxdata="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" filled="f" stroked="f">
+            <v:shape id="Textbox 2" o:spid="_x0000_s1048" type="#_x0000_t202" style="position:absolute;margin-left:536.7pt;margin-top:34.9pt;width:20.5pt;height:15.45pt;z-index:-16183296;visibility:visible;mso-wrap-style:square;mso-wrap-distance-left:0;mso-wrap-distance-top:0;mso-wrap-distance-right:0;mso-wrap-distance-bottom:0;mso-position-horizontal:absolute;mso-position-horizontal-relative:page;mso-position-vertical:absolute;mso-position-vertical-relative:page;v-text-anchor:top" o:gfxdata="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" filled="f" stroked="f">
               <v:textbox inset="0,0,0,0">
                 <w:txbxContent>
                   <w:p>
@@ -22746,7 +22271,7 @@
 </file>
 
 <file path=word/header2.xml><?xml version="1.0" encoding="utf-8"?>
-<w:hdr xmlns:wpc="http://schemas.microsoft.com/office/word/2010/wordprocessingCanvas" xmlns:cx="http://schemas.microsoft.com/office/drawing/2014/chartex" xmlns:cx1="http://schemas.microsoft.com/office/drawing/2015/9/8/chartex" xmlns:cx2="http://schemas.microsoft.com/office/drawing/2015/10/21/chartex" xmlns:cx3="http://schemas.microsoft.com/office/drawing/2016/5/9/chartex" xmlns:cx4="http://schemas.microsoft.com/office/drawing/2016/5/10/chartex" xmlns:cx5="http://schemas.microsoft.com/office/drawing/2016/5/11/chartex" xmlns:cx6="http://schemas.microsoft.com/office/drawing/2016/5/12/chartex" xmlns:cx7="http://schemas.microsoft.com/office/drawing/2016/5/13/chartex" xmlns:cx8="http://schemas.microsoft.com/office/drawing/2016/5/14/chartex" xmlns:mc="http://schemas.openxmlformats.org/markup-compatibility/2006" xmlns:aink="http://schemas.microsoft.com/office/drawing/2016/ink" xmlns:am3d="http://schemas.microsoft.com/office/drawing/2017/model3d" xmlns:o="urn:schemas-microsoft-com:office:office" xmlns:r="http://schemas.openxmlformats.org/officeDocument/2006/relationships" xmlns:m="http://schemas.openxmlformats.org/officeDocument/2006/math" xmlns:v="urn:schemas-microsoft-com:vml" xmlns:wp14="http://schemas.microsoft.com/office/word/2010/wordprocessingDrawing" xmlns:wp="http://schemas.openxmlformats.org/drawingml/2006/wordprocessingDrawing" xmlns:w10="urn:schemas-microsoft-com:office:word" xmlns:w="http://schemas.openxmlformats.org/wordprocessingml/2006/main" xmlns:w14="http://schemas.microsoft.com/office/word/2010/wordml" xmlns:w15="http://schemas.microsoft.com/office/word/2012/wordml" xmlns:w16cex="http://schemas.microsoft.com/office/word/2018/wordml/cex" xmlns:w16cid="http://schemas.microsoft.com/office/word/2016/wordml/cid" xmlns:w16="http://schemas.microsoft.com/office/word/2018/wordml" xmlns:w16sdtdh="http://schemas.microsoft.com/office/word/2020/wordml/sdtdatahash" xmlns:w16se="http://schemas.microsoft.com/office/word/2015/wordml/symex" xmlns:wpg="http://schemas.microsoft.com/office/word/2010/wordprocessingGroup" xmlns:wpi="http://schemas.microsoft.com/office/word/2010/wordprocessingInk" xmlns:wne="http://schemas.microsoft.com/office/word/2006/wordml" xmlns:wps="http://schemas.microsoft.com/office/word/2010/wordprocessingShape" mc:Ignorable="w14 w15 w16se w16cid w16 w16cex w16sdtdh wp14">
+<w:hdr xmlns:wpc="http://schemas.microsoft.com/office/word/2010/wordprocessingCanvas" xmlns:cx="http://schemas.microsoft.com/office/drawing/2014/chartex" xmlns:cx1="http://schemas.microsoft.com/office/drawing/2015/9/8/chartex" xmlns:cx2="http://schemas.microsoft.com/office/drawing/2015/10/21/chartex" xmlns:cx3="http://schemas.microsoft.com/office/drawing/2016/5/9/chartex" xmlns:cx4="http://schemas.microsoft.com/office/drawing/2016/5/10/chartex" xmlns:cx5="http://schemas.microsoft.com/office/drawing/2016/5/11/chartex" xmlns:cx6="http://schemas.microsoft.com/office/drawing/2016/5/12/chartex" xmlns:cx7="http://schemas.microsoft.com/office/drawing/2016/5/13/chartex" xmlns:cx8="http://schemas.microsoft.com/office/drawing/2016/5/14/chartex" xmlns:mc="http://schemas.openxmlformats.org/markup-compatibility/2006" xmlns:aink="http://schemas.microsoft.com/office/drawing/2016/ink" xmlns:am3d="http://schemas.microsoft.com/office/drawing/2017/model3d" xmlns:o="urn:schemas-microsoft-com:office:office" xmlns:oel="http://schemas.microsoft.com/office/2019/extlst" xmlns:r="http://schemas.openxmlformats.org/officeDocument/2006/relationships" xmlns:m="http://schemas.openxmlformats.org/officeDocument/2006/math" xmlns:v="urn:schemas-microsoft-com:vml" xmlns:wp14="http://schemas.microsoft.com/office/word/2010/wordprocessingDrawing" xmlns:wp="http://schemas.openxmlformats.org/drawingml/2006/wordprocessingDrawing" xmlns:w10="urn:schemas-microsoft-com:office:word" xmlns:w="http://schemas.openxmlformats.org/wordprocessingml/2006/main" xmlns:w14="http://schemas.microsoft.com/office/word/2010/wordml" xmlns:w15="http://schemas.microsoft.com/office/word/2012/wordml" xmlns:w16cex="http://schemas.microsoft.com/office/word/2018/wordml/cex" xmlns:w16cid="http://schemas.microsoft.com/office/word/2016/wordml/cid" xmlns:w16="http://schemas.microsoft.com/office/word/2018/wordml" xmlns:w16du="http://schemas.microsoft.com/office/word/2023/wordml/word16du" xmlns:w16sdtdh="http://schemas.microsoft.com/office/word/2020/wordml/sdtdatahash" xmlns:w16se="http://schemas.microsoft.com/office/word/2015/wordml/symex" xmlns:wpg="http://schemas.microsoft.com/office/word/2010/wordprocessingGroup" xmlns:wpi="http://schemas.microsoft.com/office/word/2010/wordprocessingInk" xmlns:wne="http://schemas.microsoft.com/office/word/2006/wordml" xmlns:wps="http://schemas.microsoft.com/office/word/2010/wordprocessingShape" mc:Ignorable="w14 w15 w16se w16cid w16 w16cex w16sdtdh w16du wp14">
   <w:p>
     <w:pPr>
       <w:pStyle w:val="Corpodetexto"/>
@@ -22822,7 +22347,13 @@
                             <w:rPr>
                               <w:spacing w:val="-5"/>
                             </w:rPr>
-                            <w:t>18</w:t>
+                            <w:t>1</w:t>
+                          </w:r>
+                          <w:r>
+                            <w:rPr>
+                              <w:spacing w:val="-5"/>
+                            </w:rPr>
+                            <w:t>8</w:t>
                           </w:r>
                           <w:r>
                             <w:rPr>
@@ -22848,7 +22379,7 @@
               <v:stroke joinstyle="miter"/>
               <v:path gradientshapeok="t" o:connecttype="rect"/>
             </v:shapetype>
-            <v:shape id="Textbox 26" o:spid="_x0000_s1049" type="#_x0000_t202" style="position:absolute;margin-left:769.25pt;margin-top:34.9pt;width:20.5pt;height:15.45pt;z-index:-16182784;visibility:visible;mso-wrap-style:square;mso-wrap-distance-left:0;mso-wrap-distance-top:0;mso-wrap-distance-right:0;mso-wrap-distance-bottom:0;mso-position-horizontal:absolute;mso-position-horizontal-relative:page;mso-position-vertical:absolute;mso-position-vertical-relative:page;v-text-anchor:top" o:gfxdata="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" filled="f" stroked="f">
+            <v:shape id="Textbox 26" o:spid="_x0000_s1049" type="#_x0000_t202" style="position:absolute;margin-left:769.25pt;margin-top:34.9pt;width:20.5pt;height:15.45pt;z-index:-16182784;visibility:visible;mso-wrap-style:square;mso-wrap-distance-left:0;mso-wrap-distance-top:0;mso-wrap-distance-right:0;mso-wrap-distance-bottom:0;mso-position-horizontal:absolute;mso-position-horizontal-relative:page;mso-position-vertical:absolute;mso-position-vertical-relative:page;v-text-anchor:top" o:gfxdata="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" filled="f" stroked="f">
               <v:textbox inset="0,0,0,0">
                 <w:txbxContent>
                   <w:p>
@@ -22879,7 +22410,13 @@
                       <w:rPr>
                         <w:spacing w:val="-5"/>
                       </w:rPr>
-                      <w:t>18</w:t>
+                      <w:t>1</w:t>
+                    </w:r>
+                    <w:r>
+                      <w:rPr>
+                        <w:spacing w:val="-5"/>
+                      </w:rPr>
+                      <w:t>8</w:t>
                     </w:r>
                     <w:r>
                       <w:rPr>
@@ -22901,7 +22438,7 @@
 </file>
 
 <file path=word/numbering.xml><?xml version="1.0" encoding="utf-8"?>
-<w:numbering xmlns:wpc="http://schemas.microsoft.com/office/word/2010/wordprocessingCanvas" xmlns:cx="http://schemas.microsoft.com/office/drawing/2014/chartex" xmlns:cx1="http://schemas.microsoft.com/office/drawing/2015/9/8/chartex" xmlns:cx2="http://schemas.microsoft.com/office/drawing/2015/10/21/chartex" xmlns:cx3="http://schemas.microsoft.com/office/drawing/2016/5/9/chartex" xmlns:cx4="http://schemas.microsoft.com/office/drawing/2016/5/10/chartex" xmlns:cx5="http://schemas.microsoft.com/office/drawing/2016/5/11/chartex" xmlns:cx6="http://schemas.microsoft.com/office/drawing/2016/5/12/chartex" xmlns:cx7="http://schemas.microsoft.com/office/drawing/2016/5/13/chartex" xmlns:cx8="http://schemas.microsoft.com/office/drawing/2016/5/14/chartex" xmlns:mc="http://schemas.openxmlformats.org/markup-compatibility/2006" xmlns:aink="http://schemas.microsoft.com/office/drawing/2016/ink" xmlns:am3d="http://schemas.microsoft.com/office/drawing/2017/model3d" xmlns:o="urn:schemas-microsoft-com:office:office" xmlns:r="http://schemas.openxmlformats.org/officeDocument/2006/relationships" xmlns:m="http://schemas.openxmlformats.org/officeDocument/2006/math" xmlns:v="urn:schemas-microsoft-com:vml" xmlns:wp14="http://schemas.microsoft.com/office/word/2010/wordprocessingDrawing" xmlns:wp="http://schemas.openxmlformats.org/drawingml/2006/wordprocessingDrawing" xmlns:w10="urn:schemas-microsoft-com:office:word" xmlns:w="http://schemas.openxmlformats.org/wordprocessingml/2006/main" xmlns:w14="http://schemas.microsoft.com/office/word/2010/wordml" xmlns:w15="http://schemas.microsoft.com/office/word/2012/wordml" xmlns:w16cex="http://schemas.microsoft.com/office/word/2018/wordml/cex" xmlns:w16cid="http://schemas.microsoft.com/office/word/2016/wordml/cid" xmlns:w16="http://schemas.microsoft.com/office/word/2018/wordml" xmlns:w16sdtdh="http://schemas.microsoft.com/office/word/2020/wordml/sdtdatahash" xmlns:w16se="http://schemas.microsoft.com/office/word/2015/wordml/symex" xmlns:wpg="http://schemas.microsoft.com/office/word/2010/wordprocessingGroup" xmlns:wpi="http://schemas.microsoft.com/office/word/2010/wordprocessingInk" xmlns:wne="http://schemas.microsoft.com/office/word/2006/wordml" xmlns:wps="http://schemas.microsoft.com/office/word/2010/wordprocessingShape" mc:Ignorable="w14 w15 w16se w16cid w16 w16cex w16sdtdh wp14">
+<w:numbering xmlns:wpc="http://schemas.microsoft.com/office/word/2010/wordprocessingCanvas" xmlns:cx="http://schemas.microsoft.com/office/drawing/2014/chartex" xmlns:cx1="http://schemas.microsoft.com/office/drawing/2015/9/8/chartex" xmlns:cx2="http://schemas.microsoft.com/office/drawing/2015/10/21/chartex" xmlns:cx3="http://schemas.microsoft.com/office/drawing/2016/5/9/chartex" xmlns:cx4="http://schemas.microsoft.com/office/drawing/2016/5/10/chartex" xmlns:cx5="http://schemas.microsoft.com/office/drawing/2016/5/11/chartex" xmlns:cx6="http://schemas.microsoft.com/office/drawing/2016/5/12/chartex" xmlns:cx7="http://schemas.microsoft.com/office/drawing/2016/5/13/chartex" xmlns:cx8="http://schemas.microsoft.com/office/drawing/2016/5/14/chartex" xmlns:mc="http://schemas.openxmlformats.org/markup-compatibility/2006" xmlns:aink="http://schemas.microsoft.com/office/drawing/2016/ink" xmlns:am3d="http://schemas.microsoft.com/office/drawing/2017/model3d" xmlns:o="urn:schemas-microsoft-com:office:office" xmlns:oel="http://schemas.microsoft.com/office/2019/extlst" xmlns:r="http://schemas.openxmlformats.org/officeDocument/2006/relationships" xmlns:m="http://schemas.openxmlformats.org/officeDocument/2006/math" xmlns:v="urn:schemas-microsoft-com:vml" xmlns:wp14="http://schemas.microsoft.com/office/word/2010/wordprocessingDrawing" xmlns:wp="http://schemas.openxmlformats.org/drawingml/2006/wordprocessingDrawing" xmlns:w10="urn:schemas-microsoft-com:office:word" xmlns:w="http://schemas.openxmlformats.org/wordprocessingml/2006/main" xmlns:w14="http://schemas.microsoft.com/office/word/2010/wordml" xmlns:w15="http://schemas.microsoft.com/office/word/2012/wordml" xmlns:w16cex="http://schemas.microsoft.com/office/word/2018/wordml/cex" xmlns:w16cid="http://schemas.microsoft.com/office/word/2016/wordml/cid" xmlns:w16="http://schemas.microsoft.com/office/word/2018/wordml" xmlns:w16du="http://schemas.microsoft.com/office/word/2023/wordml/word16du" xmlns:w16sdtdh="http://schemas.microsoft.com/office/word/2020/wordml/sdtdatahash" xmlns:w16se="http://schemas.microsoft.com/office/word/2015/wordml/symex" xmlns:wpg="http://schemas.microsoft.com/office/word/2010/wordprocessingGroup" xmlns:wpi="http://schemas.microsoft.com/office/word/2010/wordprocessingInk" xmlns:wne="http://schemas.microsoft.com/office/word/2006/wordml" xmlns:wps="http://schemas.microsoft.com/office/word/2010/wordprocessingShape" mc:Ignorable="w14 w15 w16se w16cid w16 w16cex w16sdtdh w16du wp14">
   <w:abstractNum w:abstractNumId="0" w15:restartNumberingAfterBreak="0">
     <w:nsid w:val="12AE4F37"/>
     <w:multiLevelType w:val="hybridMultilevel"/>
@@ -22912,7 +22449,7 @@
       <w:lvlText w:val=""/>
       <w:lvlJc w:val="left"/>
       <w:pPr>
-        <w:ind w:left="1555" w:hanging="360"/>
+        <w:ind w:left="1428" w:hanging="360"/>
       </w:pPr>
       <w:rPr>
         <w:rFonts w:ascii="Symbol" w:hAnsi="Symbol" w:hint="default"/>
@@ -22924,7 +22461,7 @@
       <w:lvlText w:val="o"/>
       <w:lvlJc w:val="left"/>
       <w:pPr>
-        <w:ind w:left="2275" w:hanging="360"/>
+        <w:ind w:left="2148" w:hanging="360"/>
       </w:pPr>
       <w:rPr>
         <w:rFonts w:ascii="Courier New" w:hAnsi="Courier New" w:cs="Courier New" w:hint="default"/>
@@ -22936,7 +22473,7 @@
       <w:lvlText w:val=""/>
       <w:lvlJc w:val="left"/>
       <w:pPr>
-        <w:ind w:left="2995" w:hanging="360"/>
+        <w:ind w:left="2868" w:hanging="360"/>
       </w:pPr>
       <w:rPr>
         <w:rFonts w:ascii="Wingdings" w:hAnsi="Wingdings" w:hint="default"/>
@@ -22948,7 +22485,7 @@
       <w:lvlText w:val=""/>
       <w:lvlJc w:val="left"/>
       <w:pPr>
-        <w:ind w:left="3715" w:hanging="360"/>
+        <w:ind w:left="3588" w:hanging="360"/>
       </w:pPr>
       <w:rPr>
         <w:rFonts w:ascii="Symbol" w:hAnsi="Symbol" w:hint="default"/>
@@ -22960,7 +22497,7 @@
       <w:lvlText w:val="o"/>
       <w:lvlJc w:val="left"/>
       <w:pPr>
-        <w:ind w:left="4435" w:hanging="360"/>
+        <w:ind w:left="4308" w:hanging="360"/>
       </w:pPr>
       <w:rPr>
         <w:rFonts w:ascii="Courier New" w:hAnsi="Courier New" w:cs="Courier New" w:hint="default"/>
@@ -22972,7 +22509,7 @@
       <w:lvlText w:val=""/>
       <w:lvlJc w:val="left"/>
       <w:pPr>
-        <w:ind w:left="5155" w:hanging="360"/>
+        <w:ind w:left="5028" w:hanging="360"/>
       </w:pPr>
       <w:rPr>
         <w:rFonts w:ascii="Wingdings" w:hAnsi="Wingdings" w:hint="default"/>
@@ -22984,7 +22521,7 @@
       <w:lvlText w:val=""/>
       <w:lvlJc w:val="left"/>
       <w:pPr>
-        <w:ind w:left="5875" w:hanging="360"/>
+        <w:ind w:left="5748" w:hanging="360"/>
       </w:pPr>
       <w:rPr>
         <w:rFonts w:ascii="Symbol" w:hAnsi="Symbol" w:hint="default"/>
@@ -22996,7 +22533,7 @@
       <w:lvlText w:val="o"/>
       <w:lvlJc w:val="left"/>
       <w:pPr>
-        <w:ind w:left="6595" w:hanging="360"/>
+        <w:ind w:left="6468" w:hanging="360"/>
       </w:pPr>
       <w:rPr>
         <w:rFonts w:ascii="Courier New" w:hAnsi="Courier New" w:cs="Courier New" w:hint="default"/>
@@ -23008,7 +22545,7 @@
       <w:lvlText w:val=""/>
       <w:lvlJc w:val="left"/>
       <w:pPr>
-        <w:ind w:left="7315" w:hanging="360"/>
+        <w:ind w:left="7188" w:hanging="360"/>
       </w:pPr>
       <w:rPr>
         <w:rFonts w:ascii="Wingdings" w:hAnsi="Wingdings" w:hint="default"/>
@@ -23274,7 +22811,7 @@
   <w:abstractNum w:abstractNumId="3" w15:restartNumberingAfterBreak="0">
     <w:nsid w:val="31A8488E"/>
     <w:multiLevelType w:val="hybridMultilevel"/>
-    <w:tmpl w:val="6FCA08E4"/>
+    <w:tmpl w:val="BBAA127C"/>
     <w:lvl w:ilvl="0" w:tplc="04160001">
       <w:start w:val="1"/>
       <w:numFmt w:val="bullet"/>
@@ -24149,41 +23686,41 @@
       </w:rPr>
     </w:lvl>
   </w:abstractNum>
-  <w:num w:numId="1">
+  <w:num w:numId="1" w16cid:durableId="949581082">
     <w:abstractNumId w:val="6"/>
   </w:num>
-  <w:num w:numId="2">
+  <w:num w:numId="2" w16cid:durableId="1501657198">
     <w:abstractNumId w:val="5"/>
   </w:num>
-  <w:num w:numId="3">
+  <w:num w:numId="3" w16cid:durableId="720592452">
     <w:abstractNumId w:val="1"/>
   </w:num>
-  <w:num w:numId="4">
+  <w:num w:numId="4" w16cid:durableId="1396781661">
     <w:abstractNumId w:val="9"/>
   </w:num>
-  <w:num w:numId="5">
+  <w:num w:numId="5" w16cid:durableId="1291008980">
     <w:abstractNumId w:val="8"/>
   </w:num>
-  <w:num w:numId="6">
+  <w:num w:numId="6" w16cid:durableId="1343121797">
     <w:abstractNumId w:val="4"/>
   </w:num>
-  <w:num w:numId="7">
+  <w:num w:numId="7" w16cid:durableId="1148789855">
     <w:abstractNumId w:val="2"/>
   </w:num>
-  <w:num w:numId="8">
+  <w:num w:numId="8" w16cid:durableId="1501039114">
     <w:abstractNumId w:val="7"/>
   </w:num>
-  <w:num w:numId="9">
+  <w:num w:numId="9" w16cid:durableId="534390331">
     <w:abstractNumId w:val="0"/>
   </w:num>
-  <w:num w:numId="10">
+  <w:num w:numId="10" w16cid:durableId="912398565">
     <w:abstractNumId w:val="3"/>
   </w:num>
 </w:numbering>
 </file>
 
 <file path=word/styles.xml><?xml version="1.0" encoding="utf-8"?>
-<w:styles xmlns:mc="http://schemas.openxmlformats.org/markup-compatibility/2006" xmlns:r="http://schemas.openxmlformats.org/officeDocument/2006/relationships" xmlns:w="http://schemas.openxmlformats.org/wordprocessingml/2006/main" xmlns:w14="http://schemas.microsoft.com/office/word/2010/wordml" xmlns:w15="http://schemas.microsoft.com/office/word/2012/wordml" xmlns:w16cex="http://schemas.microsoft.com/office/word/2018/wordml/cex" xmlns:w16cid="http://schemas.microsoft.com/office/word/2016/wordml/cid" xmlns:w16="http://schemas.microsoft.com/office/word/2018/wordml" xmlns:w16sdtdh="http://schemas.microsoft.com/office/word/2020/wordml/sdtdatahash" xmlns:w16se="http://schemas.microsoft.com/office/word/2015/wordml/symex" mc:Ignorable="w14 w15 w16se w16cid w16 w16cex w16sdtdh">
+<w:styles xmlns:mc="http://schemas.openxmlformats.org/markup-compatibility/2006" xmlns:r="http://schemas.openxmlformats.org/officeDocument/2006/relationships" xmlns:w="http://schemas.openxmlformats.org/wordprocessingml/2006/main" xmlns:w14="http://schemas.microsoft.com/office/word/2010/wordml" xmlns:w15="http://schemas.microsoft.com/office/word/2012/wordml" xmlns:w16cex="http://schemas.microsoft.com/office/word/2018/wordml/cex" xmlns:w16cid="http://schemas.microsoft.com/office/word/2016/wordml/cid" xmlns:w16="http://schemas.microsoft.com/office/word/2018/wordml" xmlns:w16du="http://schemas.microsoft.com/office/word/2023/wordml/word16du" xmlns:w16sdtdh="http://schemas.microsoft.com/office/word/2020/wordml/sdtdatahash" xmlns:w16se="http://schemas.microsoft.com/office/word/2015/wordml/symex" mc:Ignorable="w14 w15 w16se w16cid w16 w16cex w16sdtdh w16du">
   <w:docDefaults>
     <w:rPrDefault>
       <w:rPr>
@@ -24671,8 +24208,8 @@
     <w:semiHidden/>
     <w:unhideWhenUsed/>
   </w:style>
-  <w:style w:type="table" w:customStyle="1" w:styleId="TableNormal">
-    <w:name w:val="Table Normal"/>
+  <w:style w:type="table" w:customStyle="1" w:styleId="TableNormal1">
+    <w:name w:val="Table Normal1"/>
     <w:uiPriority w:val="2"/>
     <w:semiHidden/>
     <w:unhideWhenUsed/>
@@ -24779,6 +24316,18 @@
     <w:rPr>
       <w:color w:val="605E5C"/>
       <w:shd w:val="clear" w:color="auto" w:fill="E1DFDD"/>
+    </w:rPr>
+  </w:style>
+  <w:style w:type="character" w:styleId="HiperlinkVisitado">
+    <w:name w:val="FollowedHyperlink"/>
+    <w:basedOn w:val="Fontepargpadro"/>
+    <w:uiPriority w:val="99"/>
+    <w:semiHidden/>
+    <w:unhideWhenUsed/>
+    <w:rsid w:val="009C0FDE"/>
+    <w:rPr>
+      <w:color w:val="800080" w:themeColor="followedHyperlink"/>
+      <w:u w:val="single"/>
     </w:rPr>
   </w:style>
 </w:styles>

</xml_diff>

<commit_message>
Correções em direitos humanos
</commit_message>
<xml_diff>
--- a/correcaoPim.docx
+++ b/correcaoPim.docx
@@ -1,6 +1,6 @@
 
 <file path=word/document.xml><?xml version="1.0" encoding="utf-8"?>
-<w:document xmlns:wpc="http://schemas.microsoft.com/office/word/2010/wordprocessingCanvas" xmlns:cx="http://schemas.microsoft.com/office/drawing/2014/chartex" xmlns:cx1="http://schemas.microsoft.com/office/drawing/2015/9/8/chartex" xmlns:cx2="http://schemas.microsoft.com/office/drawing/2015/10/21/chartex" xmlns:cx3="http://schemas.microsoft.com/office/drawing/2016/5/9/chartex" xmlns:cx4="http://schemas.microsoft.com/office/drawing/2016/5/10/chartex" xmlns:cx5="http://schemas.microsoft.com/office/drawing/2016/5/11/chartex" xmlns:cx6="http://schemas.microsoft.com/office/drawing/2016/5/12/chartex" xmlns:cx7="http://schemas.microsoft.com/office/drawing/2016/5/13/chartex" xmlns:cx8="http://schemas.microsoft.com/office/drawing/2016/5/14/chartex" xmlns:mc="http://schemas.openxmlformats.org/markup-compatibility/2006" xmlns:aink="http://schemas.microsoft.com/office/drawing/2016/ink" xmlns:am3d="http://schemas.microsoft.com/office/drawing/2017/model3d" xmlns:o="urn:schemas-microsoft-com:office:office" xmlns:oel="http://schemas.microsoft.com/office/2019/extlst" xmlns:r="http://schemas.openxmlformats.org/officeDocument/2006/relationships" xmlns:m="http://schemas.openxmlformats.org/officeDocument/2006/math" xmlns:v="urn:schemas-microsoft-com:vml" xmlns:wp14="http://schemas.microsoft.com/office/word/2010/wordprocessingDrawing" xmlns:wp="http://schemas.openxmlformats.org/drawingml/2006/wordprocessingDrawing" xmlns:w10="urn:schemas-microsoft-com:office:word" xmlns:w="http://schemas.openxmlformats.org/wordprocessingml/2006/main" xmlns:w14="http://schemas.microsoft.com/office/word/2010/wordml" xmlns:w15="http://schemas.microsoft.com/office/word/2012/wordml" xmlns:w16cex="http://schemas.microsoft.com/office/word/2018/wordml/cex" xmlns:w16cid="http://schemas.microsoft.com/office/word/2016/wordml/cid" xmlns:w16="http://schemas.microsoft.com/office/word/2018/wordml" xmlns:w16du="http://schemas.microsoft.com/office/word/2023/wordml/word16du" xmlns:w16sdtdh="http://schemas.microsoft.com/office/word/2020/wordml/sdtdatahash" xmlns:w16se="http://schemas.microsoft.com/office/word/2015/wordml/symex" xmlns:wpg="http://schemas.microsoft.com/office/word/2010/wordprocessingGroup" xmlns:wpi="http://schemas.microsoft.com/office/word/2010/wordprocessingInk" xmlns:wne="http://schemas.microsoft.com/office/word/2006/wordml" xmlns:wps="http://schemas.microsoft.com/office/word/2010/wordprocessingShape" mc:Ignorable="w14 w15 w16se w16cid w16 w16cex w16sdtdh w16du wp14">
+<w:document xmlns:wpc="http://schemas.microsoft.com/office/word/2010/wordprocessingCanvas" xmlns:cx="http://schemas.microsoft.com/office/drawing/2014/chartex" xmlns:cx1="http://schemas.microsoft.com/office/drawing/2015/9/8/chartex" xmlns:cx2="http://schemas.microsoft.com/office/drawing/2015/10/21/chartex" xmlns:cx3="http://schemas.microsoft.com/office/drawing/2016/5/9/chartex" xmlns:cx4="http://schemas.microsoft.com/office/drawing/2016/5/10/chartex" xmlns:cx5="http://schemas.microsoft.com/office/drawing/2016/5/11/chartex" xmlns:cx6="http://schemas.microsoft.com/office/drawing/2016/5/12/chartex" xmlns:cx7="http://schemas.microsoft.com/office/drawing/2016/5/13/chartex" xmlns:cx8="http://schemas.microsoft.com/office/drawing/2016/5/14/chartex" xmlns:mc="http://schemas.openxmlformats.org/markup-compatibility/2006" xmlns:aink="http://schemas.microsoft.com/office/drawing/2016/ink" xmlns:am3d="http://schemas.microsoft.com/office/drawing/2017/model3d" xmlns:o="urn:schemas-microsoft-com:office:office" xmlns:r="http://schemas.openxmlformats.org/officeDocument/2006/relationships" xmlns:m="http://schemas.openxmlformats.org/officeDocument/2006/math" xmlns:v="urn:schemas-microsoft-com:vml" xmlns:wp14="http://schemas.microsoft.com/office/word/2010/wordprocessingDrawing" xmlns:wp="http://schemas.openxmlformats.org/drawingml/2006/wordprocessingDrawing" xmlns:w10="urn:schemas-microsoft-com:office:word" xmlns:w="http://schemas.openxmlformats.org/wordprocessingml/2006/main" xmlns:w14="http://schemas.microsoft.com/office/word/2010/wordml" xmlns:w15="http://schemas.microsoft.com/office/word/2012/wordml" xmlns:w16cex="http://schemas.microsoft.com/office/word/2018/wordml/cex" xmlns:w16cid="http://schemas.microsoft.com/office/word/2016/wordml/cid" xmlns:w16="http://schemas.microsoft.com/office/word/2018/wordml" xmlns:w16sdtdh="http://schemas.microsoft.com/office/word/2020/wordml/sdtdatahash" xmlns:w16se="http://schemas.microsoft.com/office/word/2015/wordml/symex" xmlns:wpg="http://schemas.microsoft.com/office/word/2010/wordprocessingGroup" xmlns:wpi="http://schemas.microsoft.com/office/word/2010/wordprocessingInk" xmlns:wne="http://schemas.microsoft.com/office/word/2006/wordml" xmlns:wps="http://schemas.microsoft.com/office/word/2010/wordprocessingShape" mc:Ignorable="w14 w15 w16se w16cid w16 w16cex w16sdtdh wp14">
   <w:body>
     <w:p>
       <w:pPr>
@@ -12124,7 +12124,7 @@
               </wp:anchor>
             </w:drawing>
           </mc:Choice>
-          <mc:Fallback>
+          <mc:Fallback xmlns:w16du="http://schemas.microsoft.com/office/word/2023/wordml/word16du" xmlns:oel="http://schemas.microsoft.com/office/2019/extlst">
             <w:pict>
               <v:group w14:anchorId="7ADB24DD" id="Group 4" o:spid="_x0000_s1026" style="position:absolute;margin-left:185.65pt;margin-top:20pt;width:230.25pt;height:141.75pt;z-index:-15728128;mso-wrap-distance-left:0;mso-wrap-distance-right:0;mso-position-horizontal-relative:page" coordsize="29241,18002" o:gfxdata="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">
                 <v:shape id="Graphic 5" o:spid="_x0000_s1027" style="position:absolute;left:3091;top:4758;width:24708;height:10255;visibility:visible;mso-wrap-style:square;v-text-anchor:top" coordsize="2470785,1025525" o:gfxdata="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" path="m,682751r2470531,em,343026r2470531,em,l2470531,em,1025016r2470531,e" filled="f" strokecolor="#d9d9d9">
@@ -14503,13 +14503,7 @@
         <w:rPr>
           <w:rFonts w:ascii="Arial" w:hAnsi="Arial" w:cs="Arial"/>
         </w:rPr>
-        <w:t>De acordo com Kotler, P., &amp; Keller, K. L. (2012). Administração de Marketing (14ª ed.). São Paulo: Pearson</w:t>
-      </w:r>
-      <w:r>
-        <w:rPr>
-          <w:rFonts w:ascii="Arial" w:hAnsi="Arial" w:cs="Arial"/>
-        </w:rPr>
-        <w:t>.</w:t>
+        <w:t>De acordo com Kotler, P., &amp; Keller, K. L. (2012). Administração de Marketing (14ª ed.). São Paulo: Pearson.</w:t>
       </w:r>
     </w:p>
     <w:p>
@@ -15824,13 +15818,7 @@
         <w:rPr>
           <w:rFonts w:ascii="Arial" w:hAnsi="Arial" w:cs="Arial"/>
         </w:rPr>
-        <w:t>O Mercado Estrela está preparando uma oferta diversificada para atender todas as suas necessidades diárias. Desde frutas e verduras frescas até produtos artesanais e itens de conveniência, cada detalhe foi pensado para proporcionar uma experiência única e loca</w:t>
-      </w:r>
-      <w:r>
-        <w:rPr>
-          <w:rFonts w:ascii="Arial" w:hAnsi="Arial" w:cs="Arial"/>
-        </w:rPr>
-        <w:t xml:space="preserve">l. </w:t>
+        <w:t xml:space="preserve">O Mercado Estrela está preparando uma oferta diversificada para atender todas as suas necessidades diárias. Desde frutas e verduras frescas até produtos artesanais e itens de conveniência, cada detalhe foi pensado para proporcionar uma experiência única e local. </w:t>
       </w:r>
     </w:p>
     <w:p>
@@ -16111,89 +16099,6 @@
     <w:p>
       <w:pPr>
         <w:pStyle w:val="Corpodetexto"/>
-        <w:spacing w:line="362" w:lineRule="auto"/>
-        <w:ind w:left="115" w:right="137" w:firstLine="720"/>
-        <w:jc w:val="both"/>
-      </w:pPr>
-      <w:r>
-        <w:rPr>
-          <w:color w:val="000000"/>
-          <w:highlight w:val="yellow"/>
-        </w:rPr>
-        <w:t>Relacionar as atividades da empresa com ações voltadas ao respeito, promoção e</w:t>
-      </w:r>
-      <w:r>
-        <w:rPr>
-          <w:color w:val="000000"/>
-        </w:rPr>
-        <w:t xml:space="preserve"> </w:t>
-      </w:r>
-      <w:r>
-        <w:rPr>
-          <w:color w:val="000000"/>
-          <w:highlight w:val="yellow"/>
-        </w:rPr>
-        <w:t>valorização dos direitos humanos e da dignidade humana.</w:t>
-      </w:r>
-    </w:p>
-    <w:p>
-      <w:pPr>
-        <w:pStyle w:val="Corpodetexto"/>
-        <w:spacing w:line="357" w:lineRule="auto"/>
-        <w:ind w:left="115" w:right="121" w:firstLine="720"/>
-        <w:jc w:val="both"/>
-      </w:pPr>
-      <w:r>
-        <w:rPr>
-          <w:color w:val="000000"/>
-          <w:highlight w:val="yellow"/>
-        </w:rPr>
-        <w:t>A fundamentação teórica para os elementos estudados deve estar devidamente</w:t>
-      </w:r>
-      <w:r>
-        <w:rPr>
-          <w:color w:val="000000"/>
-        </w:rPr>
-        <w:t xml:space="preserve"> </w:t>
-      </w:r>
-      <w:r>
-        <w:rPr>
-          <w:color w:val="000000"/>
-          <w:highlight w:val="yellow"/>
-        </w:rPr>
-        <w:t>baseada em bibliografia, citada no texto e relacionada no último item do PIM.</w:t>
-      </w:r>
-      <w:r>
-        <w:rPr>
-          <w:color w:val="000000"/>
-        </w:rPr>
-        <w:t xml:space="preserve"> </w:t>
-      </w:r>
-      <w:r>
-        <w:rPr>
-          <w:color w:val="000000"/>
-          <w:highlight w:val="yellow"/>
-        </w:rPr>
-        <w:t>(Instruções do</w:t>
-      </w:r>
-      <w:r>
-        <w:rPr>
-          <w:color w:val="000000"/>
-        </w:rPr>
-        <w:t xml:space="preserve"> </w:t>
-      </w:r>
-      <w:r>
-        <w:rPr>
-          <w:color w:val="000000"/>
-          <w:spacing w:val="-4"/>
-          <w:highlight w:val="yellow"/>
-        </w:rPr>
-        <w:t>PIM)</w:t>
-      </w:r>
-    </w:p>
-    <w:p>
-      <w:pPr>
-        <w:pStyle w:val="Corpodetexto"/>
         <w:spacing w:before="4"/>
         <w:ind w:left="115" w:right="119" w:firstLine="720"/>
         <w:jc w:val="both"/>
@@ -16477,232 +16382,6 @@
           <w:bCs/>
         </w:rPr>
         <w:t xml:space="preserve"> (Linear Sistemas)</w:t>
-      </w:r>
-    </w:p>
-    <w:p>
-      <w:pPr>
-        <w:pStyle w:val="Corpodetexto"/>
-        <w:spacing w:before="242" w:line="357" w:lineRule="auto"/>
-        <w:ind w:left="115" w:firstLine="710"/>
-      </w:pPr>
-      <w:bookmarkStart w:id="36" w:name="É_importante_apresentar_pelo_menos_um_ex"/>
-      <w:bookmarkStart w:id="37" w:name="_bookmark17"/>
-      <w:bookmarkEnd w:id="36"/>
-      <w:bookmarkEnd w:id="37"/>
-      <w:r>
-        <w:rPr>
-          <w:color w:val="000000"/>
-          <w:highlight w:val="yellow"/>
-        </w:rPr>
-        <w:t>É</w:t>
-      </w:r>
-      <w:r>
-        <w:rPr>
-          <w:color w:val="000000"/>
-          <w:spacing w:val="-9"/>
-          <w:highlight w:val="yellow"/>
-        </w:rPr>
-        <w:t xml:space="preserve"> </w:t>
-      </w:r>
-      <w:r>
-        <w:rPr>
-          <w:color w:val="000000"/>
-          <w:highlight w:val="yellow"/>
-        </w:rPr>
-        <w:t>importante</w:t>
-      </w:r>
-      <w:r>
-        <w:rPr>
-          <w:color w:val="000000"/>
-          <w:spacing w:val="-8"/>
-          <w:highlight w:val="yellow"/>
-        </w:rPr>
-        <w:t xml:space="preserve"> </w:t>
-      </w:r>
-      <w:r>
-        <w:rPr>
-          <w:color w:val="000000"/>
-          <w:highlight w:val="yellow"/>
-        </w:rPr>
-        <w:t>apresentar</w:t>
-      </w:r>
-      <w:r>
-        <w:rPr>
-          <w:color w:val="000000"/>
-          <w:spacing w:val="-9"/>
-          <w:highlight w:val="yellow"/>
-        </w:rPr>
-        <w:t xml:space="preserve"> </w:t>
-      </w:r>
-      <w:r>
-        <w:rPr>
-          <w:color w:val="000000"/>
-          <w:highlight w:val="yellow"/>
-        </w:rPr>
-        <w:t>pelo</w:t>
-      </w:r>
-      <w:r>
-        <w:rPr>
-          <w:color w:val="000000"/>
-          <w:spacing w:val="-8"/>
-          <w:highlight w:val="yellow"/>
-        </w:rPr>
-        <w:t xml:space="preserve"> </w:t>
-      </w:r>
-      <w:r>
-        <w:rPr>
-          <w:color w:val="000000"/>
-          <w:highlight w:val="yellow"/>
-        </w:rPr>
-        <w:t>menos</w:t>
-      </w:r>
-      <w:r>
-        <w:rPr>
-          <w:color w:val="000000"/>
-          <w:spacing w:val="-9"/>
-          <w:highlight w:val="yellow"/>
-        </w:rPr>
-        <w:t xml:space="preserve"> </w:t>
-      </w:r>
-      <w:r>
-        <w:rPr>
-          <w:color w:val="000000"/>
-          <w:highlight w:val="yellow"/>
-        </w:rPr>
-        <w:t>um</w:t>
-      </w:r>
-      <w:r>
-        <w:rPr>
-          <w:color w:val="000000"/>
-          <w:spacing w:val="-9"/>
-          <w:highlight w:val="yellow"/>
-        </w:rPr>
-        <w:t xml:space="preserve"> </w:t>
-      </w:r>
-      <w:r>
-        <w:rPr>
-          <w:color w:val="000000"/>
-          <w:highlight w:val="yellow"/>
-        </w:rPr>
-        <w:t>exemplo</w:t>
-      </w:r>
-      <w:r>
-        <w:rPr>
-          <w:color w:val="000000"/>
-          <w:spacing w:val="-8"/>
-          <w:highlight w:val="yellow"/>
-        </w:rPr>
-        <w:t xml:space="preserve"> </w:t>
-      </w:r>
-      <w:r>
-        <w:rPr>
-          <w:color w:val="000000"/>
-          <w:highlight w:val="yellow"/>
-        </w:rPr>
-        <w:t>de</w:t>
-      </w:r>
-      <w:r>
-        <w:rPr>
-          <w:color w:val="000000"/>
-          <w:spacing w:val="-8"/>
-          <w:highlight w:val="yellow"/>
-        </w:rPr>
-        <w:t xml:space="preserve"> </w:t>
-      </w:r>
-      <w:r>
-        <w:rPr>
-          <w:color w:val="000000"/>
-          <w:highlight w:val="yellow"/>
-        </w:rPr>
-        <w:t>ação</w:t>
-      </w:r>
-      <w:r>
-        <w:rPr>
-          <w:color w:val="000000"/>
-          <w:spacing w:val="-8"/>
-          <w:highlight w:val="yellow"/>
-        </w:rPr>
-        <w:t xml:space="preserve"> </w:t>
-      </w:r>
-      <w:r>
-        <w:rPr>
-          <w:color w:val="000000"/>
-          <w:highlight w:val="yellow"/>
-        </w:rPr>
-        <w:t>do</w:t>
-      </w:r>
-      <w:r>
-        <w:rPr>
-          <w:color w:val="000000"/>
-          <w:spacing w:val="-8"/>
-          <w:highlight w:val="yellow"/>
-        </w:rPr>
-        <w:t xml:space="preserve"> </w:t>
-      </w:r>
-      <w:r>
-        <w:rPr>
-          <w:color w:val="000000"/>
-          <w:highlight w:val="yellow"/>
-        </w:rPr>
-        <w:t>hortifruti</w:t>
-      </w:r>
-      <w:r>
-        <w:rPr>
-          <w:color w:val="000000"/>
-          <w:spacing w:val="-8"/>
-          <w:highlight w:val="yellow"/>
-        </w:rPr>
-        <w:t xml:space="preserve"> </w:t>
-      </w:r>
-      <w:r>
-        <w:rPr>
-          <w:color w:val="000000"/>
-          <w:highlight w:val="yellow"/>
-        </w:rPr>
-        <w:t>que</w:t>
-      </w:r>
-      <w:r>
-        <w:rPr>
-          <w:color w:val="000000"/>
-          <w:spacing w:val="-8"/>
-          <w:highlight w:val="yellow"/>
-        </w:rPr>
-        <w:t xml:space="preserve"> </w:t>
-      </w:r>
-      <w:r>
-        <w:rPr>
-          <w:color w:val="000000"/>
-          <w:highlight w:val="yellow"/>
-        </w:rPr>
-        <w:t>aplique</w:t>
-      </w:r>
-      <w:r>
-        <w:rPr>
-          <w:color w:val="000000"/>
-          <w:spacing w:val="-8"/>
-          <w:highlight w:val="yellow"/>
-        </w:rPr>
-        <w:t xml:space="preserve"> </w:t>
-      </w:r>
-      <w:r>
-        <w:rPr>
-          <w:color w:val="000000"/>
-          <w:highlight w:val="yellow"/>
-        </w:rPr>
-        <w:t>pelo</w:t>
-      </w:r>
-      <w:r>
-        <w:rPr>
-          <w:color w:val="000000"/>
-        </w:rPr>
-        <w:t xml:space="preserve"> </w:t>
-      </w:r>
-      <w:r>
-        <w:rPr>
-          <w:color w:val="000000"/>
-          <w:highlight w:val="yellow"/>
-        </w:rPr>
-        <w:t>menos um desses princípios.</w:t>
       </w:r>
     </w:p>
     <w:p>
@@ -16714,6 +16393,10 @@
           <w:cols w:space="720"/>
         </w:sectPr>
       </w:pPr>
+      <w:bookmarkStart w:id="36" w:name="É_importante_apresentar_pelo_menos_um_ex"/>
+      <w:bookmarkStart w:id="37" w:name="_bookmark17"/>
+      <w:bookmarkEnd w:id="36"/>
+      <w:bookmarkEnd w:id="37"/>
     </w:p>
     <w:p>
       <w:pPr>
@@ -19681,19 +19364,7 @@
           <w:rPr>
             <w:rStyle w:val="Hyperlink"/>
           </w:rPr>
-          <w:t>BOOK</w:t>
-        </w:r>
-        <w:r>
-          <w:rPr>
-            <w:rStyle w:val="Hyperlink"/>
-          </w:rPr>
-          <w:t>_KOTLER_OK.ind</w:t>
-        </w:r>
-        <w:r>
-          <w:rPr>
-            <w:rStyle w:val="Hyperlink"/>
-          </w:rPr>
-          <w:t>b (usp.br)</w:t>
+          <w:t>BOOK_KOTLER_OK.indb (usp.br)</w:t>
         </w:r>
       </w:hyperlink>
       <w:r>
@@ -22078,7 +21749,7 @@
 </file>
 
 <file path=word/endnotes.xml><?xml version="1.0" encoding="utf-8"?>
-<w:endnotes xmlns:wpc="http://schemas.microsoft.com/office/word/2010/wordprocessingCanvas" xmlns:cx="http://schemas.microsoft.com/office/drawing/2014/chartex" xmlns:cx1="http://schemas.microsoft.com/office/drawing/2015/9/8/chartex" xmlns:cx2="http://schemas.microsoft.com/office/drawing/2015/10/21/chartex" xmlns:cx3="http://schemas.microsoft.com/office/drawing/2016/5/9/chartex" xmlns:cx4="http://schemas.microsoft.com/office/drawing/2016/5/10/chartex" xmlns:cx5="http://schemas.microsoft.com/office/drawing/2016/5/11/chartex" xmlns:cx6="http://schemas.microsoft.com/office/drawing/2016/5/12/chartex" xmlns:cx7="http://schemas.microsoft.com/office/drawing/2016/5/13/chartex" xmlns:cx8="http://schemas.microsoft.com/office/drawing/2016/5/14/chartex" xmlns:mc="http://schemas.openxmlformats.org/markup-compatibility/2006" xmlns:aink="http://schemas.microsoft.com/office/drawing/2016/ink" xmlns:am3d="http://schemas.microsoft.com/office/drawing/2017/model3d" xmlns:o="urn:schemas-microsoft-com:office:office" xmlns:oel="http://schemas.microsoft.com/office/2019/extlst" xmlns:r="http://schemas.openxmlformats.org/officeDocument/2006/relationships" xmlns:m="http://schemas.openxmlformats.org/officeDocument/2006/math" xmlns:v="urn:schemas-microsoft-com:vml" xmlns:wp14="http://schemas.microsoft.com/office/word/2010/wordprocessingDrawing" xmlns:wp="http://schemas.openxmlformats.org/drawingml/2006/wordprocessingDrawing" xmlns:w10="urn:schemas-microsoft-com:office:word" xmlns:w="http://schemas.openxmlformats.org/wordprocessingml/2006/main" xmlns:w14="http://schemas.microsoft.com/office/word/2010/wordml" xmlns:w15="http://schemas.microsoft.com/office/word/2012/wordml" xmlns:w16cex="http://schemas.microsoft.com/office/word/2018/wordml/cex" xmlns:w16cid="http://schemas.microsoft.com/office/word/2016/wordml/cid" xmlns:w16="http://schemas.microsoft.com/office/word/2018/wordml" xmlns:w16du="http://schemas.microsoft.com/office/word/2023/wordml/word16du" xmlns:w16sdtdh="http://schemas.microsoft.com/office/word/2020/wordml/sdtdatahash" xmlns:w16se="http://schemas.microsoft.com/office/word/2015/wordml/symex" xmlns:wpg="http://schemas.microsoft.com/office/word/2010/wordprocessingGroup" xmlns:wpi="http://schemas.microsoft.com/office/word/2010/wordprocessingInk" xmlns:wne="http://schemas.microsoft.com/office/word/2006/wordml" xmlns:wps="http://schemas.microsoft.com/office/word/2010/wordprocessingShape" mc:Ignorable="w14 w15 w16se w16cid w16 w16cex w16sdtdh w16du wp14">
+<w:endnotes xmlns:wpc="http://schemas.microsoft.com/office/word/2010/wordprocessingCanvas" xmlns:cx="http://schemas.microsoft.com/office/drawing/2014/chartex" xmlns:cx1="http://schemas.microsoft.com/office/drawing/2015/9/8/chartex" xmlns:cx2="http://schemas.microsoft.com/office/drawing/2015/10/21/chartex" xmlns:cx3="http://schemas.microsoft.com/office/drawing/2016/5/9/chartex" xmlns:cx4="http://schemas.microsoft.com/office/drawing/2016/5/10/chartex" xmlns:cx5="http://schemas.microsoft.com/office/drawing/2016/5/11/chartex" xmlns:cx6="http://schemas.microsoft.com/office/drawing/2016/5/12/chartex" xmlns:cx7="http://schemas.microsoft.com/office/drawing/2016/5/13/chartex" xmlns:cx8="http://schemas.microsoft.com/office/drawing/2016/5/14/chartex" xmlns:mc="http://schemas.openxmlformats.org/markup-compatibility/2006" xmlns:aink="http://schemas.microsoft.com/office/drawing/2016/ink" xmlns:am3d="http://schemas.microsoft.com/office/drawing/2017/model3d" xmlns:o="urn:schemas-microsoft-com:office:office" xmlns:r="http://schemas.openxmlformats.org/officeDocument/2006/relationships" xmlns:m="http://schemas.openxmlformats.org/officeDocument/2006/math" xmlns:v="urn:schemas-microsoft-com:vml" xmlns:wp14="http://schemas.microsoft.com/office/word/2010/wordprocessingDrawing" xmlns:wp="http://schemas.openxmlformats.org/drawingml/2006/wordprocessingDrawing" xmlns:w10="urn:schemas-microsoft-com:office:word" xmlns:w="http://schemas.openxmlformats.org/wordprocessingml/2006/main" xmlns:w14="http://schemas.microsoft.com/office/word/2010/wordml" xmlns:w15="http://schemas.microsoft.com/office/word/2012/wordml" xmlns:w16cex="http://schemas.microsoft.com/office/word/2018/wordml/cex" xmlns:w16cid="http://schemas.microsoft.com/office/word/2016/wordml/cid" xmlns:w16="http://schemas.microsoft.com/office/word/2018/wordml" xmlns:w16sdtdh="http://schemas.microsoft.com/office/word/2020/wordml/sdtdatahash" xmlns:w16se="http://schemas.microsoft.com/office/word/2015/wordml/symex" xmlns:wpg="http://schemas.microsoft.com/office/word/2010/wordprocessingGroup" xmlns:wpi="http://schemas.microsoft.com/office/word/2010/wordprocessingInk" xmlns:wne="http://schemas.microsoft.com/office/word/2006/wordml" xmlns:wps="http://schemas.microsoft.com/office/word/2010/wordprocessingShape" mc:Ignorable="w14 w15 w16se w16cid w16 w16cex w16sdtdh wp14">
   <w:endnote w:type="separator" w:id="-1">
     <w:p>
       <w:r>
@@ -22097,7 +21768,7 @@
 </file>
 
 <file path=word/footnotes.xml><?xml version="1.0" encoding="utf-8"?>
-<w:footnotes xmlns:wpc="http://schemas.microsoft.com/office/word/2010/wordprocessingCanvas" xmlns:cx="http://schemas.microsoft.com/office/drawing/2014/chartex" xmlns:cx1="http://schemas.microsoft.com/office/drawing/2015/9/8/chartex" xmlns:cx2="http://schemas.microsoft.com/office/drawing/2015/10/21/chartex" xmlns:cx3="http://schemas.microsoft.com/office/drawing/2016/5/9/chartex" xmlns:cx4="http://schemas.microsoft.com/office/drawing/2016/5/10/chartex" xmlns:cx5="http://schemas.microsoft.com/office/drawing/2016/5/11/chartex" xmlns:cx6="http://schemas.microsoft.com/office/drawing/2016/5/12/chartex" xmlns:cx7="http://schemas.microsoft.com/office/drawing/2016/5/13/chartex" xmlns:cx8="http://schemas.microsoft.com/office/drawing/2016/5/14/chartex" xmlns:mc="http://schemas.openxmlformats.org/markup-compatibility/2006" xmlns:aink="http://schemas.microsoft.com/office/drawing/2016/ink" xmlns:am3d="http://schemas.microsoft.com/office/drawing/2017/model3d" xmlns:o="urn:schemas-microsoft-com:office:office" xmlns:oel="http://schemas.microsoft.com/office/2019/extlst" xmlns:r="http://schemas.openxmlformats.org/officeDocument/2006/relationships" xmlns:m="http://schemas.openxmlformats.org/officeDocument/2006/math" xmlns:v="urn:schemas-microsoft-com:vml" xmlns:wp14="http://schemas.microsoft.com/office/word/2010/wordprocessingDrawing" xmlns:wp="http://schemas.openxmlformats.org/drawingml/2006/wordprocessingDrawing" xmlns:w10="urn:schemas-microsoft-com:office:word" xmlns:w="http://schemas.openxmlformats.org/wordprocessingml/2006/main" xmlns:w14="http://schemas.microsoft.com/office/word/2010/wordml" xmlns:w15="http://schemas.microsoft.com/office/word/2012/wordml" xmlns:w16cex="http://schemas.microsoft.com/office/word/2018/wordml/cex" xmlns:w16cid="http://schemas.microsoft.com/office/word/2016/wordml/cid" xmlns:w16="http://schemas.microsoft.com/office/word/2018/wordml" xmlns:w16du="http://schemas.microsoft.com/office/word/2023/wordml/word16du" xmlns:w16sdtdh="http://schemas.microsoft.com/office/word/2020/wordml/sdtdatahash" xmlns:w16se="http://schemas.microsoft.com/office/word/2015/wordml/symex" xmlns:wpg="http://schemas.microsoft.com/office/word/2010/wordprocessingGroup" xmlns:wpi="http://schemas.microsoft.com/office/word/2010/wordprocessingInk" xmlns:wne="http://schemas.microsoft.com/office/word/2006/wordml" xmlns:wps="http://schemas.microsoft.com/office/word/2010/wordprocessingShape" mc:Ignorable="w14 w15 w16se w16cid w16 w16cex w16sdtdh w16du wp14">
+<w:footnotes xmlns:wpc="http://schemas.microsoft.com/office/word/2010/wordprocessingCanvas" xmlns:cx="http://schemas.microsoft.com/office/drawing/2014/chartex" xmlns:cx1="http://schemas.microsoft.com/office/drawing/2015/9/8/chartex" xmlns:cx2="http://schemas.microsoft.com/office/drawing/2015/10/21/chartex" xmlns:cx3="http://schemas.microsoft.com/office/drawing/2016/5/9/chartex" xmlns:cx4="http://schemas.microsoft.com/office/drawing/2016/5/10/chartex" xmlns:cx5="http://schemas.microsoft.com/office/drawing/2016/5/11/chartex" xmlns:cx6="http://schemas.microsoft.com/office/drawing/2016/5/12/chartex" xmlns:cx7="http://schemas.microsoft.com/office/drawing/2016/5/13/chartex" xmlns:cx8="http://schemas.microsoft.com/office/drawing/2016/5/14/chartex" xmlns:mc="http://schemas.openxmlformats.org/markup-compatibility/2006" xmlns:aink="http://schemas.microsoft.com/office/drawing/2016/ink" xmlns:am3d="http://schemas.microsoft.com/office/drawing/2017/model3d" xmlns:o="urn:schemas-microsoft-com:office:office" xmlns:r="http://schemas.openxmlformats.org/officeDocument/2006/relationships" xmlns:m="http://schemas.openxmlformats.org/officeDocument/2006/math" xmlns:v="urn:schemas-microsoft-com:vml" xmlns:wp14="http://schemas.microsoft.com/office/word/2010/wordprocessingDrawing" xmlns:wp="http://schemas.openxmlformats.org/drawingml/2006/wordprocessingDrawing" xmlns:w10="urn:schemas-microsoft-com:office:word" xmlns:w="http://schemas.openxmlformats.org/wordprocessingml/2006/main" xmlns:w14="http://schemas.microsoft.com/office/word/2010/wordml" xmlns:w15="http://schemas.microsoft.com/office/word/2012/wordml" xmlns:w16cex="http://schemas.microsoft.com/office/word/2018/wordml/cex" xmlns:w16cid="http://schemas.microsoft.com/office/word/2016/wordml/cid" xmlns:w16="http://schemas.microsoft.com/office/word/2018/wordml" xmlns:w16sdtdh="http://schemas.microsoft.com/office/word/2020/wordml/sdtdatahash" xmlns:w16se="http://schemas.microsoft.com/office/word/2015/wordml/symex" xmlns:wpg="http://schemas.microsoft.com/office/word/2010/wordprocessingGroup" xmlns:wpi="http://schemas.microsoft.com/office/word/2010/wordprocessingInk" xmlns:wne="http://schemas.microsoft.com/office/word/2006/wordml" xmlns:wps="http://schemas.microsoft.com/office/word/2010/wordprocessingShape" mc:Ignorable="w14 w15 w16se w16cid w16 w16cex w16sdtdh wp14">
   <w:footnote w:type="separator" w:id="-1">
     <w:p>
       <w:r>
@@ -22116,7 +21787,7 @@
 </file>
 
 <file path=word/header1.xml><?xml version="1.0" encoding="utf-8"?>
-<w:hdr xmlns:wpc="http://schemas.microsoft.com/office/word/2010/wordprocessingCanvas" xmlns:cx="http://schemas.microsoft.com/office/drawing/2014/chartex" xmlns:cx1="http://schemas.microsoft.com/office/drawing/2015/9/8/chartex" xmlns:cx2="http://schemas.microsoft.com/office/drawing/2015/10/21/chartex" xmlns:cx3="http://schemas.microsoft.com/office/drawing/2016/5/9/chartex" xmlns:cx4="http://schemas.microsoft.com/office/drawing/2016/5/10/chartex" xmlns:cx5="http://schemas.microsoft.com/office/drawing/2016/5/11/chartex" xmlns:cx6="http://schemas.microsoft.com/office/drawing/2016/5/12/chartex" xmlns:cx7="http://schemas.microsoft.com/office/drawing/2016/5/13/chartex" xmlns:cx8="http://schemas.microsoft.com/office/drawing/2016/5/14/chartex" xmlns:mc="http://schemas.openxmlformats.org/markup-compatibility/2006" xmlns:aink="http://schemas.microsoft.com/office/drawing/2016/ink" xmlns:am3d="http://schemas.microsoft.com/office/drawing/2017/model3d" xmlns:o="urn:schemas-microsoft-com:office:office" xmlns:oel="http://schemas.microsoft.com/office/2019/extlst" xmlns:r="http://schemas.openxmlformats.org/officeDocument/2006/relationships" xmlns:m="http://schemas.openxmlformats.org/officeDocument/2006/math" xmlns:v="urn:schemas-microsoft-com:vml" xmlns:wp14="http://schemas.microsoft.com/office/word/2010/wordprocessingDrawing" xmlns:wp="http://schemas.openxmlformats.org/drawingml/2006/wordprocessingDrawing" xmlns:w10="urn:schemas-microsoft-com:office:word" xmlns:w="http://schemas.openxmlformats.org/wordprocessingml/2006/main" xmlns:w14="http://schemas.microsoft.com/office/word/2010/wordml" xmlns:w15="http://schemas.microsoft.com/office/word/2012/wordml" xmlns:w16cex="http://schemas.microsoft.com/office/word/2018/wordml/cex" xmlns:w16cid="http://schemas.microsoft.com/office/word/2016/wordml/cid" xmlns:w16="http://schemas.microsoft.com/office/word/2018/wordml" xmlns:w16du="http://schemas.microsoft.com/office/word/2023/wordml/word16du" xmlns:w16sdtdh="http://schemas.microsoft.com/office/word/2020/wordml/sdtdatahash" xmlns:w16se="http://schemas.microsoft.com/office/word/2015/wordml/symex" xmlns:wpg="http://schemas.microsoft.com/office/word/2010/wordprocessingGroup" xmlns:wpi="http://schemas.microsoft.com/office/word/2010/wordprocessingInk" xmlns:wne="http://schemas.microsoft.com/office/word/2006/wordml" xmlns:wps="http://schemas.microsoft.com/office/word/2010/wordprocessingShape" mc:Ignorable="w14 w15 w16se w16cid w16 w16cex w16sdtdh w16du wp14">
+<w:hdr xmlns:wpc="http://schemas.microsoft.com/office/word/2010/wordprocessingCanvas" xmlns:cx="http://schemas.microsoft.com/office/drawing/2014/chartex" xmlns:cx1="http://schemas.microsoft.com/office/drawing/2015/9/8/chartex" xmlns:cx2="http://schemas.microsoft.com/office/drawing/2015/10/21/chartex" xmlns:cx3="http://schemas.microsoft.com/office/drawing/2016/5/9/chartex" xmlns:cx4="http://schemas.microsoft.com/office/drawing/2016/5/10/chartex" xmlns:cx5="http://schemas.microsoft.com/office/drawing/2016/5/11/chartex" xmlns:cx6="http://schemas.microsoft.com/office/drawing/2016/5/12/chartex" xmlns:cx7="http://schemas.microsoft.com/office/drawing/2016/5/13/chartex" xmlns:cx8="http://schemas.microsoft.com/office/drawing/2016/5/14/chartex" xmlns:mc="http://schemas.openxmlformats.org/markup-compatibility/2006" xmlns:aink="http://schemas.microsoft.com/office/drawing/2016/ink" xmlns:am3d="http://schemas.microsoft.com/office/drawing/2017/model3d" xmlns:o="urn:schemas-microsoft-com:office:office" xmlns:r="http://schemas.openxmlformats.org/officeDocument/2006/relationships" xmlns:m="http://schemas.openxmlformats.org/officeDocument/2006/math" xmlns:v="urn:schemas-microsoft-com:vml" xmlns:wp14="http://schemas.microsoft.com/office/word/2010/wordprocessingDrawing" xmlns:wp="http://schemas.openxmlformats.org/drawingml/2006/wordprocessingDrawing" xmlns:w10="urn:schemas-microsoft-com:office:word" xmlns:w="http://schemas.openxmlformats.org/wordprocessingml/2006/main" xmlns:w14="http://schemas.microsoft.com/office/word/2010/wordml" xmlns:w15="http://schemas.microsoft.com/office/word/2012/wordml" xmlns:w16cex="http://schemas.microsoft.com/office/word/2018/wordml/cex" xmlns:w16cid="http://schemas.microsoft.com/office/word/2016/wordml/cid" xmlns:w16="http://schemas.microsoft.com/office/word/2018/wordml" xmlns:w16sdtdh="http://schemas.microsoft.com/office/word/2020/wordml/sdtdatahash" xmlns:w16se="http://schemas.microsoft.com/office/word/2015/wordml/symex" xmlns:wpg="http://schemas.microsoft.com/office/word/2010/wordprocessingGroup" xmlns:wpi="http://schemas.microsoft.com/office/word/2010/wordprocessingInk" xmlns:wne="http://schemas.microsoft.com/office/word/2006/wordml" xmlns:wps="http://schemas.microsoft.com/office/word/2010/wordprocessingShape" mc:Ignorable="w14 w15 w16se w16cid w16 w16cex w16sdtdh wp14">
   <w:p>
     <w:pPr>
       <w:pStyle w:val="Corpodetexto"/>
@@ -22212,7 +21883,7 @@
             </wp:anchor>
           </w:drawing>
         </mc:Choice>
-        <mc:Fallback>
+        <mc:Fallback xmlns:w16du="http://schemas.microsoft.com/office/word/2023/wordml/word16du" xmlns:oel="http://schemas.microsoft.com/office/2019/extlst">
           <w:pict>
             <v:shapetype w14:anchorId="4E9CFEAB" id="_x0000_t202" coordsize="21600,21600" o:spt="202" path="m,l,21600r21600,l21600,xe">
               <v:stroke joinstyle="miter"/>
@@ -22271,7 +21942,7 @@
 </file>
 
 <file path=word/header2.xml><?xml version="1.0" encoding="utf-8"?>
-<w:hdr xmlns:wpc="http://schemas.microsoft.com/office/word/2010/wordprocessingCanvas" xmlns:cx="http://schemas.microsoft.com/office/drawing/2014/chartex" xmlns:cx1="http://schemas.microsoft.com/office/drawing/2015/9/8/chartex" xmlns:cx2="http://schemas.microsoft.com/office/drawing/2015/10/21/chartex" xmlns:cx3="http://schemas.microsoft.com/office/drawing/2016/5/9/chartex" xmlns:cx4="http://schemas.microsoft.com/office/drawing/2016/5/10/chartex" xmlns:cx5="http://schemas.microsoft.com/office/drawing/2016/5/11/chartex" xmlns:cx6="http://schemas.microsoft.com/office/drawing/2016/5/12/chartex" xmlns:cx7="http://schemas.microsoft.com/office/drawing/2016/5/13/chartex" xmlns:cx8="http://schemas.microsoft.com/office/drawing/2016/5/14/chartex" xmlns:mc="http://schemas.openxmlformats.org/markup-compatibility/2006" xmlns:aink="http://schemas.microsoft.com/office/drawing/2016/ink" xmlns:am3d="http://schemas.microsoft.com/office/drawing/2017/model3d" xmlns:o="urn:schemas-microsoft-com:office:office" xmlns:oel="http://schemas.microsoft.com/office/2019/extlst" xmlns:r="http://schemas.openxmlformats.org/officeDocument/2006/relationships" xmlns:m="http://schemas.openxmlformats.org/officeDocument/2006/math" xmlns:v="urn:schemas-microsoft-com:vml" xmlns:wp14="http://schemas.microsoft.com/office/word/2010/wordprocessingDrawing" xmlns:wp="http://schemas.openxmlformats.org/drawingml/2006/wordprocessingDrawing" xmlns:w10="urn:schemas-microsoft-com:office:word" xmlns:w="http://schemas.openxmlformats.org/wordprocessingml/2006/main" xmlns:w14="http://schemas.microsoft.com/office/word/2010/wordml" xmlns:w15="http://schemas.microsoft.com/office/word/2012/wordml" xmlns:w16cex="http://schemas.microsoft.com/office/word/2018/wordml/cex" xmlns:w16cid="http://schemas.microsoft.com/office/word/2016/wordml/cid" xmlns:w16="http://schemas.microsoft.com/office/word/2018/wordml" xmlns:w16du="http://schemas.microsoft.com/office/word/2023/wordml/word16du" xmlns:w16sdtdh="http://schemas.microsoft.com/office/word/2020/wordml/sdtdatahash" xmlns:w16se="http://schemas.microsoft.com/office/word/2015/wordml/symex" xmlns:wpg="http://schemas.microsoft.com/office/word/2010/wordprocessingGroup" xmlns:wpi="http://schemas.microsoft.com/office/word/2010/wordprocessingInk" xmlns:wne="http://schemas.microsoft.com/office/word/2006/wordml" xmlns:wps="http://schemas.microsoft.com/office/word/2010/wordprocessingShape" mc:Ignorable="w14 w15 w16se w16cid w16 w16cex w16sdtdh w16du wp14">
+<w:hdr xmlns:wpc="http://schemas.microsoft.com/office/word/2010/wordprocessingCanvas" xmlns:cx="http://schemas.microsoft.com/office/drawing/2014/chartex" xmlns:cx1="http://schemas.microsoft.com/office/drawing/2015/9/8/chartex" xmlns:cx2="http://schemas.microsoft.com/office/drawing/2015/10/21/chartex" xmlns:cx3="http://schemas.microsoft.com/office/drawing/2016/5/9/chartex" xmlns:cx4="http://schemas.microsoft.com/office/drawing/2016/5/10/chartex" xmlns:cx5="http://schemas.microsoft.com/office/drawing/2016/5/11/chartex" xmlns:cx6="http://schemas.microsoft.com/office/drawing/2016/5/12/chartex" xmlns:cx7="http://schemas.microsoft.com/office/drawing/2016/5/13/chartex" xmlns:cx8="http://schemas.microsoft.com/office/drawing/2016/5/14/chartex" xmlns:mc="http://schemas.openxmlformats.org/markup-compatibility/2006" xmlns:aink="http://schemas.microsoft.com/office/drawing/2016/ink" xmlns:am3d="http://schemas.microsoft.com/office/drawing/2017/model3d" xmlns:o="urn:schemas-microsoft-com:office:office" xmlns:r="http://schemas.openxmlformats.org/officeDocument/2006/relationships" xmlns:m="http://schemas.openxmlformats.org/officeDocument/2006/math" xmlns:v="urn:schemas-microsoft-com:vml" xmlns:wp14="http://schemas.microsoft.com/office/word/2010/wordprocessingDrawing" xmlns:wp="http://schemas.openxmlformats.org/drawingml/2006/wordprocessingDrawing" xmlns:w10="urn:schemas-microsoft-com:office:word" xmlns:w="http://schemas.openxmlformats.org/wordprocessingml/2006/main" xmlns:w14="http://schemas.microsoft.com/office/word/2010/wordml" xmlns:w15="http://schemas.microsoft.com/office/word/2012/wordml" xmlns:w16cex="http://schemas.microsoft.com/office/word/2018/wordml/cex" xmlns:w16cid="http://schemas.microsoft.com/office/word/2016/wordml/cid" xmlns:w16="http://schemas.microsoft.com/office/word/2018/wordml" xmlns:w16sdtdh="http://schemas.microsoft.com/office/word/2020/wordml/sdtdatahash" xmlns:w16se="http://schemas.microsoft.com/office/word/2015/wordml/symex" xmlns:wpg="http://schemas.microsoft.com/office/word/2010/wordprocessingGroup" xmlns:wpi="http://schemas.microsoft.com/office/word/2010/wordprocessingInk" xmlns:wne="http://schemas.microsoft.com/office/word/2006/wordml" xmlns:wps="http://schemas.microsoft.com/office/word/2010/wordprocessingShape" mc:Ignorable="w14 w15 w16se w16cid w16 w16cex w16sdtdh wp14">
   <w:p>
     <w:pPr>
       <w:pStyle w:val="Corpodetexto"/>
@@ -22347,13 +22018,7 @@
                             <w:rPr>
                               <w:spacing w:val="-5"/>
                             </w:rPr>
-                            <w:t>1</w:t>
-                          </w:r>
-                          <w:r>
-                            <w:rPr>
-                              <w:spacing w:val="-5"/>
-                            </w:rPr>
-                            <w:t>8</w:t>
+                            <w:t>18</w:t>
                           </w:r>
                           <w:r>
                             <w:rPr>
@@ -22373,7 +22038,7 @@
             </wp:anchor>
           </w:drawing>
         </mc:Choice>
-        <mc:Fallback>
+        <mc:Fallback xmlns:w16du="http://schemas.microsoft.com/office/word/2023/wordml/word16du" xmlns:oel="http://schemas.microsoft.com/office/2019/extlst">
           <w:pict>
             <v:shapetype w14:anchorId="5440CBA1" id="_x0000_t202" coordsize="21600,21600" o:spt="202" path="m,l,21600r21600,l21600,xe">
               <v:stroke joinstyle="miter"/>
@@ -22438,7 +22103,7 @@
 </file>
 
 <file path=word/numbering.xml><?xml version="1.0" encoding="utf-8"?>
-<w:numbering xmlns:wpc="http://schemas.microsoft.com/office/word/2010/wordprocessingCanvas" xmlns:cx="http://schemas.microsoft.com/office/drawing/2014/chartex" xmlns:cx1="http://schemas.microsoft.com/office/drawing/2015/9/8/chartex" xmlns:cx2="http://schemas.microsoft.com/office/drawing/2015/10/21/chartex" xmlns:cx3="http://schemas.microsoft.com/office/drawing/2016/5/9/chartex" xmlns:cx4="http://schemas.microsoft.com/office/drawing/2016/5/10/chartex" xmlns:cx5="http://schemas.microsoft.com/office/drawing/2016/5/11/chartex" xmlns:cx6="http://schemas.microsoft.com/office/drawing/2016/5/12/chartex" xmlns:cx7="http://schemas.microsoft.com/office/drawing/2016/5/13/chartex" xmlns:cx8="http://schemas.microsoft.com/office/drawing/2016/5/14/chartex" xmlns:mc="http://schemas.openxmlformats.org/markup-compatibility/2006" xmlns:aink="http://schemas.microsoft.com/office/drawing/2016/ink" xmlns:am3d="http://schemas.microsoft.com/office/drawing/2017/model3d" xmlns:o="urn:schemas-microsoft-com:office:office" xmlns:oel="http://schemas.microsoft.com/office/2019/extlst" xmlns:r="http://schemas.openxmlformats.org/officeDocument/2006/relationships" xmlns:m="http://schemas.openxmlformats.org/officeDocument/2006/math" xmlns:v="urn:schemas-microsoft-com:vml" xmlns:wp14="http://schemas.microsoft.com/office/word/2010/wordprocessingDrawing" xmlns:wp="http://schemas.openxmlformats.org/drawingml/2006/wordprocessingDrawing" xmlns:w10="urn:schemas-microsoft-com:office:word" xmlns:w="http://schemas.openxmlformats.org/wordprocessingml/2006/main" xmlns:w14="http://schemas.microsoft.com/office/word/2010/wordml" xmlns:w15="http://schemas.microsoft.com/office/word/2012/wordml" xmlns:w16cex="http://schemas.microsoft.com/office/word/2018/wordml/cex" xmlns:w16cid="http://schemas.microsoft.com/office/word/2016/wordml/cid" xmlns:w16="http://schemas.microsoft.com/office/word/2018/wordml" xmlns:w16du="http://schemas.microsoft.com/office/word/2023/wordml/word16du" xmlns:w16sdtdh="http://schemas.microsoft.com/office/word/2020/wordml/sdtdatahash" xmlns:w16se="http://schemas.microsoft.com/office/word/2015/wordml/symex" xmlns:wpg="http://schemas.microsoft.com/office/word/2010/wordprocessingGroup" xmlns:wpi="http://schemas.microsoft.com/office/word/2010/wordprocessingInk" xmlns:wne="http://schemas.microsoft.com/office/word/2006/wordml" xmlns:wps="http://schemas.microsoft.com/office/word/2010/wordprocessingShape" mc:Ignorable="w14 w15 w16se w16cid w16 w16cex w16sdtdh w16du wp14">
+<w:numbering xmlns:wpc="http://schemas.microsoft.com/office/word/2010/wordprocessingCanvas" xmlns:cx="http://schemas.microsoft.com/office/drawing/2014/chartex" xmlns:cx1="http://schemas.microsoft.com/office/drawing/2015/9/8/chartex" xmlns:cx2="http://schemas.microsoft.com/office/drawing/2015/10/21/chartex" xmlns:cx3="http://schemas.microsoft.com/office/drawing/2016/5/9/chartex" xmlns:cx4="http://schemas.microsoft.com/office/drawing/2016/5/10/chartex" xmlns:cx5="http://schemas.microsoft.com/office/drawing/2016/5/11/chartex" xmlns:cx6="http://schemas.microsoft.com/office/drawing/2016/5/12/chartex" xmlns:cx7="http://schemas.microsoft.com/office/drawing/2016/5/13/chartex" xmlns:cx8="http://schemas.microsoft.com/office/drawing/2016/5/14/chartex" xmlns:mc="http://schemas.openxmlformats.org/markup-compatibility/2006" xmlns:aink="http://schemas.microsoft.com/office/drawing/2016/ink" xmlns:am3d="http://schemas.microsoft.com/office/drawing/2017/model3d" xmlns:o="urn:schemas-microsoft-com:office:office" xmlns:r="http://schemas.openxmlformats.org/officeDocument/2006/relationships" xmlns:m="http://schemas.openxmlformats.org/officeDocument/2006/math" xmlns:v="urn:schemas-microsoft-com:vml" xmlns:wp14="http://schemas.microsoft.com/office/word/2010/wordprocessingDrawing" xmlns:wp="http://schemas.openxmlformats.org/drawingml/2006/wordprocessingDrawing" xmlns:w10="urn:schemas-microsoft-com:office:word" xmlns:w="http://schemas.openxmlformats.org/wordprocessingml/2006/main" xmlns:w14="http://schemas.microsoft.com/office/word/2010/wordml" xmlns:w15="http://schemas.microsoft.com/office/word/2012/wordml" xmlns:w16cex="http://schemas.microsoft.com/office/word/2018/wordml/cex" xmlns:w16cid="http://schemas.microsoft.com/office/word/2016/wordml/cid" xmlns:w16="http://schemas.microsoft.com/office/word/2018/wordml" xmlns:w16sdtdh="http://schemas.microsoft.com/office/word/2020/wordml/sdtdatahash" xmlns:w16se="http://schemas.microsoft.com/office/word/2015/wordml/symex" xmlns:wpg="http://schemas.microsoft.com/office/word/2010/wordprocessingGroup" xmlns:wpi="http://schemas.microsoft.com/office/word/2010/wordprocessingInk" xmlns:wne="http://schemas.microsoft.com/office/word/2006/wordml" xmlns:wps="http://schemas.microsoft.com/office/word/2010/wordprocessingShape" mc:Ignorable="w14 w15 w16se w16cid w16 w16cex w16sdtdh wp14">
   <w:abstractNum w:abstractNumId="0" w15:restartNumberingAfterBreak="0">
     <w:nsid w:val="12AE4F37"/>
     <w:multiLevelType w:val="hybridMultilevel"/>
@@ -23686,41 +23351,41 @@
       </w:rPr>
     </w:lvl>
   </w:abstractNum>
-  <w:num w:numId="1" w16cid:durableId="949581082">
+  <w:num w:numId="1">
     <w:abstractNumId w:val="6"/>
   </w:num>
-  <w:num w:numId="2" w16cid:durableId="1501657198">
+  <w:num w:numId="2">
     <w:abstractNumId w:val="5"/>
   </w:num>
-  <w:num w:numId="3" w16cid:durableId="720592452">
+  <w:num w:numId="3">
     <w:abstractNumId w:val="1"/>
   </w:num>
-  <w:num w:numId="4" w16cid:durableId="1396781661">
+  <w:num w:numId="4">
     <w:abstractNumId w:val="9"/>
   </w:num>
-  <w:num w:numId="5" w16cid:durableId="1291008980">
+  <w:num w:numId="5">
     <w:abstractNumId w:val="8"/>
   </w:num>
-  <w:num w:numId="6" w16cid:durableId="1343121797">
+  <w:num w:numId="6">
     <w:abstractNumId w:val="4"/>
   </w:num>
-  <w:num w:numId="7" w16cid:durableId="1148789855">
+  <w:num w:numId="7">
     <w:abstractNumId w:val="2"/>
   </w:num>
-  <w:num w:numId="8" w16cid:durableId="1501039114">
+  <w:num w:numId="8">
     <w:abstractNumId w:val="7"/>
   </w:num>
-  <w:num w:numId="9" w16cid:durableId="534390331">
+  <w:num w:numId="9">
     <w:abstractNumId w:val="0"/>
   </w:num>
-  <w:num w:numId="10" w16cid:durableId="912398565">
+  <w:num w:numId="10">
     <w:abstractNumId w:val="3"/>
   </w:num>
 </w:numbering>
 </file>
 
 <file path=word/styles.xml><?xml version="1.0" encoding="utf-8"?>
-<w:styles xmlns:mc="http://schemas.openxmlformats.org/markup-compatibility/2006" xmlns:r="http://schemas.openxmlformats.org/officeDocument/2006/relationships" xmlns:w="http://schemas.openxmlformats.org/wordprocessingml/2006/main" xmlns:w14="http://schemas.microsoft.com/office/word/2010/wordml" xmlns:w15="http://schemas.microsoft.com/office/word/2012/wordml" xmlns:w16cex="http://schemas.microsoft.com/office/word/2018/wordml/cex" xmlns:w16cid="http://schemas.microsoft.com/office/word/2016/wordml/cid" xmlns:w16="http://schemas.microsoft.com/office/word/2018/wordml" xmlns:w16du="http://schemas.microsoft.com/office/word/2023/wordml/word16du" xmlns:w16sdtdh="http://schemas.microsoft.com/office/word/2020/wordml/sdtdatahash" xmlns:w16se="http://schemas.microsoft.com/office/word/2015/wordml/symex" mc:Ignorable="w14 w15 w16se w16cid w16 w16cex w16sdtdh w16du">
+<w:styles xmlns:mc="http://schemas.openxmlformats.org/markup-compatibility/2006" xmlns:r="http://schemas.openxmlformats.org/officeDocument/2006/relationships" xmlns:w="http://schemas.openxmlformats.org/wordprocessingml/2006/main" xmlns:w14="http://schemas.microsoft.com/office/word/2010/wordml" xmlns:w15="http://schemas.microsoft.com/office/word/2012/wordml" xmlns:w16cex="http://schemas.microsoft.com/office/word/2018/wordml/cex" xmlns:w16cid="http://schemas.microsoft.com/office/word/2016/wordml/cid" xmlns:w16="http://schemas.microsoft.com/office/word/2018/wordml" xmlns:w16sdtdh="http://schemas.microsoft.com/office/word/2020/wordml/sdtdatahash" xmlns:w16se="http://schemas.microsoft.com/office/word/2015/wordml/symex" mc:Ignorable="w14 w15 w16se w16cid w16 w16cex w16sdtdh">
   <w:docDefaults>
     <w:rPrDefault>
       <w:rPr>
@@ -24185,6 +23850,7 @@
   <w:style w:type="character" w:default="1" w:styleId="Fontepargpadro">
     <w:name w:val="Default Paragraph Font"/>
     <w:uiPriority w:val="1"/>
+    <w:semiHidden/>
     <w:unhideWhenUsed/>
   </w:style>
   <w:style w:type="table" w:default="1" w:styleId="Tabelanormal">

</xml_diff>

<commit_message>
correcoes na estrutura e referencias
</commit_message>
<xml_diff>
--- a/correcaoPim.docx
+++ b/correcaoPim.docx
@@ -1,6 +1,6 @@
 
 <file path=word/document.xml><?xml version="1.0" encoding="utf-8"?>
-<w:document xmlns:wpc="http://schemas.microsoft.com/office/word/2010/wordprocessingCanvas" xmlns:cx="http://schemas.microsoft.com/office/drawing/2014/chartex" xmlns:cx1="http://schemas.microsoft.com/office/drawing/2015/9/8/chartex" xmlns:cx2="http://schemas.microsoft.com/office/drawing/2015/10/21/chartex" xmlns:cx3="http://schemas.microsoft.com/office/drawing/2016/5/9/chartex" xmlns:cx4="http://schemas.microsoft.com/office/drawing/2016/5/10/chartex" xmlns:cx5="http://schemas.microsoft.com/office/drawing/2016/5/11/chartex" xmlns:cx6="http://schemas.microsoft.com/office/drawing/2016/5/12/chartex" xmlns:cx7="http://schemas.microsoft.com/office/drawing/2016/5/13/chartex" xmlns:cx8="http://schemas.microsoft.com/office/drawing/2016/5/14/chartex" xmlns:mc="http://schemas.openxmlformats.org/markup-compatibility/2006" xmlns:aink="http://schemas.microsoft.com/office/drawing/2016/ink" xmlns:am3d="http://schemas.microsoft.com/office/drawing/2017/model3d" xmlns:o="urn:schemas-microsoft-com:office:office" xmlns:r="http://schemas.openxmlformats.org/officeDocument/2006/relationships" xmlns:m="http://schemas.openxmlformats.org/officeDocument/2006/math" xmlns:v="urn:schemas-microsoft-com:vml" xmlns:wp14="http://schemas.microsoft.com/office/word/2010/wordprocessingDrawing" xmlns:wp="http://schemas.openxmlformats.org/drawingml/2006/wordprocessingDrawing" xmlns:w10="urn:schemas-microsoft-com:office:word" xmlns:w="http://schemas.openxmlformats.org/wordprocessingml/2006/main" xmlns:w14="http://schemas.microsoft.com/office/word/2010/wordml" xmlns:w15="http://schemas.microsoft.com/office/word/2012/wordml" xmlns:w16cex="http://schemas.microsoft.com/office/word/2018/wordml/cex" xmlns:w16cid="http://schemas.microsoft.com/office/word/2016/wordml/cid" xmlns:w16="http://schemas.microsoft.com/office/word/2018/wordml" xmlns:w16sdtdh="http://schemas.microsoft.com/office/word/2020/wordml/sdtdatahash" xmlns:w16se="http://schemas.microsoft.com/office/word/2015/wordml/symex" xmlns:wpg="http://schemas.microsoft.com/office/word/2010/wordprocessingGroup" xmlns:wpi="http://schemas.microsoft.com/office/word/2010/wordprocessingInk" xmlns:wne="http://schemas.microsoft.com/office/word/2006/wordml" xmlns:wps="http://schemas.microsoft.com/office/word/2010/wordprocessingShape" mc:Ignorable="w14 w15 w16se w16cid w16 w16cex w16sdtdh wp14">
+<w:document xmlns:wpc="http://schemas.microsoft.com/office/word/2010/wordprocessingCanvas" xmlns:cx="http://schemas.microsoft.com/office/drawing/2014/chartex" xmlns:cx1="http://schemas.microsoft.com/office/drawing/2015/9/8/chartex" xmlns:cx2="http://schemas.microsoft.com/office/drawing/2015/10/21/chartex" xmlns:cx3="http://schemas.microsoft.com/office/drawing/2016/5/9/chartex" xmlns:cx4="http://schemas.microsoft.com/office/drawing/2016/5/10/chartex" xmlns:cx5="http://schemas.microsoft.com/office/drawing/2016/5/11/chartex" xmlns:cx6="http://schemas.microsoft.com/office/drawing/2016/5/12/chartex" xmlns:cx7="http://schemas.microsoft.com/office/drawing/2016/5/13/chartex" xmlns:cx8="http://schemas.microsoft.com/office/drawing/2016/5/14/chartex" xmlns:mc="http://schemas.openxmlformats.org/markup-compatibility/2006" xmlns:aink="http://schemas.microsoft.com/office/drawing/2016/ink" xmlns:am3d="http://schemas.microsoft.com/office/drawing/2017/model3d" xmlns:o="urn:schemas-microsoft-com:office:office" xmlns:oel="http://schemas.microsoft.com/office/2019/extlst" xmlns:r="http://schemas.openxmlformats.org/officeDocument/2006/relationships" xmlns:m="http://schemas.openxmlformats.org/officeDocument/2006/math" xmlns:v="urn:schemas-microsoft-com:vml" xmlns:wp14="http://schemas.microsoft.com/office/word/2010/wordprocessingDrawing" xmlns:wp="http://schemas.openxmlformats.org/drawingml/2006/wordprocessingDrawing" xmlns:w10="urn:schemas-microsoft-com:office:word" xmlns:w="http://schemas.openxmlformats.org/wordprocessingml/2006/main" xmlns:w14="http://schemas.microsoft.com/office/word/2010/wordml" xmlns:w15="http://schemas.microsoft.com/office/word/2012/wordml" xmlns:w16cex="http://schemas.microsoft.com/office/word/2018/wordml/cex" xmlns:w16cid="http://schemas.microsoft.com/office/word/2016/wordml/cid" xmlns:w16="http://schemas.microsoft.com/office/word/2018/wordml" xmlns:w16sdtdh="http://schemas.microsoft.com/office/word/2020/wordml/sdtdatahash" xmlns:w16se="http://schemas.microsoft.com/office/word/2015/wordml/symex" xmlns:wpg="http://schemas.microsoft.com/office/word/2010/wordprocessingGroup" xmlns:wpi="http://schemas.microsoft.com/office/word/2010/wordprocessingInk" xmlns:wne="http://schemas.microsoft.com/office/word/2006/wordml" xmlns:wps="http://schemas.microsoft.com/office/word/2010/wordprocessingShape" mc:Ignorable="w14 w15 w16se w16cid w16 w16cex w16sdtdh wp14">
   <w:body>
     <w:p>
       <w:pPr>
@@ -417,36 +417,6 @@
     <w:p>
       <w:pPr>
         <w:pStyle w:val="Corpodetexto"/>
-      </w:pPr>
-    </w:p>
-    <w:p>
-      <w:pPr>
-        <w:pStyle w:val="Corpodetexto"/>
-      </w:pPr>
-    </w:p>
-    <w:p>
-      <w:pPr>
-        <w:pStyle w:val="Corpodetexto"/>
-      </w:pPr>
-    </w:p>
-    <w:p>
-      <w:pPr>
-        <w:pStyle w:val="Corpodetexto"/>
-      </w:pPr>
-    </w:p>
-    <w:p>
-      <w:pPr>
-        <w:pStyle w:val="Corpodetexto"/>
-      </w:pPr>
-    </w:p>
-    <w:p>
-      <w:pPr>
-        <w:pStyle w:val="Corpodetexto"/>
-      </w:pPr>
-    </w:p>
-    <w:p>
-      <w:pPr>
-        <w:pStyle w:val="Corpodetexto"/>
         <w:spacing w:before="140"/>
       </w:pPr>
     </w:p>
@@ -1251,15 +1221,6 @@
     <w:p>
       <w:pPr>
         <w:pStyle w:val="Corpodetexto"/>
-        <w:rPr>
-          <w:rFonts w:ascii="Arial"/>
-          <w:b/>
-        </w:rPr>
-      </w:pPr>
-    </w:p>
-    <w:p>
-      <w:pPr>
-        <w:pStyle w:val="Corpodetexto"/>
         <w:spacing w:before="243"/>
         <w:rPr>
           <w:rFonts w:ascii="Arial"/>
@@ -1422,24 +1383,6 @@
         </w:rPr>
         <w:t>Waltz</w:t>
       </w:r>
-    </w:p>
-    <w:p>
-      <w:pPr>
-        <w:pStyle w:val="Corpodetexto"/>
-        <w:rPr>
-          <w:rFonts w:ascii="Arial"/>
-          <w:b/>
-        </w:rPr>
-      </w:pPr>
-    </w:p>
-    <w:p>
-      <w:pPr>
-        <w:pStyle w:val="Corpodetexto"/>
-        <w:rPr>
-          <w:rFonts w:ascii="Arial"/>
-          <w:b/>
-        </w:rPr>
-      </w:pPr>
     </w:p>
     <w:p>
       <w:pPr>
@@ -2386,7 +2329,6 @@
           <w:docPartUnique/>
         </w:docPartObj>
       </w:sdtPr>
-      <w:sdtEndPr/>
       <w:sdtContent>
         <w:p>
           <w:pPr>
@@ -4558,14 +4500,6 @@
     </w:p>
     <w:p>
       <w:pPr>
-        <w:pStyle w:val="Corpodetexto"/>
-        <w:spacing w:before="139"/>
-        <w:ind w:left="115" w:right="130" w:firstLine="850"/>
-        <w:jc w:val="both"/>
-      </w:pPr>
-    </w:p>
-    <w:p>
-      <w:pPr>
         <w:pStyle w:val="Ttulo3"/>
         <w:numPr>
           <w:ilvl w:val="1"/>
@@ -6121,249 +6055,6 @@
     </w:p>
     <w:p>
       <w:pPr>
-        <w:pStyle w:val="Corpodetexto"/>
-        <w:spacing w:before="138"/>
-      </w:pPr>
-    </w:p>
-    <w:p>
-      <w:pPr>
-        <w:pStyle w:val="Corpodetexto"/>
-        <w:spacing w:line="242" w:lineRule="auto"/>
-        <w:ind w:left="115"/>
-      </w:pPr>
-      <w:r>
-        <w:rPr>
-          <w:color w:val="000000"/>
-          <w:highlight w:val="yellow"/>
-        </w:rPr>
-        <w:t>É</w:t>
-      </w:r>
-      <w:r>
-        <w:rPr>
-          <w:color w:val="000000"/>
-          <w:spacing w:val="-4"/>
-          <w:highlight w:val="yellow"/>
-        </w:rPr>
-        <w:t xml:space="preserve"> </w:t>
-      </w:r>
-      <w:r>
-        <w:rPr>
-          <w:color w:val="000000"/>
-          <w:highlight w:val="yellow"/>
-        </w:rPr>
-        <w:t>possível</w:t>
-      </w:r>
-      <w:r>
-        <w:rPr>
-          <w:color w:val="000000"/>
-          <w:spacing w:val="-3"/>
-          <w:highlight w:val="yellow"/>
-        </w:rPr>
-        <w:t xml:space="preserve"> </w:t>
-      </w:r>
-      <w:r>
-        <w:rPr>
-          <w:color w:val="000000"/>
-          <w:highlight w:val="yellow"/>
-        </w:rPr>
-        <w:t>notar</w:t>
-      </w:r>
-      <w:r>
-        <w:rPr>
-          <w:color w:val="000000"/>
-          <w:spacing w:val="-4"/>
-          <w:highlight w:val="yellow"/>
-        </w:rPr>
-        <w:t xml:space="preserve"> </w:t>
-      </w:r>
-      <w:r>
-        <w:rPr>
-          <w:color w:val="000000"/>
-          <w:highlight w:val="yellow"/>
-        </w:rPr>
-        <w:t>que</w:t>
-      </w:r>
-      <w:r>
-        <w:rPr>
-          <w:color w:val="000000"/>
-          <w:spacing w:val="-3"/>
-          <w:highlight w:val="yellow"/>
-        </w:rPr>
-        <w:t xml:space="preserve"> </w:t>
-      </w:r>
-      <w:r>
-        <w:rPr>
-          <w:color w:val="000000"/>
-          <w:highlight w:val="yellow"/>
-        </w:rPr>
-        <w:t>várias</w:t>
-      </w:r>
-      <w:r>
-        <w:rPr>
-          <w:color w:val="000000"/>
-          <w:spacing w:val="-4"/>
-          <w:highlight w:val="yellow"/>
-        </w:rPr>
-        <w:t xml:space="preserve"> </w:t>
-      </w:r>
-      <w:r>
-        <w:rPr>
-          <w:color w:val="000000"/>
-          <w:highlight w:val="yellow"/>
-        </w:rPr>
-        <w:t>partes</w:t>
-      </w:r>
-      <w:r>
-        <w:rPr>
-          <w:color w:val="000000"/>
-          <w:spacing w:val="-4"/>
-          <w:highlight w:val="yellow"/>
-        </w:rPr>
-        <w:t xml:space="preserve"> </w:t>
-      </w:r>
-      <w:r>
-        <w:rPr>
-          <w:color w:val="000000"/>
-          <w:highlight w:val="yellow"/>
-        </w:rPr>
-        <w:t>do</w:t>
-      </w:r>
-      <w:r>
-        <w:rPr>
-          <w:color w:val="000000"/>
-          <w:spacing w:val="-3"/>
-          <w:highlight w:val="yellow"/>
-        </w:rPr>
-        <w:t xml:space="preserve"> </w:t>
-      </w:r>
-      <w:r>
-        <w:rPr>
-          <w:color w:val="000000"/>
-          <w:highlight w:val="yellow"/>
-        </w:rPr>
-        <w:t>texto</w:t>
-      </w:r>
-      <w:r>
-        <w:rPr>
-          <w:color w:val="000000"/>
-          <w:spacing w:val="-3"/>
-          <w:highlight w:val="yellow"/>
-        </w:rPr>
-        <w:t xml:space="preserve"> </w:t>
-      </w:r>
-      <w:r>
-        <w:rPr>
-          <w:color w:val="000000"/>
-          <w:highlight w:val="yellow"/>
-        </w:rPr>
-        <w:t>foram</w:t>
-      </w:r>
-      <w:r>
-        <w:rPr>
-          <w:color w:val="000000"/>
-          <w:spacing w:val="-4"/>
-          <w:highlight w:val="yellow"/>
-        </w:rPr>
-        <w:t xml:space="preserve"> </w:t>
-      </w:r>
-      <w:r>
-        <w:rPr>
-          <w:color w:val="000000"/>
-          <w:highlight w:val="yellow"/>
-        </w:rPr>
-        <w:t>copiadas</w:t>
-      </w:r>
-      <w:r>
-        <w:rPr>
-          <w:color w:val="000000"/>
-          <w:spacing w:val="-4"/>
-          <w:highlight w:val="yellow"/>
-        </w:rPr>
-        <w:t xml:space="preserve"> </w:t>
-      </w:r>
-      <w:r>
-        <w:rPr>
-          <w:color w:val="000000"/>
-          <w:highlight w:val="yellow"/>
-        </w:rPr>
-        <w:t>de</w:t>
-      </w:r>
-      <w:r>
-        <w:rPr>
-          <w:color w:val="000000"/>
-          <w:spacing w:val="-3"/>
-          <w:highlight w:val="yellow"/>
-        </w:rPr>
-        <w:t xml:space="preserve"> </w:t>
-      </w:r>
-      <w:r>
-        <w:rPr>
-          <w:color w:val="000000"/>
-          <w:highlight w:val="yellow"/>
-        </w:rPr>
-        <w:t>alguma</w:t>
-      </w:r>
-      <w:r>
-        <w:rPr>
-          <w:color w:val="000000"/>
-          <w:spacing w:val="-3"/>
-          <w:highlight w:val="yellow"/>
-        </w:rPr>
-        <w:t xml:space="preserve"> </w:t>
-      </w:r>
-      <w:r>
-        <w:rPr>
-          <w:color w:val="000000"/>
-          <w:highlight w:val="yellow"/>
-        </w:rPr>
-        <w:t>fonte,</w:t>
-      </w:r>
-      <w:r>
-        <w:rPr>
-          <w:color w:val="000000"/>
-          <w:spacing w:val="-6"/>
-          <w:highlight w:val="yellow"/>
-        </w:rPr>
-        <w:t xml:space="preserve"> </w:t>
-      </w:r>
-      <w:r>
-        <w:rPr>
-          <w:color w:val="000000"/>
-          <w:highlight w:val="yellow"/>
-        </w:rPr>
-        <w:t>porém</w:t>
-      </w:r>
-      <w:r>
-        <w:rPr>
-          <w:color w:val="000000"/>
-          <w:spacing w:val="-4"/>
-          <w:highlight w:val="yellow"/>
-        </w:rPr>
-        <w:t xml:space="preserve"> </w:t>
-      </w:r>
-      <w:r>
-        <w:rPr>
-          <w:color w:val="000000"/>
-          <w:highlight w:val="yellow"/>
-        </w:rPr>
-        <w:t>nenhuma</w:t>
-      </w:r>
-      <w:r>
-        <w:rPr>
-          <w:color w:val="000000"/>
-        </w:rPr>
-        <w:t xml:space="preserve"> </w:t>
-      </w:r>
-      <w:r>
-        <w:rPr>
-          <w:color w:val="000000"/>
-          <w:highlight w:val="yellow"/>
-        </w:rPr>
-        <w:t>foi citada até aqui.</w:t>
-      </w:r>
-    </w:p>
-    <w:p>
-      <w:pPr>
         <w:spacing w:line="242" w:lineRule="auto"/>
         <w:sectPr>
           <w:pgSz w:w="11910" w:h="16840"/>
@@ -8366,22 +8057,6 @@
     <w:p>
       <w:pPr>
         <w:pStyle w:val="Corpodetexto"/>
-        <w:ind w:left="115" w:right="123" w:firstLine="850"/>
-        <w:jc w:val="both"/>
-      </w:pPr>
-      <w:r>
-        <w:t>https://simpep.feb.unesp.br/anais/anais_13/artigo/52.pdf</w:t>
-      </w:r>
-    </w:p>
-    <w:p>
-      <w:pPr>
-        <w:pStyle w:val="Corpodetexto"/>
-        <w:spacing w:before="274"/>
-      </w:pPr>
-    </w:p>
-    <w:p>
-      <w:pPr>
-        <w:pStyle w:val="Corpodetexto"/>
         <w:ind w:left="115" w:right="935"/>
       </w:pPr>
       <w:r>
@@ -8389,170 +8064,7 @@
           <w:color w:val="000000"/>
           <w:highlight w:val="yellow"/>
         </w:rPr>
-        <w:t>Tópico</w:t>
-      </w:r>
-      <w:r>
-        <w:rPr>
-          <w:color w:val="000000"/>
-          <w:spacing w:val="-3"/>
-          <w:highlight w:val="yellow"/>
-        </w:rPr>
-        <w:t xml:space="preserve"> </w:t>
-      </w:r>
-      <w:r>
-        <w:rPr>
-          <w:color w:val="000000"/>
-          <w:highlight w:val="yellow"/>
-        </w:rPr>
-        <w:t>insuficiente.</w:t>
-      </w:r>
-      <w:r>
-        <w:rPr>
-          <w:color w:val="000000"/>
-          <w:spacing w:val="-6"/>
-          <w:highlight w:val="yellow"/>
-        </w:rPr>
-        <w:t xml:space="preserve"> </w:t>
-      </w:r>
-      <w:r>
-        <w:rPr>
-          <w:color w:val="000000"/>
-          <w:highlight w:val="yellow"/>
-        </w:rPr>
-        <w:t>Não</w:t>
-      </w:r>
-      <w:r>
-        <w:rPr>
-          <w:color w:val="000000"/>
-          <w:spacing w:val="-3"/>
-          <w:highlight w:val="yellow"/>
-        </w:rPr>
-        <w:t xml:space="preserve"> </w:t>
-      </w:r>
-      <w:r>
-        <w:rPr>
-          <w:color w:val="000000"/>
-          <w:highlight w:val="yellow"/>
-        </w:rPr>
-        <w:t>aborda</w:t>
-      </w:r>
-      <w:r>
-        <w:rPr>
-          <w:color w:val="000000"/>
-          <w:spacing w:val="-3"/>
-          <w:highlight w:val="yellow"/>
-        </w:rPr>
-        <w:t xml:space="preserve"> </w:t>
-      </w:r>
-      <w:r>
-        <w:rPr>
-          <w:color w:val="000000"/>
-          <w:highlight w:val="yellow"/>
-        </w:rPr>
-        <w:t>adequadamente</w:t>
-      </w:r>
-      <w:r>
-        <w:rPr>
-          <w:color w:val="000000"/>
-          <w:spacing w:val="-3"/>
-          <w:highlight w:val="yellow"/>
-        </w:rPr>
-        <w:t xml:space="preserve"> </w:t>
-      </w:r>
-      <w:r>
-        <w:rPr>
-          <w:color w:val="000000"/>
-          <w:highlight w:val="yellow"/>
-        </w:rPr>
-        <w:t>os</w:t>
-      </w:r>
-      <w:r>
-        <w:rPr>
-          <w:color w:val="000000"/>
-          <w:spacing w:val="-4"/>
-          <w:highlight w:val="yellow"/>
-        </w:rPr>
-        <w:t xml:space="preserve"> </w:t>
-      </w:r>
-      <w:r>
-        <w:rPr>
-          <w:color w:val="000000"/>
-          <w:highlight w:val="yellow"/>
-        </w:rPr>
-        <w:t>sistemas</w:t>
-      </w:r>
-      <w:r>
-        <w:rPr>
-          <w:color w:val="000000"/>
-          <w:spacing w:val="-4"/>
-          <w:highlight w:val="yellow"/>
-        </w:rPr>
-        <w:t xml:space="preserve"> </w:t>
-      </w:r>
-      <w:r>
-        <w:rPr>
-          <w:color w:val="000000"/>
-          <w:highlight w:val="yellow"/>
-        </w:rPr>
-        <w:t>de</w:t>
-      </w:r>
-      <w:r>
-        <w:rPr>
-          <w:color w:val="000000"/>
-          <w:spacing w:val="-3"/>
-          <w:highlight w:val="yellow"/>
-        </w:rPr>
-        <w:t xml:space="preserve"> </w:t>
-      </w:r>
-      <w:r>
-        <w:rPr>
-          <w:color w:val="000000"/>
-          <w:highlight w:val="yellow"/>
-        </w:rPr>
-        <w:t>informação</w:t>
-      </w:r>
-      <w:r>
-        <w:rPr>
-          <w:color w:val="000000"/>
-          <w:spacing w:val="-3"/>
-          <w:highlight w:val="yellow"/>
-        </w:rPr>
-        <w:t xml:space="preserve"> </w:t>
-      </w:r>
-      <w:r>
-        <w:rPr>
-          <w:color w:val="000000"/>
-          <w:highlight w:val="yellow"/>
-        </w:rPr>
-        <w:t>e</w:t>
-      </w:r>
-      <w:r>
-        <w:rPr>
-          <w:color w:val="000000"/>
-          <w:spacing w:val="-3"/>
-          <w:highlight w:val="yellow"/>
-        </w:rPr>
-        <w:t xml:space="preserve"> </w:t>
-      </w:r>
-      <w:r>
-        <w:rPr>
-          <w:color w:val="000000"/>
-          <w:highlight w:val="yellow"/>
-        </w:rPr>
-        <w:t>sua</w:t>
-      </w:r>
-      <w:r>
-        <w:rPr>
-          <w:color w:val="000000"/>
-        </w:rPr>
-        <w:t xml:space="preserve"> </w:t>
-      </w:r>
-      <w:r>
-        <w:rPr>
-          <w:color w:val="000000"/>
-          <w:highlight w:val="yellow"/>
-        </w:rPr>
-        <w:t>importância para o negócio.</w:t>
+        <w:t>.</w:t>
       </w:r>
     </w:p>
     <w:p>
@@ -12124,7 +11636,7 @@
               </wp:anchor>
             </w:drawing>
           </mc:Choice>
-          <mc:Fallback xmlns:w16du="http://schemas.microsoft.com/office/word/2023/wordml/word16du" xmlns:oel="http://schemas.microsoft.com/office/2019/extlst">
+          <mc:Fallback xmlns:w16du="http://schemas.microsoft.com/office/word/2023/wordml/word16du">
             <w:pict>
               <v:group w14:anchorId="7ADB24DD" id="Group 4" o:spid="_x0000_s1026" style="position:absolute;margin-left:185.65pt;margin-top:20pt;width:230.25pt;height:141.75pt;z-index:-15728128;mso-wrap-distance-left:0;mso-wrap-distance-right:0;mso-position-horizontal-relative:page" coordsize="29241,18002" o:gfxdata="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">
                 <v:shape id="Graphic 5" o:spid="_x0000_s1027" style="position:absolute;left:3091;top:4758;width:24708;height:10255;visibility:visible;mso-wrap-style:square;v-text-anchor:top" coordsize="2470785,1025525" o:gfxdata="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" path="m,682751r2470531,em,343026r2470531,em,l2470531,em,1025016r2470531,e" filled="f" strokecolor="#d9d9d9">
@@ -19337,7 +18849,13 @@
     </w:p>
     <w:p>
       <w:r>
-        <w:t xml:space="preserve">KOTLER, P.; KELLER, K. L. </w:t>
+        <w:t>KOTLER, P.</w:t>
+      </w:r>
+      <w:r>
+        <w:t xml:space="preserve"> </w:t>
+      </w:r>
+      <w:r>
+        <w:t xml:space="preserve">KELLER, K. L. </w:t>
       </w:r>
       <w:r>
         <w:rPr>
@@ -19383,6 +18901,11 @@
     <w:p>
       <w:pPr>
         <w:spacing w:line="240" w:lineRule="auto"/>
+      </w:pPr>
+    </w:p>
+    <w:p>
+      <w:pPr>
+        <w:spacing w:line="240" w:lineRule="auto"/>
         <w:sectPr>
           <w:pgSz w:w="11910" w:h="16840"/>
           <w:pgMar w:top="1440" w:right="720" w:bottom="280" w:left="1020" w:header="718" w:footer="0" w:gutter="0"/>
@@ -19390,7 +18913,39 @@
         </w:sectPr>
       </w:pPr>
       <w:r>
-        <w:br w:type="page"/>
+        <w:t>Alexey Carvalho</w:t>
+      </w:r>
+      <w:r>
+        <w:t xml:space="preserve"> e </w:t>
+      </w:r>
+      <w:r>
+        <w:t>Napoleão Verardi Galegale</w:t>
+      </w:r>
+      <w:r>
+        <w:t xml:space="preserve">. </w:t>
+      </w:r>
+      <w:r>
+        <w:t>Tecnologia da Informação no setor supermercadista:</w:t>
+      </w:r>
+      <w:r>
+        <w:t xml:space="preserve"> </w:t>
+      </w:r>
+      <w:r>
+        <w:t>Um estudo exploratório no interior de São Paulo</w:t>
+      </w:r>
+      <w:r>
+        <w:t>, 2006. Disponível em: &lt;</w:t>
+      </w:r>
+      <w:hyperlink r:id="rId17" w:history="1">
+        <w:r>
+          <w:rPr>
+            <w:rStyle w:val="Hyperlink"/>
+          </w:rPr>
+          <w:t>https://simpep.feb.unesp.br/anais/anais_13/artigos/52.pdf</w:t>
+        </w:r>
+      </w:hyperlink>
+      <w:r>
+        <w:t xml:space="preserve"> &gt;. Acesso em 02/04/2024</w:t>
       </w:r>
     </w:p>
     <w:p>
@@ -20019,7 +19574,7 @@
                 <w:sz w:val="28"/>
               </w:rPr>
             </w:pPr>
-            <w:hyperlink r:id="rId17" w:history="1">
+            <w:hyperlink r:id="rId18" w:history="1">
               <w:r>
                 <w:rPr>
                   <w:rStyle w:val="Hyperlink"/>
@@ -20198,7 +19753,7 @@
                 <w:sz w:val="28"/>
               </w:rPr>
             </w:pPr>
-            <w:hyperlink r:id="rId18">
+            <w:hyperlink r:id="rId19">
               <w:r>
                 <w:rPr>
                   <w:b/>
@@ -20363,7 +19918,7 @@
                 <w:sz w:val="28"/>
               </w:rPr>
             </w:pPr>
-            <w:hyperlink r:id="rId19">
+            <w:hyperlink r:id="rId20">
               <w:r>
                 <w:rPr>
                   <w:b/>
@@ -20560,7 +20115,7 @@
                 <w:sz w:val="28"/>
               </w:rPr>
             </w:pPr>
-            <w:hyperlink r:id="rId20">
+            <w:hyperlink r:id="rId21">
               <w:r>
                 <w:rPr>
                   <w:b/>
@@ -20643,7 +20198,7 @@
           <w:sz w:val="26"/>
         </w:rPr>
         <w:sectPr>
-          <w:headerReference w:type="default" r:id="rId21"/>
+          <w:headerReference w:type="default" r:id="rId22"/>
           <w:pgSz w:w="16840" w:h="11910" w:orient="landscape"/>
           <w:pgMar w:top="1400" w:right="920" w:bottom="280" w:left="740" w:header="718" w:footer="0" w:gutter="0"/>
           <w:pgNumType w:start="18"/>
@@ -21749,7 +21304,7 @@
 </file>
 
 <file path=word/endnotes.xml><?xml version="1.0" encoding="utf-8"?>
-<w:endnotes xmlns:wpc="http://schemas.microsoft.com/office/word/2010/wordprocessingCanvas" xmlns:cx="http://schemas.microsoft.com/office/drawing/2014/chartex" xmlns:cx1="http://schemas.microsoft.com/office/drawing/2015/9/8/chartex" xmlns:cx2="http://schemas.microsoft.com/office/drawing/2015/10/21/chartex" xmlns:cx3="http://schemas.microsoft.com/office/drawing/2016/5/9/chartex" xmlns:cx4="http://schemas.microsoft.com/office/drawing/2016/5/10/chartex" xmlns:cx5="http://schemas.microsoft.com/office/drawing/2016/5/11/chartex" xmlns:cx6="http://schemas.microsoft.com/office/drawing/2016/5/12/chartex" xmlns:cx7="http://schemas.microsoft.com/office/drawing/2016/5/13/chartex" xmlns:cx8="http://schemas.microsoft.com/office/drawing/2016/5/14/chartex" xmlns:mc="http://schemas.openxmlformats.org/markup-compatibility/2006" xmlns:aink="http://schemas.microsoft.com/office/drawing/2016/ink" xmlns:am3d="http://schemas.microsoft.com/office/drawing/2017/model3d" xmlns:o="urn:schemas-microsoft-com:office:office" xmlns:r="http://schemas.openxmlformats.org/officeDocument/2006/relationships" xmlns:m="http://schemas.openxmlformats.org/officeDocument/2006/math" xmlns:v="urn:schemas-microsoft-com:vml" xmlns:wp14="http://schemas.microsoft.com/office/word/2010/wordprocessingDrawing" xmlns:wp="http://schemas.openxmlformats.org/drawingml/2006/wordprocessingDrawing" xmlns:w10="urn:schemas-microsoft-com:office:word" xmlns:w="http://schemas.openxmlformats.org/wordprocessingml/2006/main" xmlns:w14="http://schemas.microsoft.com/office/word/2010/wordml" xmlns:w15="http://schemas.microsoft.com/office/word/2012/wordml" xmlns:w16cex="http://schemas.microsoft.com/office/word/2018/wordml/cex" xmlns:w16cid="http://schemas.microsoft.com/office/word/2016/wordml/cid" xmlns:w16="http://schemas.microsoft.com/office/word/2018/wordml" xmlns:w16sdtdh="http://schemas.microsoft.com/office/word/2020/wordml/sdtdatahash" xmlns:w16se="http://schemas.microsoft.com/office/word/2015/wordml/symex" xmlns:wpg="http://schemas.microsoft.com/office/word/2010/wordprocessingGroup" xmlns:wpi="http://schemas.microsoft.com/office/word/2010/wordprocessingInk" xmlns:wne="http://schemas.microsoft.com/office/word/2006/wordml" xmlns:wps="http://schemas.microsoft.com/office/word/2010/wordprocessingShape" mc:Ignorable="w14 w15 w16se w16cid w16 w16cex w16sdtdh wp14">
+<w:endnotes xmlns:wpc="http://schemas.microsoft.com/office/word/2010/wordprocessingCanvas" xmlns:cx="http://schemas.microsoft.com/office/drawing/2014/chartex" xmlns:cx1="http://schemas.microsoft.com/office/drawing/2015/9/8/chartex" xmlns:cx2="http://schemas.microsoft.com/office/drawing/2015/10/21/chartex" xmlns:cx3="http://schemas.microsoft.com/office/drawing/2016/5/9/chartex" xmlns:cx4="http://schemas.microsoft.com/office/drawing/2016/5/10/chartex" xmlns:cx5="http://schemas.microsoft.com/office/drawing/2016/5/11/chartex" xmlns:cx6="http://schemas.microsoft.com/office/drawing/2016/5/12/chartex" xmlns:cx7="http://schemas.microsoft.com/office/drawing/2016/5/13/chartex" xmlns:cx8="http://schemas.microsoft.com/office/drawing/2016/5/14/chartex" xmlns:mc="http://schemas.openxmlformats.org/markup-compatibility/2006" xmlns:aink="http://schemas.microsoft.com/office/drawing/2016/ink" xmlns:am3d="http://schemas.microsoft.com/office/drawing/2017/model3d" xmlns:o="urn:schemas-microsoft-com:office:office" xmlns:oel="http://schemas.microsoft.com/office/2019/extlst" xmlns:r="http://schemas.openxmlformats.org/officeDocument/2006/relationships" xmlns:m="http://schemas.openxmlformats.org/officeDocument/2006/math" xmlns:v="urn:schemas-microsoft-com:vml" xmlns:wp14="http://schemas.microsoft.com/office/word/2010/wordprocessingDrawing" xmlns:wp="http://schemas.openxmlformats.org/drawingml/2006/wordprocessingDrawing" xmlns:w10="urn:schemas-microsoft-com:office:word" xmlns:w="http://schemas.openxmlformats.org/wordprocessingml/2006/main" xmlns:w14="http://schemas.microsoft.com/office/word/2010/wordml" xmlns:w15="http://schemas.microsoft.com/office/word/2012/wordml" xmlns:w16cex="http://schemas.microsoft.com/office/word/2018/wordml/cex" xmlns:w16cid="http://schemas.microsoft.com/office/word/2016/wordml/cid" xmlns:w16="http://schemas.microsoft.com/office/word/2018/wordml" xmlns:w16sdtdh="http://schemas.microsoft.com/office/word/2020/wordml/sdtdatahash" xmlns:w16se="http://schemas.microsoft.com/office/word/2015/wordml/symex" xmlns:wpg="http://schemas.microsoft.com/office/word/2010/wordprocessingGroup" xmlns:wpi="http://schemas.microsoft.com/office/word/2010/wordprocessingInk" xmlns:wne="http://schemas.microsoft.com/office/word/2006/wordml" xmlns:wps="http://schemas.microsoft.com/office/word/2010/wordprocessingShape" mc:Ignorable="w14 w15 w16se w16cid w16 w16cex w16sdtdh wp14">
   <w:endnote w:type="separator" w:id="-1">
     <w:p>
       <w:r>
@@ -21768,7 +21323,7 @@
 </file>
 
 <file path=word/footnotes.xml><?xml version="1.0" encoding="utf-8"?>
-<w:footnotes xmlns:wpc="http://schemas.microsoft.com/office/word/2010/wordprocessingCanvas" xmlns:cx="http://schemas.microsoft.com/office/drawing/2014/chartex" xmlns:cx1="http://schemas.microsoft.com/office/drawing/2015/9/8/chartex" xmlns:cx2="http://schemas.microsoft.com/office/drawing/2015/10/21/chartex" xmlns:cx3="http://schemas.microsoft.com/office/drawing/2016/5/9/chartex" xmlns:cx4="http://schemas.microsoft.com/office/drawing/2016/5/10/chartex" xmlns:cx5="http://schemas.microsoft.com/office/drawing/2016/5/11/chartex" xmlns:cx6="http://schemas.microsoft.com/office/drawing/2016/5/12/chartex" xmlns:cx7="http://schemas.microsoft.com/office/drawing/2016/5/13/chartex" xmlns:cx8="http://schemas.microsoft.com/office/drawing/2016/5/14/chartex" xmlns:mc="http://schemas.openxmlformats.org/markup-compatibility/2006" xmlns:aink="http://schemas.microsoft.com/office/drawing/2016/ink" xmlns:am3d="http://schemas.microsoft.com/office/drawing/2017/model3d" xmlns:o="urn:schemas-microsoft-com:office:office" xmlns:r="http://schemas.openxmlformats.org/officeDocument/2006/relationships" xmlns:m="http://schemas.openxmlformats.org/officeDocument/2006/math" xmlns:v="urn:schemas-microsoft-com:vml" xmlns:wp14="http://schemas.microsoft.com/office/word/2010/wordprocessingDrawing" xmlns:wp="http://schemas.openxmlformats.org/drawingml/2006/wordprocessingDrawing" xmlns:w10="urn:schemas-microsoft-com:office:word" xmlns:w="http://schemas.openxmlformats.org/wordprocessingml/2006/main" xmlns:w14="http://schemas.microsoft.com/office/word/2010/wordml" xmlns:w15="http://schemas.microsoft.com/office/word/2012/wordml" xmlns:w16cex="http://schemas.microsoft.com/office/word/2018/wordml/cex" xmlns:w16cid="http://schemas.microsoft.com/office/word/2016/wordml/cid" xmlns:w16="http://schemas.microsoft.com/office/word/2018/wordml" xmlns:w16sdtdh="http://schemas.microsoft.com/office/word/2020/wordml/sdtdatahash" xmlns:w16se="http://schemas.microsoft.com/office/word/2015/wordml/symex" xmlns:wpg="http://schemas.microsoft.com/office/word/2010/wordprocessingGroup" xmlns:wpi="http://schemas.microsoft.com/office/word/2010/wordprocessingInk" xmlns:wne="http://schemas.microsoft.com/office/word/2006/wordml" xmlns:wps="http://schemas.microsoft.com/office/word/2010/wordprocessingShape" mc:Ignorable="w14 w15 w16se w16cid w16 w16cex w16sdtdh wp14">
+<w:footnotes xmlns:wpc="http://schemas.microsoft.com/office/word/2010/wordprocessingCanvas" xmlns:cx="http://schemas.microsoft.com/office/drawing/2014/chartex" xmlns:cx1="http://schemas.microsoft.com/office/drawing/2015/9/8/chartex" xmlns:cx2="http://schemas.microsoft.com/office/drawing/2015/10/21/chartex" xmlns:cx3="http://schemas.microsoft.com/office/drawing/2016/5/9/chartex" xmlns:cx4="http://schemas.microsoft.com/office/drawing/2016/5/10/chartex" xmlns:cx5="http://schemas.microsoft.com/office/drawing/2016/5/11/chartex" xmlns:cx6="http://schemas.microsoft.com/office/drawing/2016/5/12/chartex" xmlns:cx7="http://schemas.microsoft.com/office/drawing/2016/5/13/chartex" xmlns:cx8="http://schemas.microsoft.com/office/drawing/2016/5/14/chartex" xmlns:mc="http://schemas.openxmlformats.org/markup-compatibility/2006" xmlns:aink="http://schemas.microsoft.com/office/drawing/2016/ink" xmlns:am3d="http://schemas.microsoft.com/office/drawing/2017/model3d" xmlns:o="urn:schemas-microsoft-com:office:office" xmlns:oel="http://schemas.microsoft.com/office/2019/extlst" xmlns:r="http://schemas.openxmlformats.org/officeDocument/2006/relationships" xmlns:m="http://schemas.openxmlformats.org/officeDocument/2006/math" xmlns:v="urn:schemas-microsoft-com:vml" xmlns:wp14="http://schemas.microsoft.com/office/word/2010/wordprocessingDrawing" xmlns:wp="http://schemas.openxmlformats.org/drawingml/2006/wordprocessingDrawing" xmlns:w10="urn:schemas-microsoft-com:office:word" xmlns:w="http://schemas.openxmlformats.org/wordprocessingml/2006/main" xmlns:w14="http://schemas.microsoft.com/office/word/2010/wordml" xmlns:w15="http://schemas.microsoft.com/office/word/2012/wordml" xmlns:w16cex="http://schemas.microsoft.com/office/word/2018/wordml/cex" xmlns:w16cid="http://schemas.microsoft.com/office/word/2016/wordml/cid" xmlns:w16="http://schemas.microsoft.com/office/word/2018/wordml" xmlns:w16sdtdh="http://schemas.microsoft.com/office/word/2020/wordml/sdtdatahash" xmlns:w16se="http://schemas.microsoft.com/office/word/2015/wordml/symex" xmlns:wpg="http://schemas.microsoft.com/office/word/2010/wordprocessingGroup" xmlns:wpi="http://schemas.microsoft.com/office/word/2010/wordprocessingInk" xmlns:wne="http://schemas.microsoft.com/office/word/2006/wordml" xmlns:wps="http://schemas.microsoft.com/office/word/2010/wordprocessingShape" mc:Ignorable="w14 w15 w16se w16cid w16 w16cex w16sdtdh wp14">
   <w:footnote w:type="separator" w:id="-1">
     <w:p>
       <w:r>
@@ -21787,7 +21342,7 @@
 </file>
 
 <file path=word/header1.xml><?xml version="1.0" encoding="utf-8"?>
-<w:hdr xmlns:wpc="http://schemas.microsoft.com/office/word/2010/wordprocessingCanvas" xmlns:cx="http://schemas.microsoft.com/office/drawing/2014/chartex" xmlns:cx1="http://schemas.microsoft.com/office/drawing/2015/9/8/chartex" xmlns:cx2="http://schemas.microsoft.com/office/drawing/2015/10/21/chartex" xmlns:cx3="http://schemas.microsoft.com/office/drawing/2016/5/9/chartex" xmlns:cx4="http://schemas.microsoft.com/office/drawing/2016/5/10/chartex" xmlns:cx5="http://schemas.microsoft.com/office/drawing/2016/5/11/chartex" xmlns:cx6="http://schemas.microsoft.com/office/drawing/2016/5/12/chartex" xmlns:cx7="http://schemas.microsoft.com/office/drawing/2016/5/13/chartex" xmlns:cx8="http://schemas.microsoft.com/office/drawing/2016/5/14/chartex" xmlns:mc="http://schemas.openxmlformats.org/markup-compatibility/2006" xmlns:aink="http://schemas.microsoft.com/office/drawing/2016/ink" xmlns:am3d="http://schemas.microsoft.com/office/drawing/2017/model3d" xmlns:o="urn:schemas-microsoft-com:office:office" xmlns:r="http://schemas.openxmlformats.org/officeDocument/2006/relationships" xmlns:m="http://schemas.openxmlformats.org/officeDocument/2006/math" xmlns:v="urn:schemas-microsoft-com:vml" xmlns:wp14="http://schemas.microsoft.com/office/word/2010/wordprocessingDrawing" xmlns:wp="http://schemas.openxmlformats.org/drawingml/2006/wordprocessingDrawing" xmlns:w10="urn:schemas-microsoft-com:office:word" xmlns:w="http://schemas.openxmlformats.org/wordprocessingml/2006/main" xmlns:w14="http://schemas.microsoft.com/office/word/2010/wordml" xmlns:w15="http://schemas.microsoft.com/office/word/2012/wordml" xmlns:w16cex="http://schemas.microsoft.com/office/word/2018/wordml/cex" xmlns:w16cid="http://schemas.microsoft.com/office/word/2016/wordml/cid" xmlns:w16="http://schemas.microsoft.com/office/word/2018/wordml" xmlns:w16sdtdh="http://schemas.microsoft.com/office/word/2020/wordml/sdtdatahash" xmlns:w16se="http://schemas.microsoft.com/office/word/2015/wordml/symex" xmlns:wpg="http://schemas.microsoft.com/office/word/2010/wordprocessingGroup" xmlns:wpi="http://schemas.microsoft.com/office/word/2010/wordprocessingInk" xmlns:wne="http://schemas.microsoft.com/office/word/2006/wordml" xmlns:wps="http://schemas.microsoft.com/office/word/2010/wordprocessingShape" mc:Ignorable="w14 w15 w16se w16cid w16 w16cex w16sdtdh wp14">
+<w:hdr xmlns:wpc="http://schemas.microsoft.com/office/word/2010/wordprocessingCanvas" xmlns:cx="http://schemas.microsoft.com/office/drawing/2014/chartex" xmlns:cx1="http://schemas.microsoft.com/office/drawing/2015/9/8/chartex" xmlns:cx2="http://schemas.microsoft.com/office/drawing/2015/10/21/chartex" xmlns:cx3="http://schemas.microsoft.com/office/drawing/2016/5/9/chartex" xmlns:cx4="http://schemas.microsoft.com/office/drawing/2016/5/10/chartex" xmlns:cx5="http://schemas.microsoft.com/office/drawing/2016/5/11/chartex" xmlns:cx6="http://schemas.microsoft.com/office/drawing/2016/5/12/chartex" xmlns:cx7="http://schemas.microsoft.com/office/drawing/2016/5/13/chartex" xmlns:cx8="http://schemas.microsoft.com/office/drawing/2016/5/14/chartex" xmlns:mc="http://schemas.openxmlformats.org/markup-compatibility/2006" xmlns:aink="http://schemas.microsoft.com/office/drawing/2016/ink" xmlns:am3d="http://schemas.microsoft.com/office/drawing/2017/model3d" xmlns:o="urn:schemas-microsoft-com:office:office" xmlns:oel="http://schemas.microsoft.com/office/2019/extlst" xmlns:r="http://schemas.openxmlformats.org/officeDocument/2006/relationships" xmlns:m="http://schemas.openxmlformats.org/officeDocument/2006/math" xmlns:v="urn:schemas-microsoft-com:vml" xmlns:wp14="http://schemas.microsoft.com/office/word/2010/wordprocessingDrawing" xmlns:wp="http://schemas.openxmlformats.org/drawingml/2006/wordprocessingDrawing" xmlns:w10="urn:schemas-microsoft-com:office:word" xmlns:w="http://schemas.openxmlformats.org/wordprocessingml/2006/main" xmlns:w14="http://schemas.microsoft.com/office/word/2010/wordml" xmlns:w15="http://schemas.microsoft.com/office/word/2012/wordml" xmlns:w16cex="http://schemas.microsoft.com/office/word/2018/wordml/cex" xmlns:w16cid="http://schemas.microsoft.com/office/word/2016/wordml/cid" xmlns:w16="http://schemas.microsoft.com/office/word/2018/wordml" xmlns:w16sdtdh="http://schemas.microsoft.com/office/word/2020/wordml/sdtdatahash" xmlns:w16se="http://schemas.microsoft.com/office/word/2015/wordml/symex" xmlns:wpg="http://schemas.microsoft.com/office/word/2010/wordprocessingGroup" xmlns:wpi="http://schemas.microsoft.com/office/word/2010/wordprocessingInk" xmlns:wne="http://schemas.microsoft.com/office/word/2006/wordml" xmlns:wps="http://schemas.microsoft.com/office/word/2010/wordprocessingShape" mc:Ignorable="w14 w15 w16se w16cid w16 w16cex w16sdtdh wp14">
   <w:p>
     <w:pPr>
       <w:pStyle w:val="Corpodetexto"/>
@@ -21883,7 +21438,7 @@
             </wp:anchor>
           </w:drawing>
         </mc:Choice>
-        <mc:Fallback xmlns:w16du="http://schemas.microsoft.com/office/word/2023/wordml/word16du" xmlns:oel="http://schemas.microsoft.com/office/2019/extlst">
+        <mc:Fallback xmlns:w16du="http://schemas.microsoft.com/office/word/2023/wordml/word16du">
           <w:pict>
             <v:shapetype w14:anchorId="4E9CFEAB" id="_x0000_t202" coordsize="21600,21600" o:spt="202" path="m,l,21600r21600,l21600,xe">
               <v:stroke joinstyle="miter"/>
@@ -21942,7 +21497,7 @@
 </file>
 
 <file path=word/header2.xml><?xml version="1.0" encoding="utf-8"?>
-<w:hdr xmlns:wpc="http://schemas.microsoft.com/office/word/2010/wordprocessingCanvas" xmlns:cx="http://schemas.microsoft.com/office/drawing/2014/chartex" xmlns:cx1="http://schemas.microsoft.com/office/drawing/2015/9/8/chartex" xmlns:cx2="http://schemas.microsoft.com/office/drawing/2015/10/21/chartex" xmlns:cx3="http://schemas.microsoft.com/office/drawing/2016/5/9/chartex" xmlns:cx4="http://schemas.microsoft.com/office/drawing/2016/5/10/chartex" xmlns:cx5="http://schemas.microsoft.com/office/drawing/2016/5/11/chartex" xmlns:cx6="http://schemas.microsoft.com/office/drawing/2016/5/12/chartex" xmlns:cx7="http://schemas.microsoft.com/office/drawing/2016/5/13/chartex" xmlns:cx8="http://schemas.microsoft.com/office/drawing/2016/5/14/chartex" xmlns:mc="http://schemas.openxmlformats.org/markup-compatibility/2006" xmlns:aink="http://schemas.microsoft.com/office/drawing/2016/ink" xmlns:am3d="http://schemas.microsoft.com/office/drawing/2017/model3d" xmlns:o="urn:schemas-microsoft-com:office:office" xmlns:r="http://schemas.openxmlformats.org/officeDocument/2006/relationships" xmlns:m="http://schemas.openxmlformats.org/officeDocument/2006/math" xmlns:v="urn:schemas-microsoft-com:vml" xmlns:wp14="http://schemas.microsoft.com/office/word/2010/wordprocessingDrawing" xmlns:wp="http://schemas.openxmlformats.org/drawingml/2006/wordprocessingDrawing" xmlns:w10="urn:schemas-microsoft-com:office:word" xmlns:w="http://schemas.openxmlformats.org/wordprocessingml/2006/main" xmlns:w14="http://schemas.microsoft.com/office/word/2010/wordml" xmlns:w15="http://schemas.microsoft.com/office/word/2012/wordml" xmlns:w16cex="http://schemas.microsoft.com/office/word/2018/wordml/cex" xmlns:w16cid="http://schemas.microsoft.com/office/word/2016/wordml/cid" xmlns:w16="http://schemas.microsoft.com/office/word/2018/wordml" xmlns:w16sdtdh="http://schemas.microsoft.com/office/word/2020/wordml/sdtdatahash" xmlns:w16se="http://schemas.microsoft.com/office/word/2015/wordml/symex" xmlns:wpg="http://schemas.microsoft.com/office/word/2010/wordprocessingGroup" xmlns:wpi="http://schemas.microsoft.com/office/word/2010/wordprocessingInk" xmlns:wne="http://schemas.microsoft.com/office/word/2006/wordml" xmlns:wps="http://schemas.microsoft.com/office/word/2010/wordprocessingShape" mc:Ignorable="w14 w15 w16se w16cid w16 w16cex w16sdtdh wp14">
+<w:hdr xmlns:wpc="http://schemas.microsoft.com/office/word/2010/wordprocessingCanvas" xmlns:cx="http://schemas.microsoft.com/office/drawing/2014/chartex" xmlns:cx1="http://schemas.microsoft.com/office/drawing/2015/9/8/chartex" xmlns:cx2="http://schemas.microsoft.com/office/drawing/2015/10/21/chartex" xmlns:cx3="http://schemas.microsoft.com/office/drawing/2016/5/9/chartex" xmlns:cx4="http://schemas.microsoft.com/office/drawing/2016/5/10/chartex" xmlns:cx5="http://schemas.microsoft.com/office/drawing/2016/5/11/chartex" xmlns:cx6="http://schemas.microsoft.com/office/drawing/2016/5/12/chartex" xmlns:cx7="http://schemas.microsoft.com/office/drawing/2016/5/13/chartex" xmlns:cx8="http://schemas.microsoft.com/office/drawing/2016/5/14/chartex" xmlns:mc="http://schemas.openxmlformats.org/markup-compatibility/2006" xmlns:aink="http://schemas.microsoft.com/office/drawing/2016/ink" xmlns:am3d="http://schemas.microsoft.com/office/drawing/2017/model3d" xmlns:o="urn:schemas-microsoft-com:office:office" xmlns:oel="http://schemas.microsoft.com/office/2019/extlst" xmlns:r="http://schemas.openxmlformats.org/officeDocument/2006/relationships" xmlns:m="http://schemas.openxmlformats.org/officeDocument/2006/math" xmlns:v="urn:schemas-microsoft-com:vml" xmlns:wp14="http://schemas.microsoft.com/office/word/2010/wordprocessingDrawing" xmlns:wp="http://schemas.openxmlformats.org/drawingml/2006/wordprocessingDrawing" xmlns:w10="urn:schemas-microsoft-com:office:word" xmlns:w="http://schemas.openxmlformats.org/wordprocessingml/2006/main" xmlns:w14="http://schemas.microsoft.com/office/word/2010/wordml" xmlns:w15="http://schemas.microsoft.com/office/word/2012/wordml" xmlns:w16cex="http://schemas.microsoft.com/office/word/2018/wordml/cex" xmlns:w16cid="http://schemas.microsoft.com/office/word/2016/wordml/cid" xmlns:w16="http://schemas.microsoft.com/office/word/2018/wordml" xmlns:w16sdtdh="http://schemas.microsoft.com/office/word/2020/wordml/sdtdatahash" xmlns:w16se="http://schemas.microsoft.com/office/word/2015/wordml/symex" xmlns:wpg="http://schemas.microsoft.com/office/word/2010/wordprocessingGroup" xmlns:wpi="http://schemas.microsoft.com/office/word/2010/wordprocessingInk" xmlns:wne="http://schemas.microsoft.com/office/word/2006/wordml" xmlns:wps="http://schemas.microsoft.com/office/word/2010/wordprocessingShape" mc:Ignorable="w14 w15 w16se w16cid w16 w16cex w16sdtdh wp14">
   <w:p>
     <w:pPr>
       <w:pStyle w:val="Corpodetexto"/>
@@ -22018,7 +21573,13 @@
                             <w:rPr>
                               <w:spacing w:val="-5"/>
                             </w:rPr>
-                            <w:t>18</w:t>
+                            <w:t>1</w:t>
+                          </w:r>
+                          <w:r>
+                            <w:rPr>
+                              <w:spacing w:val="-5"/>
+                            </w:rPr>
+                            <w:t>8</w:t>
                           </w:r>
                           <w:r>
                             <w:rPr>
@@ -22038,7 +21599,7 @@
             </wp:anchor>
           </w:drawing>
         </mc:Choice>
-        <mc:Fallback xmlns:w16du="http://schemas.microsoft.com/office/word/2023/wordml/word16du" xmlns:oel="http://schemas.microsoft.com/office/2019/extlst">
+        <mc:Fallback xmlns:w16du="http://schemas.microsoft.com/office/word/2023/wordml/word16du">
           <w:pict>
             <v:shapetype w14:anchorId="5440CBA1" id="_x0000_t202" coordsize="21600,21600" o:spt="202" path="m,l,21600r21600,l21600,xe">
               <v:stroke joinstyle="miter"/>
@@ -22103,7 +21664,7 @@
 </file>
 
 <file path=word/numbering.xml><?xml version="1.0" encoding="utf-8"?>
-<w:numbering xmlns:wpc="http://schemas.microsoft.com/office/word/2010/wordprocessingCanvas" xmlns:cx="http://schemas.microsoft.com/office/drawing/2014/chartex" xmlns:cx1="http://schemas.microsoft.com/office/drawing/2015/9/8/chartex" xmlns:cx2="http://schemas.microsoft.com/office/drawing/2015/10/21/chartex" xmlns:cx3="http://schemas.microsoft.com/office/drawing/2016/5/9/chartex" xmlns:cx4="http://schemas.microsoft.com/office/drawing/2016/5/10/chartex" xmlns:cx5="http://schemas.microsoft.com/office/drawing/2016/5/11/chartex" xmlns:cx6="http://schemas.microsoft.com/office/drawing/2016/5/12/chartex" xmlns:cx7="http://schemas.microsoft.com/office/drawing/2016/5/13/chartex" xmlns:cx8="http://schemas.microsoft.com/office/drawing/2016/5/14/chartex" xmlns:mc="http://schemas.openxmlformats.org/markup-compatibility/2006" xmlns:aink="http://schemas.microsoft.com/office/drawing/2016/ink" xmlns:am3d="http://schemas.microsoft.com/office/drawing/2017/model3d" xmlns:o="urn:schemas-microsoft-com:office:office" xmlns:r="http://schemas.openxmlformats.org/officeDocument/2006/relationships" xmlns:m="http://schemas.openxmlformats.org/officeDocument/2006/math" xmlns:v="urn:schemas-microsoft-com:vml" xmlns:wp14="http://schemas.microsoft.com/office/word/2010/wordprocessingDrawing" xmlns:wp="http://schemas.openxmlformats.org/drawingml/2006/wordprocessingDrawing" xmlns:w10="urn:schemas-microsoft-com:office:word" xmlns:w="http://schemas.openxmlformats.org/wordprocessingml/2006/main" xmlns:w14="http://schemas.microsoft.com/office/word/2010/wordml" xmlns:w15="http://schemas.microsoft.com/office/word/2012/wordml" xmlns:w16cex="http://schemas.microsoft.com/office/word/2018/wordml/cex" xmlns:w16cid="http://schemas.microsoft.com/office/word/2016/wordml/cid" xmlns:w16="http://schemas.microsoft.com/office/word/2018/wordml" xmlns:w16sdtdh="http://schemas.microsoft.com/office/word/2020/wordml/sdtdatahash" xmlns:w16se="http://schemas.microsoft.com/office/word/2015/wordml/symex" xmlns:wpg="http://schemas.microsoft.com/office/word/2010/wordprocessingGroup" xmlns:wpi="http://schemas.microsoft.com/office/word/2010/wordprocessingInk" xmlns:wne="http://schemas.microsoft.com/office/word/2006/wordml" xmlns:wps="http://schemas.microsoft.com/office/word/2010/wordprocessingShape" mc:Ignorable="w14 w15 w16se w16cid w16 w16cex w16sdtdh wp14">
+<w:numbering xmlns:wpc="http://schemas.microsoft.com/office/word/2010/wordprocessingCanvas" xmlns:cx="http://schemas.microsoft.com/office/drawing/2014/chartex" xmlns:cx1="http://schemas.microsoft.com/office/drawing/2015/9/8/chartex" xmlns:cx2="http://schemas.microsoft.com/office/drawing/2015/10/21/chartex" xmlns:cx3="http://schemas.microsoft.com/office/drawing/2016/5/9/chartex" xmlns:cx4="http://schemas.microsoft.com/office/drawing/2016/5/10/chartex" xmlns:cx5="http://schemas.microsoft.com/office/drawing/2016/5/11/chartex" xmlns:cx6="http://schemas.microsoft.com/office/drawing/2016/5/12/chartex" xmlns:cx7="http://schemas.microsoft.com/office/drawing/2016/5/13/chartex" xmlns:cx8="http://schemas.microsoft.com/office/drawing/2016/5/14/chartex" xmlns:mc="http://schemas.openxmlformats.org/markup-compatibility/2006" xmlns:aink="http://schemas.microsoft.com/office/drawing/2016/ink" xmlns:am3d="http://schemas.microsoft.com/office/drawing/2017/model3d" xmlns:o="urn:schemas-microsoft-com:office:office" xmlns:oel="http://schemas.microsoft.com/office/2019/extlst" xmlns:r="http://schemas.openxmlformats.org/officeDocument/2006/relationships" xmlns:m="http://schemas.openxmlformats.org/officeDocument/2006/math" xmlns:v="urn:schemas-microsoft-com:vml" xmlns:wp14="http://schemas.microsoft.com/office/word/2010/wordprocessingDrawing" xmlns:wp="http://schemas.openxmlformats.org/drawingml/2006/wordprocessingDrawing" xmlns:w10="urn:schemas-microsoft-com:office:word" xmlns:w="http://schemas.openxmlformats.org/wordprocessingml/2006/main" xmlns:w14="http://schemas.microsoft.com/office/word/2010/wordml" xmlns:w15="http://schemas.microsoft.com/office/word/2012/wordml" xmlns:w16cex="http://schemas.microsoft.com/office/word/2018/wordml/cex" xmlns:w16cid="http://schemas.microsoft.com/office/word/2016/wordml/cid" xmlns:w16="http://schemas.microsoft.com/office/word/2018/wordml" xmlns:w16sdtdh="http://schemas.microsoft.com/office/word/2020/wordml/sdtdatahash" xmlns:w16se="http://schemas.microsoft.com/office/word/2015/wordml/symex" xmlns:wpg="http://schemas.microsoft.com/office/word/2010/wordprocessingGroup" xmlns:wpi="http://schemas.microsoft.com/office/word/2010/wordprocessingInk" xmlns:wne="http://schemas.microsoft.com/office/word/2006/wordml" xmlns:wps="http://schemas.microsoft.com/office/word/2010/wordprocessingShape" mc:Ignorable="w14 w15 w16se w16cid w16 w16cex w16sdtdh wp14">
   <w:abstractNum w:abstractNumId="0" w15:restartNumberingAfterBreak="0">
     <w:nsid w:val="12AE4F37"/>
     <w:multiLevelType w:val="hybridMultilevel"/>
@@ -23351,34 +22912,34 @@
       </w:rPr>
     </w:lvl>
   </w:abstractNum>
-  <w:num w:numId="1">
+  <w:num w:numId="1" w16cid:durableId="1123353398">
     <w:abstractNumId w:val="6"/>
   </w:num>
-  <w:num w:numId="2">
+  <w:num w:numId="2" w16cid:durableId="1064256389">
     <w:abstractNumId w:val="5"/>
   </w:num>
-  <w:num w:numId="3">
+  <w:num w:numId="3" w16cid:durableId="1219510890">
     <w:abstractNumId w:val="1"/>
   </w:num>
-  <w:num w:numId="4">
+  <w:num w:numId="4" w16cid:durableId="1720931503">
     <w:abstractNumId w:val="9"/>
   </w:num>
-  <w:num w:numId="5">
+  <w:num w:numId="5" w16cid:durableId="1847943447">
     <w:abstractNumId w:val="8"/>
   </w:num>
-  <w:num w:numId="6">
+  <w:num w:numId="6" w16cid:durableId="1710571325">
     <w:abstractNumId w:val="4"/>
   </w:num>
-  <w:num w:numId="7">
+  <w:num w:numId="7" w16cid:durableId="1097868879">
     <w:abstractNumId w:val="2"/>
   </w:num>
-  <w:num w:numId="8">
+  <w:num w:numId="8" w16cid:durableId="1540702110">
     <w:abstractNumId w:val="7"/>
   </w:num>
-  <w:num w:numId="9">
+  <w:num w:numId="9" w16cid:durableId="1036811112">
     <w:abstractNumId w:val="0"/>
   </w:num>
-  <w:num w:numId="10">
+  <w:num w:numId="10" w16cid:durableId="1757940543">
     <w:abstractNumId w:val="3"/>
   </w:num>
 </w:numbering>
@@ -23850,7 +23411,6 @@
   <w:style w:type="character" w:default="1" w:styleId="Fontepargpadro">
     <w:name w:val="Default Paragraph Font"/>
     <w:uiPriority w:val="1"/>
-    <w:semiHidden/>
     <w:unhideWhenUsed/>
   </w:style>
   <w:style w:type="table" w:default="1" w:styleId="Tabelanormal">

</xml_diff>